<commit_message>
Feedback semanal em pares com a Dani Arantes do dia 12/02/2021
</commit_message>
<xml_diff>
--- a/exercicios-de-entrega/ScoreCard/Collaborative_Reflection_Document_Template_BPT.docx
+++ b/exercicios-de-entrega/ScoreCard/Collaborative_Reflection_Document_Template_BPT.docx
@@ -1380,139 +1380,163 @@
               <w:spacing w:line="240" w:lineRule="auto"/>
               <w:jc w:val="center"/>
             </w:pPr>
-          </w:p>
-        </w:tc>
-        <w:tc>
-          <w:tcPr>
-            <w:tcW w:w="1440" w:type="dxa"/>
-            <w:tcMar>
-              <w:top w:w="100" w:type="dxa"/>
-              <w:left w:w="100" w:type="dxa"/>
-              <w:bottom w:w="100" w:type="dxa"/>
-              <w:right w:w="100" w:type="dxa"/>
-            </w:tcMar>
-            <w:vAlign w:val="center"/>
-          </w:tcPr>
-          <w:p>
-            <w:pPr>
-              <w:widowControl w:val="0"/>
-              <w:spacing w:line="240" w:lineRule="auto"/>
-              <w:jc w:val="center"/>
-            </w:pPr>
-          </w:p>
-        </w:tc>
-        <w:tc>
-          <w:tcPr>
-            <w:tcW w:w="1440" w:type="dxa"/>
-            <w:tcMar>
-              <w:top w:w="100" w:type="dxa"/>
-              <w:left w:w="100" w:type="dxa"/>
-              <w:bottom w:w="100" w:type="dxa"/>
-              <w:right w:w="100" w:type="dxa"/>
-            </w:tcMar>
-            <w:vAlign w:val="center"/>
-          </w:tcPr>
-          <w:p>
-            <w:pPr>
-              <w:widowControl w:val="0"/>
-              <w:spacing w:line="240" w:lineRule="auto"/>
-              <w:jc w:val="center"/>
-            </w:pPr>
-          </w:p>
-        </w:tc>
-        <w:tc>
-          <w:tcPr>
-            <w:tcW w:w="1440" w:type="dxa"/>
-            <w:tcMar>
-              <w:top w:w="100" w:type="dxa"/>
-              <w:left w:w="100" w:type="dxa"/>
-              <w:bottom w:w="100" w:type="dxa"/>
-              <w:right w:w="100" w:type="dxa"/>
-            </w:tcMar>
-            <w:vAlign w:val="center"/>
-          </w:tcPr>
-          <w:p>
-            <w:pPr>
-              <w:widowControl w:val="0"/>
-              <w:spacing w:line="240" w:lineRule="auto"/>
-              <w:jc w:val="center"/>
-            </w:pPr>
-          </w:p>
-        </w:tc>
-        <w:tc>
-          <w:tcPr>
-            <w:tcW w:w="1440" w:type="dxa"/>
-            <w:tcMar>
-              <w:top w:w="100" w:type="dxa"/>
-              <w:left w:w="100" w:type="dxa"/>
-              <w:bottom w:w="100" w:type="dxa"/>
-              <w:right w:w="100" w:type="dxa"/>
-            </w:tcMar>
-            <w:vAlign w:val="center"/>
-          </w:tcPr>
-          <w:p>
-            <w:pPr>
-              <w:widowControl w:val="0"/>
-              <w:spacing w:line="240" w:lineRule="auto"/>
-              <w:jc w:val="center"/>
-            </w:pPr>
-          </w:p>
-        </w:tc>
-        <w:tc>
-          <w:tcPr>
-            <w:tcW w:w="1440" w:type="dxa"/>
-            <w:tcMar>
-              <w:top w:w="100" w:type="dxa"/>
-              <w:left w:w="100" w:type="dxa"/>
-              <w:bottom w:w="100" w:type="dxa"/>
-              <w:right w:w="100" w:type="dxa"/>
-            </w:tcMar>
-            <w:vAlign w:val="center"/>
-          </w:tcPr>
-          <w:p>
-            <w:pPr>
-              <w:widowControl w:val="0"/>
-              <w:spacing w:line="240" w:lineRule="auto"/>
-              <w:jc w:val="center"/>
-            </w:pPr>
-          </w:p>
-        </w:tc>
-        <w:tc>
-          <w:tcPr>
-            <w:tcW w:w="1440" w:type="dxa"/>
-            <w:tcMar>
-              <w:top w:w="100" w:type="dxa"/>
-              <w:left w:w="100" w:type="dxa"/>
-              <w:bottom w:w="100" w:type="dxa"/>
-              <w:right w:w="100" w:type="dxa"/>
-            </w:tcMar>
-            <w:vAlign w:val="center"/>
-          </w:tcPr>
-          <w:p>
-            <w:pPr>
-              <w:widowControl w:val="0"/>
-              <w:spacing w:line="240" w:lineRule="auto"/>
-              <w:jc w:val="center"/>
-            </w:pPr>
-          </w:p>
-        </w:tc>
-        <w:tc>
-          <w:tcPr>
-            <w:tcW w:w="1440" w:type="dxa"/>
-            <w:tcMar>
-              <w:top w:w="100" w:type="dxa"/>
-              <w:left w:w="100" w:type="dxa"/>
-              <w:bottom w:w="100" w:type="dxa"/>
-              <w:right w:w="100" w:type="dxa"/>
-            </w:tcMar>
-            <w:vAlign w:val="center"/>
-          </w:tcPr>
-          <w:p>
-            <w:pPr>
-              <w:widowControl w:val="0"/>
-              <w:spacing w:line="240" w:lineRule="auto"/>
-              <w:jc w:val="center"/>
-            </w:pPr>
+            <w:r>
+              <w:t>2</w:t>
+            </w:r>
+          </w:p>
+        </w:tc>
+        <w:tc>
+          <w:tcPr>
+            <w:tcW w:w="1440" w:type="dxa"/>
+            <w:tcMar>
+              <w:top w:w="100" w:type="dxa"/>
+              <w:left w:w="100" w:type="dxa"/>
+              <w:bottom w:w="100" w:type="dxa"/>
+              <w:right w:w="100" w:type="dxa"/>
+            </w:tcMar>
+            <w:vAlign w:val="center"/>
+          </w:tcPr>
+          <w:p>
+            <w:pPr>
+              <w:widowControl w:val="0"/>
+              <w:spacing w:line="240" w:lineRule="auto"/>
+              <w:jc w:val="center"/>
+            </w:pPr>
+            <w:r>
+              <w:t>3</w:t>
+            </w:r>
+          </w:p>
+        </w:tc>
+        <w:tc>
+          <w:tcPr>
+            <w:tcW w:w="1440" w:type="dxa"/>
+            <w:tcMar>
+              <w:top w:w="100" w:type="dxa"/>
+              <w:left w:w="100" w:type="dxa"/>
+              <w:bottom w:w="100" w:type="dxa"/>
+              <w:right w:w="100" w:type="dxa"/>
+            </w:tcMar>
+            <w:vAlign w:val="center"/>
+          </w:tcPr>
+          <w:p>
+            <w:pPr>
+              <w:widowControl w:val="0"/>
+              <w:spacing w:line="240" w:lineRule="auto"/>
+              <w:jc w:val="center"/>
+            </w:pPr>
+            <w:r>
+              <w:t>3</w:t>
+            </w:r>
+          </w:p>
+        </w:tc>
+        <w:tc>
+          <w:tcPr>
+            <w:tcW w:w="1440" w:type="dxa"/>
+            <w:tcMar>
+              <w:top w:w="100" w:type="dxa"/>
+              <w:left w:w="100" w:type="dxa"/>
+              <w:bottom w:w="100" w:type="dxa"/>
+              <w:right w:w="100" w:type="dxa"/>
+            </w:tcMar>
+            <w:vAlign w:val="center"/>
+          </w:tcPr>
+          <w:p>
+            <w:pPr>
+              <w:widowControl w:val="0"/>
+              <w:spacing w:line="240" w:lineRule="auto"/>
+              <w:jc w:val="center"/>
+            </w:pPr>
+            <w:r>
+              <w:t>4</w:t>
+            </w:r>
+          </w:p>
+        </w:tc>
+        <w:tc>
+          <w:tcPr>
+            <w:tcW w:w="1440" w:type="dxa"/>
+            <w:tcMar>
+              <w:top w:w="100" w:type="dxa"/>
+              <w:left w:w="100" w:type="dxa"/>
+              <w:bottom w:w="100" w:type="dxa"/>
+              <w:right w:w="100" w:type="dxa"/>
+            </w:tcMar>
+            <w:vAlign w:val="center"/>
+          </w:tcPr>
+          <w:p>
+            <w:pPr>
+              <w:widowControl w:val="0"/>
+              <w:spacing w:line="240" w:lineRule="auto"/>
+              <w:jc w:val="center"/>
+            </w:pPr>
+            <w:r>
+              <w:t>3</w:t>
+            </w:r>
+          </w:p>
+        </w:tc>
+        <w:tc>
+          <w:tcPr>
+            <w:tcW w:w="1440" w:type="dxa"/>
+            <w:tcMar>
+              <w:top w:w="100" w:type="dxa"/>
+              <w:left w:w="100" w:type="dxa"/>
+              <w:bottom w:w="100" w:type="dxa"/>
+              <w:right w:w="100" w:type="dxa"/>
+            </w:tcMar>
+            <w:vAlign w:val="center"/>
+          </w:tcPr>
+          <w:p>
+            <w:pPr>
+              <w:widowControl w:val="0"/>
+              <w:spacing w:line="240" w:lineRule="auto"/>
+              <w:jc w:val="center"/>
+            </w:pPr>
+            <w:r>
+              <w:t>4</w:t>
+            </w:r>
+          </w:p>
+        </w:tc>
+        <w:tc>
+          <w:tcPr>
+            <w:tcW w:w="1440" w:type="dxa"/>
+            <w:tcMar>
+              <w:top w:w="100" w:type="dxa"/>
+              <w:left w:w="100" w:type="dxa"/>
+              <w:bottom w:w="100" w:type="dxa"/>
+              <w:right w:w="100" w:type="dxa"/>
+            </w:tcMar>
+            <w:vAlign w:val="center"/>
+          </w:tcPr>
+          <w:p>
+            <w:pPr>
+              <w:widowControl w:val="0"/>
+              <w:spacing w:line="240" w:lineRule="auto"/>
+              <w:jc w:val="center"/>
+            </w:pPr>
+            <w:r>
+              <w:t>4</w:t>
+            </w:r>
+          </w:p>
+        </w:tc>
+        <w:tc>
+          <w:tcPr>
+            <w:tcW w:w="1440" w:type="dxa"/>
+            <w:tcMar>
+              <w:top w:w="100" w:type="dxa"/>
+              <w:left w:w="100" w:type="dxa"/>
+              <w:bottom w:w="100" w:type="dxa"/>
+              <w:right w:w="100" w:type="dxa"/>
+            </w:tcMar>
+            <w:vAlign w:val="center"/>
+          </w:tcPr>
+          <w:p>
+            <w:pPr>
+              <w:widowControl w:val="0"/>
+              <w:spacing w:line="240" w:lineRule="auto"/>
+              <w:jc w:val="center"/>
+            </w:pPr>
+            <w:r>
+              <w:t>2</w:t>
+            </w:r>
           </w:p>
         </w:tc>
       </w:tr>
@@ -6049,8 +6073,16 @@
             <w:pPr>
               <w:rPr>
                 <w:b/>
-              </w:rPr>
-            </w:pPr>
+                <w:color w:val="F79646" w:themeColor="accent6"/>
+              </w:rPr>
+            </w:pPr>
+            <w:r>
+              <w:rPr>
+                <w:b/>
+                <w:color w:val="F79646" w:themeColor="accent6"/>
+              </w:rPr>
+              <w:t>Não se aplica</w:t>
+            </w:r>
           </w:p>
           <w:p>
             <w:pPr>
@@ -6113,6 +6145,12 @@
               <w:widowControl w:val="0"/>
               <w:spacing w:line="240" w:lineRule="auto"/>
             </w:pPr>
+            <w:r>
+              <w:rPr>
+                <w:color w:val="F79646" w:themeColor="accent6"/>
+              </w:rPr>
+              <w:t>Não se aplica</w:t>
+            </w:r>
           </w:p>
         </w:tc>
       </w:tr>
@@ -6179,6 +6217,18 @@
                 <w:b/>
               </w:rPr>
             </w:pPr>
+            <w:r>
+              <w:rPr>
+                <w:b/>
+              </w:rPr>
+              <w:t xml:space="preserve">Mentalidade </w:t>
+            </w:r>
+            <w:r>
+              <w:rPr>
+                <w:b/>
+              </w:rPr>
+              <w:t>de crescimento</w:t>
+            </w:r>
           </w:p>
         </w:tc>
       </w:tr>
@@ -8719,13 +8769,367 @@
       <w:pPr>
         <w:rPr>
           <w:b/>
-          <w:color w:val="DD7E6B"/>
+          <w:color w:val="CC4125"/>
+        </w:rPr>
+      </w:pPr>
+    </w:p>
+    <w:p>
+      <w:pPr>
+        <w:rPr>
+          <w:b/>
+          <w:color w:val="CC4125"/>
+        </w:rPr>
+      </w:pPr>
+    </w:p>
+    <w:p>
+      <w:pPr>
+        <w:rPr>
+          <w:b/>
+          <w:color w:val="CC4125"/>
+        </w:rPr>
+      </w:pPr>
+    </w:p>
+    <w:p>
+      <w:pPr>
+        <w:rPr>
+          <w:b/>
+          <w:color w:val="CC4125"/>
+        </w:rPr>
+      </w:pPr>
+    </w:p>
+    <w:p>
+      <w:pPr>
+        <w:rPr>
+          <w:b/>
         </w:rPr>
       </w:pPr>
       <w:r>
         <w:rPr>
           <w:b/>
+        </w:rPr>
+        <w:lastRenderedPageBreak/>
+        <w:t>Feedback Em Pares</w:t>
+      </w:r>
+    </w:p>
+    <w:p>
+      <w:pPr>
+        <w:rPr>
+          <w:b/>
           <w:color w:val="DD7E6B"/>
+        </w:rPr>
+      </w:pPr>
+    </w:p>
+    <w:p>
+      <w:pPr>
+        <w:rPr>
+          <w:b/>
+        </w:rPr>
+      </w:pPr>
+      <w:r>
+        <w:rPr>
+          <w:b/>
+        </w:rPr>
+        <w:t>12</w:t>
+      </w:r>
+      <w:r>
+        <w:rPr>
+          <w:b/>
+        </w:rPr>
+        <w:t>/03/2021</w:t>
+      </w:r>
+    </w:p>
+    <w:p>
+      <w:pPr>
+        <w:rPr>
+          <w:b/>
+        </w:rPr>
+      </w:pPr>
+      <w:r>
+        <w:rPr>
+          <w:b/>
+        </w:rPr>
+        <w:t>Dani Arantes</w:t>
+      </w:r>
+    </w:p>
+    <w:p>
+      <w:pPr>
+        <w:rPr>
+          <w:b/>
+        </w:rPr>
+      </w:pPr>
+    </w:p>
+    <w:p>
+      <w:pPr>
+        <w:ind w:left="720"/>
+        <w:rPr>
+          <w:b/>
+        </w:rPr>
+      </w:pPr>
+      <w:r>
+        <w:rPr>
+          <w:b/>
+          <w:color w:val="FF0000"/>
+        </w:rPr>
+        <w:t xml:space="preserve">1- </w:t>
+      </w:r>
+      <w:r>
+        <w:rPr>
+          <w:b/>
+          <w:color w:val="FF0000"/>
+        </w:rPr>
+        <w:t>Feedback--</w:t>
+      </w:r>
+      <w:r>
+        <w:rPr>
+          <w:b/>
+          <w:color w:val="FF0000"/>
+        </w:rPr>
+        <w:t xml:space="preserve"> </w:t>
+      </w:r>
+      <w:r>
+        <w:rPr>
+          <w:b/>
+        </w:rPr>
+        <w:t xml:space="preserve">Eu percebi que a Dani interage bastante com o grupo, sempre pergunta quando tem dúvida, é bem participativa nas representações em grupo e/ou em dupla. </w:t>
+      </w:r>
+    </w:p>
+    <w:p>
+      <w:pPr>
+        <w:ind w:left="720"/>
+        <w:rPr>
+          <w:b/>
+        </w:rPr>
+      </w:pPr>
+      <w:r>
+        <w:rPr>
+          <w:b/>
+        </w:rPr>
+        <w:t xml:space="preserve">A Dani é muito gentil, sempre agindo com respeito. Apesar de não ter feito nenhuma atividade diretamente com ela, pude observar para o feedback semanal </w:t>
+      </w:r>
+    </w:p>
+    <w:p>
+      <w:pPr>
+        <w:ind w:left="720"/>
+        <w:rPr>
+          <w:b/>
+          <w:color w:val="FF0000"/>
+        </w:rPr>
+      </w:pPr>
+    </w:p>
+    <w:p>
+      <w:pPr>
+        <w:ind w:left="720"/>
+        <w:rPr>
+          <w:b/>
+        </w:rPr>
+      </w:pPr>
+      <w:r>
+        <w:rPr>
+          <w:b/>
+          <w:color w:val="FF0000"/>
+        </w:rPr>
+        <w:t xml:space="preserve">2- </w:t>
+      </w:r>
+      <w:r>
+        <w:rPr>
+          <w:b/>
+          <w:color w:val="FF0000"/>
+        </w:rPr>
+        <w:t xml:space="preserve">Efeito dessas ações -- - </w:t>
+      </w:r>
+      <w:r>
+        <w:rPr>
+          <w:b/>
+        </w:rPr>
+        <w:t xml:space="preserve">O efeito positivo desta ação é, que ela se desenvolve cada vez mais no </w:t>
+      </w:r>
+      <w:r>
+        <w:rPr>
+          <w:b/>
+        </w:rPr>
+        <w:t>âmbito profissional</w:t>
+      </w:r>
+      <w:r>
+        <w:rPr>
+          <w:b/>
+        </w:rPr>
+        <w:t>, estimula o trabalho em equipe e o networking.</w:t>
+      </w:r>
+    </w:p>
+    <w:p>
+      <w:pPr>
+        <w:ind w:left="720"/>
+        <w:rPr>
+          <w:b/>
+        </w:rPr>
+      </w:pPr>
+    </w:p>
+    <w:p>
+      <w:pPr>
+        <w:ind w:left="720"/>
+        <w:rPr>
+          <w:b/>
+          <w:color w:val="000000" w:themeColor="text1"/>
+        </w:rPr>
+      </w:pPr>
+      <w:r>
+        <w:rPr>
+          <w:b/>
+          <w:color w:val="FF0000"/>
+        </w:rPr>
+        <w:t xml:space="preserve">3 - </w:t>
+      </w:r>
+      <w:r>
+        <w:rPr>
+          <w:b/>
+          <w:color w:val="FF0000"/>
+        </w:rPr>
+        <w:t xml:space="preserve">Feedback Karol visão Dani - </w:t>
+      </w:r>
+      <w:r>
+        <w:rPr>
+          <w:b/>
+          <w:color w:val="000000" w:themeColor="text1"/>
+        </w:rPr>
+        <w:t xml:space="preserve">Quando anunciaram que a Karol seria minha dupla fiquei super animada, porque ela é muito inteligente e esforçada, é uma mulher admirável! Lembro de um momento que ela comentou em sala que mesmo no período da gestação ela seguiu sua rotina de estudos/trabalho e conseguiu conciliar seus compromissos mesmo com todas as dificuldades. Lamento não termos realizado nenhuma </w:t>
+      </w:r>
+      <w:r>
+        <w:rPr>
+          <w:b/>
+          <w:color w:val="000000" w:themeColor="text1"/>
+        </w:rPr>
+        <w:t>atividade junta</w:t>
+      </w:r>
+      <w:r>
+        <w:rPr>
+          <w:b/>
+          <w:color w:val="000000" w:themeColor="text1"/>
+        </w:rPr>
+        <w:t>s</w:t>
+      </w:r>
+      <w:r>
+        <w:rPr>
+          <w:b/>
+          <w:color w:val="000000" w:themeColor="text1"/>
+        </w:rPr>
+        <w:t xml:space="preserve"> essa semana, das poucas vezes que trabalhamos em equipe ela sempre demonstrou muita dedicação.</w:t>
+      </w:r>
+    </w:p>
+    <w:p>
+      <w:pPr>
+        <w:ind w:left="720"/>
+        <w:rPr>
+          <w:b/>
+          <w:color w:val="000000" w:themeColor="text1"/>
+        </w:rPr>
+      </w:pPr>
+    </w:p>
+    <w:p>
+      <w:pPr>
+        <w:ind w:left="720"/>
+        <w:rPr>
+          <w:b/>
+          <w:color w:val="FF0000"/>
+        </w:rPr>
+      </w:pPr>
+      <w:r>
+        <w:rPr>
+          <w:b/>
+          <w:color w:val="FF0000"/>
+        </w:rPr>
+        <w:t xml:space="preserve">4 - </w:t>
+      </w:r>
+      <w:r>
+        <w:rPr>
+          <w:b/>
+          <w:color w:val="000000" w:themeColor="text1"/>
+        </w:rPr>
+        <w:t>Agradeci pelo feedback d</w:t>
+      </w:r>
+      <w:r>
+        <w:rPr>
+          <w:b/>
+          <w:color w:val="000000" w:themeColor="text1"/>
+        </w:rPr>
+        <w:t>a</w:t>
+      </w:r>
+      <w:r>
+        <w:rPr>
+          <w:b/>
+          <w:color w:val="000000" w:themeColor="text1"/>
+        </w:rPr>
+        <w:t xml:space="preserve"> </w:t>
+      </w:r>
+      <w:r>
+        <w:rPr>
+          <w:b/>
+          <w:color w:val="000000" w:themeColor="text1"/>
+        </w:rPr>
+        <w:t>Dani</w:t>
+      </w:r>
+      <w:r>
+        <w:rPr>
+          <w:b/>
+          <w:color w:val="000000" w:themeColor="text1"/>
+        </w:rPr>
+        <w:t>, fiquei muito feliz pela percepção de</w:t>
+      </w:r>
+      <w:r>
+        <w:rPr>
+          <w:b/>
+          <w:color w:val="000000" w:themeColor="text1"/>
+        </w:rPr>
+        <w:t xml:space="preserve">la, </w:t>
+      </w:r>
+      <w:r>
+        <w:rPr>
+          <w:b/>
+          <w:color w:val="000000" w:themeColor="text1"/>
+        </w:rPr>
+        <w:t>apesar de não termos trabalhado juntas ainda</w:t>
+      </w:r>
+      <w:r>
+        <w:rPr>
+          <w:b/>
+          <w:color w:val="000000" w:themeColor="text1"/>
+        </w:rPr>
+        <w:t>.</w:t>
+      </w:r>
+      <w:r>
+        <w:rPr>
+          <w:b/>
+          <w:color w:val="000000" w:themeColor="text1"/>
+        </w:rPr>
+        <w:t xml:space="preserve"> Tenho </w:t>
+      </w:r>
+      <w:r>
+        <w:rPr>
+          <w:b/>
+          <w:color w:val="000000" w:themeColor="text1"/>
+        </w:rPr>
+        <w:t>praticado muito a persistência essa semana.</w:t>
+      </w:r>
+    </w:p>
+    <w:p>
+      <w:pPr>
+        <w:ind w:left="720"/>
+        <w:rPr>
+          <w:b/>
+          <w:color w:val="000000" w:themeColor="text1"/>
+        </w:rPr>
+      </w:pPr>
+    </w:p>
+    <w:p>
+      <w:pPr>
+        <w:ind w:left="720"/>
+        <w:rPr>
+          <w:b/>
+          <w:color w:val="CC4125"/>
+        </w:rPr>
+      </w:pPr>
+      <w:r>
+        <w:rPr>
+          <w:b/>
         </w:rPr>
         <w:br/>
       </w:r>
@@ -8734,7 +9138,7 @@
       <w:pPr>
         <w:rPr>
           <w:b/>
-          <w:color w:val="DD7E6B"/>
+          <w:color w:val="CC4125"/>
         </w:rPr>
       </w:pPr>
     </w:p>
@@ -8745,6 +9149,13 @@
           <w:color w:val="DD7E6B"/>
         </w:rPr>
       </w:pPr>
+      <w:r>
+        <w:rPr>
+          <w:b/>
+          <w:color w:val="DD7E6B"/>
+        </w:rPr>
+        <w:br/>
+      </w:r>
     </w:p>
     <w:p>
       <w:pPr>
@@ -8785,6 +9196,22 @@
           <w:color w:val="DD7E6B"/>
         </w:rPr>
       </w:pPr>
+    </w:p>
+    <w:p>
+      <w:pPr>
+        <w:rPr>
+          <w:b/>
+          <w:color w:val="DD7E6B"/>
+        </w:rPr>
+      </w:pPr>
+    </w:p>
+    <w:p>
+      <w:pPr>
+        <w:rPr>
+          <w:b/>
+          <w:color w:val="DD7E6B"/>
+        </w:rPr>
+      </w:pPr>
       <w:r>
         <w:rPr>
           <w:b/>
@@ -8807,8 +9234,8 @@
       </w:r>
     </w:p>
     <w:sectPr>
-      <w:headerReference w:type="default" r:id="rId7"/>
-      <w:footerReference w:type="default" r:id="rId8"/>
+      <w:headerReference w:type="default" r:id="rId8"/>
+      <w:footerReference w:type="default" r:id="rId9"/>
       <w:pgSz w:w="15840" w:h="12240" w:orient="landscape"/>
       <w:pgMar w:top="1440" w:right="1440" w:bottom="1440" w:left="1440" w:header="720" w:footer="720" w:gutter="0"/>
       <w:pgNumType w:start="1"/>
@@ -9104,6 +9531,197 @@
     </w:r>
   </w:p>
 </w:hdr>
+</file>
+
+<file path=word/numbering.xml><?xml version="1.0" encoding="utf-8"?>
+<w:numbering xmlns:wpc="http://schemas.microsoft.com/office/word/2010/wordprocessingCanvas" xmlns:cx="http://schemas.microsoft.com/office/drawing/2014/chartex" xmlns:cx1="http://schemas.microsoft.com/office/drawing/2015/9/8/chartex" xmlns:cx2="http://schemas.microsoft.com/office/drawing/2015/10/21/chartex" xmlns:cx3="http://schemas.microsoft.com/office/drawing/2016/5/9/chartex" xmlns:cx4="http://schemas.microsoft.com/office/drawing/2016/5/10/chartex" xmlns:cx5="http://schemas.microsoft.com/office/drawing/2016/5/11/chartex" xmlns:cx6="http://schemas.microsoft.com/office/drawing/2016/5/12/chartex" xmlns:cx7="http://schemas.microsoft.com/office/drawing/2016/5/13/chartex" xmlns:cx8="http://schemas.microsoft.com/office/drawing/2016/5/14/chartex" xmlns:mc="http://schemas.openxmlformats.org/markup-compatibility/2006" xmlns:aink="http://schemas.microsoft.com/office/drawing/2016/ink" xmlns:am3d="http://schemas.microsoft.com/office/drawing/2017/model3d" xmlns:o="urn:schemas-microsoft-com:office:office" xmlns:r="http://schemas.openxmlformats.org/officeDocument/2006/relationships" xmlns:m="http://schemas.openxmlformats.org/officeDocument/2006/math" xmlns:v="urn:schemas-microsoft-com:vml" xmlns:wp14="http://schemas.microsoft.com/office/word/2010/wordprocessingDrawing" xmlns:wp="http://schemas.openxmlformats.org/drawingml/2006/wordprocessingDrawing" xmlns:w10="urn:schemas-microsoft-com:office:word" xmlns:w="http://schemas.openxmlformats.org/wordprocessingml/2006/main" xmlns:w14="http://schemas.microsoft.com/office/word/2010/wordml" xmlns:w15="http://schemas.microsoft.com/office/word/2012/wordml" xmlns:w16cex="http://schemas.microsoft.com/office/word/2018/wordml/cex" xmlns:w16cid="http://schemas.microsoft.com/office/word/2016/wordml/cid" xmlns:w16="http://schemas.microsoft.com/office/word/2018/wordml" xmlns:w16se="http://schemas.microsoft.com/office/word/2015/wordml/symex" xmlns:wpg="http://schemas.microsoft.com/office/word/2010/wordprocessingGroup" xmlns:wpi="http://schemas.microsoft.com/office/word/2010/wordprocessingInk" xmlns:wne="http://schemas.microsoft.com/office/word/2006/wordml" xmlns:wps="http://schemas.microsoft.com/office/word/2010/wordprocessingShape" mc:Ignorable="w14 w15 w16se w16cid w16 w16cex wp14">
+  <w:abstractNum w:abstractNumId="0" w15:restartNumberingAfterBreak="0">
+    <w:nsid w:val="33AD21D0"/>
+    <w:multiLevelType w:val="hybridMultilevel"/>
+    <w:tmpl w:val="60E0E77E"/>
+    <w:lvl w:ilvl="0" w:tplc="D4B8286E">
+      <w:start w:val="1"/>
+      <w:numFmt w:val="decimal"/>
+      <w:lvlText w:val="%1-"/>
+      <w:lvlJc w:val="left"/>
+      <w:pPr>
+        <w:ind w:left="1080" w:hanging="360"/>
+      </w:pPr>
+      <w:rPr>
+        <w:rFonts w:hint="default"/>
+        <w:color w:val="auto"/>
+      </w:rPr>
+    </w:lvl>
+    <w:lvl w:ilvl="1" w:tplc="04160019" w:tentative="1">
+      <w:start w:val="1"/>
+      <w:numFmt w:val="lowerLetter"/>
+      <w:lvlText w:val="%2."/>
+      <w:lvlJc w:val="left"/>
+      <w:pPr>
+        <w:ind w:left="1800" w:hanging="360"/>
+      </w:pPr>
+    </w:lvl>
+    <w:lvl w:ilvl="2" w:tplc="0416001B" w:tentative="1">
+      <w:start w:val="1"/>
+      <w:numFmt w:val="lowerRoman"/>
+      <w:lvlText w:val="%3."/>
+      <w:lvlJc w:val="right"/>
+      <w:pPr>
+        <w:ind w:left="2520" w:hanging="180"/>
+      </w:pPr>
+    </w:lvl>
+    <w:lvl w:ilvl="3" w:tplc="0416000F" w:tentative="1">
+      <w:start w:val="1"/>
+      <w:numFmt w:val="decimal"/>
+      <w:lvlText w:val="%4."/>
+      <w:lvlJc w:val="left"/>
+      <w:pPr>
+        <w:ind w:left="3240" w:hanging="360"/>
+      </w:pPr>
+    </w:lvl>
+    <w:lvl w:ilvl="4" w:tplc="04160019" w:tentative="1">
+      <w:start w:val="1"/>
+      <w:numFmt w:val="lowerLetter"/>
+      <w:lvlText w:val="%5."/>
+      <w:lvlJc w:val="left"/>
+      <w:pPr>
+        <w:ind w:left="3960" w:hanging="360"/>
+      </w:pPr>
+    </w:lvl>
+    <w:lvl w:ilvl="5" w:tplc="0416001B" w:tentative="1">
+      <w:start w:val="1"/>
+      <w:numFmt w:val="lowerRoman"/>
+      <w:lvlText w:val="%6."/>
+      <w:lvlJc w:val="right"/>
+      <w:pPr>
+        <w:ind w:left="4680" w:hanging="180"/>
+      </w:pPr>
+    </w:lvl>
+    <w:lvl w:ilvl="6" w:tplc="0416000F" w:tentative="1">
+      <w:start w:val="1"/>
+      <w:numFmt w:val="decimal"/>
+      <w:lvlText w:val="%7."/>
+      <w:lvlJc w:val="left"/>
+      <w:pPr>
+        <w:ind w:left="5400" w:hanging="360"/>
+      </w:pPr>
+    </w:lvl>
+    <w:lvl w:ilvl="7" w:tplc="04160019" w:tentative="1">
+      <w:start w:val="1"/>
+      <w:numFmt w:val="lowerLetter"/>
+      <w:lvlText w:val="%8."/>
+      <w:lvlJc w:val="left"/>
+      <w:pPr>
+        <w:ind w:left="6120" w:hanging="360"/>
+      </w:pPr>
+    </w:lvl>
+    <w:lvl w:ilvl="8" w:tplc="0416001B" w:tentative="1">
+      <w:start w:val="1"/>
+      <w:numFmt w:val="lowerRoman"/>
+      <w:lvlText w:val="%9."/>
+      <w:lvlJc w:val="right"/>
+      <w:pPr>
+        <w:ind w:left="6840" w:hanging="180"/>
+      </w:pPr>
+    </w:lvl>
+  </w:abstractNum>
+  <w:abstractNum w:abstractNumId="1" w15:restartNumberingAfterBreak="0">
+    <w:nsid w:val="75A6444E"/>
+    <w:multiLevelType w:val="hybridMultilevel"/>
+    <w:tmpl w:val="8446D13C"/>
+    <w:lvl w:ilvl="0" w:tplc="4992DB1C">
+      <w:start w:val="1"/>
+      <w:numFmt w:val="decimal"/>
+      <w:lvlText w:val="%1-"/>
+      <w:lvlJc w:val="left"/>
+      <w:pPr>
+        <w:ind w:left="720" w:hanging="360"/>
+      </w:pPr>
+      <w:rPr>
+        <w:rFonts w:hint="default"/>
+        <w:color w:val="FF0000"/>
+      </w:rPr>
+    </w:lvl>
+    <w:lvl w:ilvl="1" w:tplc="04160019" w:tentative="1">
+      <w:start w:val="1"/>
+      <w:numFmt w:val="lowerLetter"/>
+      <w:lvlText w:val="%2."/>
+      <w:lvlJc w:val="left"/>
+      <w:pPr>
+        <w:ind w:left="1440" w:hanging="360"/>
+      </w:pPr>
+    </w:lvl>
+    <w:lvl w:ilvl="2" w:tplc="0416001B" w:tentative="1">
+      <w:start w:val="1"/>
+      <w:numFmt w:val="lowerRoman"/>
+      <w:lvlText w:val="%3."/>
+      <w:lvlJc w:val="right"/>
+      <w:pPr>
+        <w:ind w:left="2160" w:hanging="180"/>
+      </w:pPr>
+    </w:lvl>
+    <w:lvl w:ilvl="3" w:tplc="0416000F" w:tentative="1">
+      <w:start w:val="1"/>
+      <w:numFmt w:val="decimal"/>
+      <w:lvlText w:val="%4."/>
+      <w:lvlJc w:val="left"/>
+      <w:pPr>
+        <w:ind w:left="2880" w:hanging="360"/>
+      </w:pPr>
+    </w:lvl>
+    <w:lvl w:ilvl="4" w:tplc="04160019" w:tentative="1">
+      <w:start w:val="1"/>
+      <w:numFmt w:val="lowerLetter"/>
+      <w:lvlText w:val="%5."/>
+      <w:lvlJc w:val="left"/>
+      <w:pPr>
+        <w:ind w:left="3600" w:hanging="360"/>
+      </w:pPr>
+    </w:lvl>
+    <w:lvl w:ilvl="5" w:tplc="0416001B" w:tentative="1">
+      <w:start w:val="1"/>
+      <w:numFmt w:val="lowerRoman"/>
+      <w:lvlText w:val="%6."/>
+      <w:lvlJc w:val="right"/>
+      <w:pPr>
+        <w:ind w:left="4320" w:hanging="180"/>
+      </w:pPr>
+    </w:lvl>
+    <w:lvl w:ilvl="6" w:tplc="0416000F" w:tentative="1">
+      <w:start w:val="1"/>
+      <w:numFmt w:val="decimal"/>
+      <w:lvlText w:val="%7."/>
+      <w:lvlJc w:val="left"/>
+      <w:pPr>
+        <w:ind w:left="5040" w:hanging="360"/>
+      </w:pPr>
+    </w:lvl>
+    <w:lvl w:ilvl="7" w:tplc="04160019" w:tentative="1">
+      <w:start w:val="1"/>
+      <w:numFmt w:val="lowerLetter"/>
+      <w:lvlText w:val="%8."/>
+      <w:lvlJc w:val="left"/>
+      <w:pPr>
+        <w:ind w:left="5760" w:hanging="360"/>
+      </w:pPr>
+    </w:lvl>
+    <w:lvl w:ilvl="8" w:tplc="0416001B" w:tentative="1">
+      <w:start w:val="1"/>
+      <w:numFmt w:val="lowerRoman"/>
+      <w:lvlText w:val="%9."/>
+      <w:lvlJc w:val="right"/>
+      <w:pPr>
+        <w:ind w:left="6480" w:hanging="180"/>
+      </w:pPr>
+    </w:lvl>
+  </w:abstractNum>
+  <w:num w:numId="1">
+    <w:abstractNumId w:val="1"/>
+  </w:num>
+  <w:num w:numId="2">
+    <w:abstractNumId w:val="0"/>
+  </w:num>
+</w:numbering>
 </file>
 
 <file path=word/styles.xml><?xml version="1.0" encoding="utf-8"?>
@@ -11084,6 +11702,17 @@
       </w:tblCellMar>
     </w:tblPr>
   </w:style>
+  <w:style w:type="paragraph" w:styleId="PargrafodaLista">
+    <w:name w:val="List Paragraph"/>
+    <w:basedOn w:val="Normal"/>
+    <w:uiPriority w:val="34"/>
+    <w:qFormat/>
+    <w:rsid w:val="002008B0"/>
+    <w:pPr>
+      <w:ind w:left="720"/>
+      <w:contextualSpacing/>
+    </w:pPr>
+  </w:style>
 </w:styles>
 </file>
 

</xml_diff>

<commit_message>
Feedback em pares com Fernando Candiani 19/03/2021
</commit_message>
<xml_diff>
--- a/exercicios-de-entrega/ScoreCard/Collaborative_Reflection_Document_Template_BPT.docx
+++ b/exercicios-de-entrega/ScoreCard/Collaborative_Reflection_Document_Template_BPT.docx
@@ -3074,7 +3074,23 @@
           <w:sz w:val="20"/>
           <w:szCs w:val="20"/>
         </w:rPr>
-        <w:t>A cada 2 semanas, seu instrutor fornecerá pontuações e feedback para aprimoramento utilizando a rubrica Scorecard da Generation. Reveja sua pontuações individualmente e identifique semelhanças ou diferenças entre os dois conjuntos de pontuações.</w:t>
+        <w:t xml:space="preserve">A cada 2 semanas, seu instrutor fornecerá pontuações e feedback para aprimoramento utilizando a rubrica Scorecard da Generation. Reveja </w:t>
+      </w:r>
+      <w:proofErr w:type="gramStart"/>
+      <w:r>
+        <w:rPr>
+          <w:sz w:val="20"/>
+          <w:szCs w:val="20"/>
+        </w:rPr>
+        <w:t>sua pontuações</w:t>
+      </w:r>
+      <w:proofErr w:type="gramEnd"/>
+      <w:r>
+        <w:rPr>
+          <w:sz w:val="20"/>
+          <w:szCs w:val="20"/>
+        </w:rPr>
+        <w:t xml:space="preserve"> individualmente e identifique semelhanças ou diferenças entre os dois conjuntos de pontuações.</w:t>
       </w:r>
     </w:p>
     <w:p>
@@ -4953,7 +4969,23 @@
                 <w:b/>
                 <w:color w:val="DD7E6B"/>
               </w:rPr>
-              <w:t>Meu ponto forte é persistência, minha maior area de crescimento é a comunicação</w:t>
+              <w:t xml:space="preserve">Meu ponto forte é persistência, minha maior </w:t>
+            </w:r>
+            <w:proofErr w:type="spellStart"/>
+            <w:r>
+              <w:rPr>
+                <w:b/>
+                <w:color w:val="DD7E6B"/>
+              </w:rPr>
+              <w:t>area</w:t>
+            </w:r>
+            <w:proofErr w:type="spellEnd"/>
+            <w:r>
+              <w:rPr>
+                <w:b/>
+                <w:color w:val="DD7E6B"/>
+              </w:rPr>
+              <w:t xml:space="preserve"> de crescimento é a comunicação</w:t>
             </w:r>
           </w:p>
           <w:p>
@@ -5108,7 +5140,21 @@
               <w:rPr>
                 <w:b/>
               </w:rPr>
-              <w:t xml:space="preserve">Considerando os dois conjuntos de pontuações, que ações concretas você pode adotar para melhorar em termos de BSMs? </w:t>
+              <w:t xml:space="preserve">Considerando os dois conjuntos de pontuações, que ações concretas você pode adotar para melhorar em termos de </w:t>
+            </w:r>
+            <w:proofErr w:type="spellStart"/>
+            <w:r>
+              <w:rPr>
+                <w:b/>
+              </w:rPr>
+              <w:t>BSMs</w:t>
+            </w:r>
+            <w:proofErr w:type="spellEnd"/>
+            <w:r>
+              <w:rPr>
+                <w:b/>
+              </w:rPr>
+              <w:t xml:space="preserve">? </w:t>
             </w:r>
             <w:r>
               <w:rPr>
@@ -5583,7 +5629,21 @@
               <w:rPr>
                 <w:b/>
               </w:rPr>
-              <w:t>Havia diferenças nas pontuações de alguma das habilidades (pontuações da autoavaliação vs. pontuações do instrutor) listadas no scorecard que você acha que não exibe com precisão sua compreensão ou demonstração dessa habilidade? Caso a resposta seja afirmativa, forneça exemplos específicos para explicar o porquê.</w:t>
+              <w:t xml:space="preserve">Havia diferenças nas pontuações de alguma das habilidades (pontuações da autoavaliação vs. pontuações do instrutor) listadas no </w:t>
+            </w:r>
+            <w:proofErr w:type="spellStart"/>
+            <w:r>
+              <w:rPr>
+                <w:b/>
+              </w:rPr>
+              <w:t>scorecard</w:t>
+            </w:r>
+            <w:proofErr w:type="spellEnd"/>
+            <w:r>
+              <w:rPr>
+                <w:b/>
+              </w:rPr>
+              <w:t xml:space="preserve"> que você acha que não exibe com precisão sua compreensão ou demonstração dessa habilidade? Caso a resposta seja afirmativa, forneça exemplos específicos para explicar o porquê.</w:t>
             </w:r>
           </w:p>
           <w:p>
@@ -5648,7 +5708,21 @@
               <w:rPr>
                 <w:b/>
               </w:rPr>
-              <w:t>Considerando os dois conjuntos de pontuações, que ações concretas você pode adotar para melhorar em termos de BSMs?</w:t>
+              <w:t xml:space="preserve">Considerando os dois conjuntos de pontuações, que ações concretas você pode adotar para melhorar em termos de </w:t>
+            </w:r>
+            <w:proofErr w:type="spellStart"/>
+            <w:r>
+              <w:rPr>
+                <w:b/>
+              </w:rPr>
+              <w:t>BSMs</w:t>
+            </w:r>
+            <w:proofErr w:type="spellEnd"/>
+            <w:r>
+              <w:rPr>
+                <w:b/>
+              </w:rPr>
+              <w:t>?</w:t>
             </w:r>
           </w:p>
           <w:p>
@@ -5873,7 +5947,23 @@
                 <w:b/>
                 <w:color w:val="C0504D" w:themeColor="accent2"/>
               </w:rPr>
-              <w:t>Habilidade de ,e comunicar.</w:t>
+              <w:t xml:space="preserve">Habilidade </w:t>
+            </w:r>
+            <w:proofErr w:type="gramStart"/>
+            <w:r>
+              <w:rPr>
+                <w:b/>
+                <w:color w:val="C0504D" w:themeColor="accent2"/>
+              </w:rPr>
+              <w:t>de ,e</w:t>
+            </w:r>
+            <w:proofErr w:type="gramEnd"/>
+            <w:r>
+              <w:rPr>
+                <w:b/>
+                <w:color w:val="C0504D" w:themeColor="accent2"/>
+              </w:rPr>
+              <w:t xml:space="preserve"> comunicar.</w:t>
             </w:r>
           </w:p>
           <w:p>
@@ -6137,7 +6227,21 @@
               <w:rPr>
                 <w:b/>
               </w:rPr>
-              <w:t>Havia diferenças nas pontuações de alguma das habilidades (pontuações da autoavaliação vs. pontuações do instrutor) listadas no scorecard que você acha que não exibe com precisão sua compreensão ou demonstração dessa habilidade? Caso a resposta seja afirmativa, forneça exemplos específicos para explicar o porquê.</w:t>
+              <w:t xml:space="preserve">Havia diferenças nas pontuações de alguma das habilidades (pontuações da autoavaliação vs. pontuações do instrutor) listadas no </w:t>
+            </w:r>
+            <w:proofErr w:type="spellStart"/>
+            <w:r>
+              <w:rPr>
+                <w:b/>
+              </w:rPr>
+              <w:t>scorecard</w:t>
+            </w:r>
+            <w:proofErr w:type="spellEnd"/>
+            <w:r>
+              <w:rPr>
+                <w:b/>
+              </w:rPr>
+              <w:t xml:space="preserve"> que você acha que não exibe com precisão sua compreensão ou demonstração dessa habilidade? Caso a resposta seja afirmativa, forneça exemplos específicos para explicar o porquê.</w:t>
             </w:r>
           </w:p>
           <w:p>
@@ -6199,7 +6303,21 @@
               <w:rPr>
                 <w:b/>
               </w:rPr>
-              <w:t>Considerando os dois conjuntos de pontuações, que ações concretas você pode adotar para melhorar em termos de BSMs?</w:t>
+              <w:t xml:space="preserve">Considerando os dois conjuntos de pontuações, que ações concretas você pode adotar para melhorar em termos de </w:t>
+            </w:r>
+            <w:proofErr w:type="spellStart"/>
+            <w:r>
+              <w:rPr>
+                <w:b/>
+              </w:rPr>
+              <w:t>BSMs</w:t>
+            </w:r>
+            <w:proofErr w:type="spellEnd"/>
+            <w:r>
+              <w:rPr>
+                <w:b/>
+              </w:rPr>
+              <w:t>?</w:t>
             </w:r>
           </w:p>
           <w:p>
@@ -6352,6 +6470,13 @@
                 <w:b/>
               </w:rPr>
             </w:pPr>
+            <w:r>
+              <w:rPr>
+                <w:b/>
+                <w:color w:val="FF0000"/>
+              </w:rPr>
+              <w:t>Persistência, área de comunicação</w:t>
+            </w:r>
           </w:p>
         </w:tc>
       </w:tr>
@@ -6412,7 +6537,19 @@
             <w:pPr>
               <w:widowControl w:val="0"/>
               <w:spacing w:line="240" w:lineRule="auto"/>
-            </w:pPr>
+              <w:rPr>
+                <w:b/>
+                <w:bCs/>
+              </w:rPr>
+            </w:pPr>
+            <w:r>
+              <w:rPr>
+                <w:b/>
+                <w:bCs/>
+                <w:color w:val="FF0000"/>
+              </w:rPr>
+              <w:t>Mentalidade de crescimento, estudando mais</w:t>
+            </w:r>
           </w:p>
         </w:tc>
       </w:tr>
@@ -6478,6 +6615,13 @@
                 <w:b/>
               </w:rPr>
             </w:pPr>
+            <w:r>
+              <w:rPr>
+                <w:b/>
+                <w:color w:val="FF0000"/>
+              </w:rPr>
+              <w:t>Orientação ao futuro, definindo mais minhas metas</w:t>
+            </w:r>
           </w:p>
         </w:tc>
       </w:tr>
@@ -6647,7 +6791,21 @@
               <w:rPr>
                 <w:b/>
               </w:rPr>
-              <w:t>Havia diferenças nas pontuações de alguma das habilidades (pontuações da autoavaliação vs. pontuações do instrutor) listadas no scorecard que você acha que não exibe com precisão sua compreensão ou demonstração dessa habilidade? Caso a resposta seja afirmativa, forneça exemplos específicos para explicar o porquê.</w:t>
+              <w:t xml:space="preserve">Havia diferenças nas pontuações de alguma das habilidades (pontuações da autoavaliação vs. pontuações do instrutor) listadas no </w:t>
+            </w:r>
+            <w:proofErr w:type="spellStart"/>
+            <w:r>
+              <w:rPr>
+                <w:b/>
+              </w:rPr>
+              <w:t>scorecard</w:t>
+            </w:r>
+            <w:proofErr w:type="spellEnd"/>
+            <w:r>
+              <w:rPr>
+                <w:b/>
+              </w:rPr>
+              <w:t xml:space="preserve"> que você acha que não exibe com precisão sua compreensão ou demonstração dessa habilidade? Caso a resposta seja afirmativa, forneça exemplos específicos para explicar o porquê.</w:t>
             </w:r>
           </w:p>
           <w:p>
@@ -6703,7 +6861,21 @@
               <w:rPr>
                 <w:b/>
               </w:rPr>
-              <w:t>Considerando os dois conjuntos de pontuações, que ações concretas você pode adotar para melhorar em termos de BSMs?</w:t>
+              <w:t xml:space="preserve">Considerando os dois conjuntos de pontuações, que ações concretas você pode adotar para melhorar em termos de </w:t>
+            </w:r>
+            <w:proofErr w:type="spellStart"/>
+            <w:r>
+              <w:rPr>
+                <w:b/>
+              </w:rPr>
+              <w:t>BSMs</w:t>
+            </w:r>
+            <w:proofErr w:type="spellEnd"/>
+            <w:r>
+              <w:rPr>
+                <w:b/>
+              </w:rPr>
+              <w:t>?</w:t>
             </w:r>
           </w:p>
           <w:p>
@@ -7139,7 +7311,21 @@
               <w:rPr>
                 <w:b/>
               </w:rPr>
-              <w:t>Havia diferenças nas pontuações de alguma das habilidades (pontuações da autoavaliação vs. pontuações do instrutor) listadas no scorecard que você acha que não exibe com precisão sua compreensão ou demonstração dessa habilidade? Caso a resposta seja afirmativa, forneça exemplos específicos para explicar o porquê.</w:t>
+              <w:t xml:space="preserve">Havia diferenças nas pontuações de alguma das habilidades (pontuações da autoavaliação vs. pontuações do instrutor) listadas no </w:t>
+            </w:r>
+            <w:proofErr w:type="spellStart"/>
+            <w:r>
+              <w:rPr>
+                <w:b/>
+              </w:rPr>
+              <w:t>scorecard</w:t>
+            </w:r>
+            <w:proofErr w:type="spellEnd"/>
+            <w:r>
+              <w:rPr>
+                <w:b/>
+              </w:rPr>
+              <w:t xml:space="preserve"> que você acha que não exibe com precisão sua compreensão ou demonstração dessa habilidade? Caso a resposta seja afirmativa, forneça exemplos específicos para explicar o porquê.</w:t>
             </w:r>
           </w:p>
           <w:p>
@@ -7195,7 +7381,21 @@
               <w:rPr>
                 <w:b/>
               </w:rPr>
-              <w:t>Considerando os dois conjuntos de pontuações, que ações concretas você pode adotar para melhorar em termos de BSMs?</w:t>
+              <w:t xml:space="preserve">Considerando os dois conjuntos de pontuações, que ações concretas você pode adotar para melhorar em termos de </w:t>
+            </w:r>
+            <w:proofErr w:type="spellStart"/>
+            <w:r>
+              <w:rPr>
+                <w:b/>
+              </w:rPr>
+              <w:t>BSMs</w:t>
+            </w:r>
+            <w:proofErr w:type="spellEnd"/>
+            <w:r>
+              <w:rPr>
+                <w:b/>
+              </w:rPr>
+              <w:t>?</w:t>
             </w:r>
           </w:p>
           <w:p>
@@ -7631,7 +7831,21 @@
               <w:rPr>
                 <w:b/>
               </w:rPr>
-              <w:t>Havia diferenças nas pontuações de alguma das habilidades (pontuações da autoavaliação vs. pontuações do instrutor) listadas no scorecard que você acha que não exibe com precisão sua compreensão ou demonstração dessa habilidade? Caso a resposta seja afirmativa, forneça exemplos específicos para explicar o porquê.</w:t>
+              <w:t xml:space="preserve">Havia diferenças nas pontuações de alguma das habilidades (pontuações da autoavaliação vs. pontuações do instrutor) listadas no </w:t>
+            </w:r>
+            <w:proofErr w:type="spellStart"/>
+            <w:r>
+              <w:rPr>
+                <w:b/>
+              </w:rPr>
+              <w:t>scorecard</w:t>
+            </w:r>
+            <w:proofErr w:type="spellEnd"/>
+            <w:r>
+              <w:rPr>
+                <w:b/>
+              </w:rPr>
+              <w:t xml:space="preserve"> que você acha que não exibe com precisão sua compreensão ou demonstração dessa habilidade? Caso a resposta seja afirmativa, forneça exemplos específicos para explicar o porquê.</w:t>
             </w:r>
           </w:p>
           <w:p>
@@ -7687,7 +7901,21 @@
               <w:rPr>
                 <w:b/>
               </w:rPr>
-              <w:t>Considerando os dois conjuntos de pontuações, que ações concretas você pode adotar para melhorar em termos de BSMs?</w:t>
+              <w:t xml:space="preserve">Considerando os dois conjuntos de pontuações, que ações concretas você pode adotar para melhorar em termos de </w:t>
+            </w:r>
+            <w:proofErr w:type="spellStart"/>
+            <w:r>
+              <w:rPr>
+                <w:b/>
+              </w:rPr>
+              <w:t>BSMs</w:t>
+            </w:r>
+            <w:proofErr w:type="spellEnd"/>
+            <w:r>
+              <w:rPr>
+                <w:b/>
+              </w:rPr>
+              <w:t>?</w:t>
             </w:r>
           </w:p>
           <w:p>
@@ -7997,8 +8225,17 @@
           <w:b/>
           <w:i/>
         </w:rPr>
-        <w:t>Gabriel Aronne</w:t>
-      </w:r>
+        <w:t xml:space="preserve">Gabriel </w:t>
+      </w:r>
+      <w:proofErr w:type="spellStart"/>
+      <w:r>
+        <w:rPr>
+          <w:b/>
+          <w:i/>
+        </w:rPr>
+        <w:t>Aronne</w:t>
+      </w:r>
+      <w:proofErr w:type="spellEnd"/>
       <w:r>
         <w:br/>
       </w:r>
@@ -8007,7 +8244,23 @@
           <w:b/>
           <w:color w:val="DD7E6B"/>
         </w:rPr>
-        <w:t>1-Eu percebi que o Gabriel não participou muito das atividades elaboradas com o grupo todo, apesar dele ser muito comunicativo e extrovertido</w:t>
+        <w:t xml:space="preserve">1-Eu percebi que o Gabriel não participou muito das atividades elaboradas com o grupo todo, apesar </w:t>
+      </w:r>
+      <w:proofErr w:type="gramStart"/>
+      <w:r>
+        <w:rPr>
+          <w:b/>
+          <w:color w:val="DD7E6B"/>
+        </w:rPr>
+        <w:t>dele</w:t>
+      </w:r>
+      <w:proofErr w:type="gramEnd"/>
+      <w:r>
+        <w:rPr>
+          <w:b/>
+          <w:color w:val="DD7E6B"/>
+        </w:rPr>
+        <w:t xml:space="preserve"> ser muito comunicativo e extrovertido</w:t>
       </w:r>
     </w:p>
     <w:p>
@@ -8208,8 +8461,17 @@
           <w:b/>
           <w:color w:val="CC4125"/>
         </w:rPr>
-        <w:t>3- Concordei com o feedback da Nivea, ela me disse para ser menos crítica comigo mesma e trabalhar a auto confiança</w:t>
-      </w:r>
+        <w:t xml:space="preserve">3- Concordei com o feedback da Nivea, ela me disse para ser menos crítica comigo mesma e trabalhar a </w:t>
+      </w:r>
+      <w:proofErr w:type="gramStart"/>
+      <w:r>
+        <w:rPr>
+          <w:b/>
+          <w:color w:val="CC4125"/>
+        </w:rPr>
+        <w:t>auto confiança</w:t>
+      </w:r>
+      <w:proofErr w:type="gramEnd"/>
     </w:p>
     <w:p>
       <w:pPr>
@@ -8352,7 +8614,39 @@
           <w:b/>
           <w:color w:val="CC4125"/>
         </w:rPr>
-        <w:t xml:space="preserve"> ao Pedro tem sido o impacto de menor interação com o grupo e consequentemente mais timidez. Em relação à Iaia é seu progresso rápido nos conteúdos.</w:t>
+        <w:t xml:space="preserve"> ao Pedro tem sido o impacto de menor interação com o grupo e consequentemente mais timidez. Em relação à </w:t>
+      </w:r>
+      <w:proofErr w:type="spellStart"/>
+      <w:r>
+        <w:rPr>
+          <w:b/>
+          <w:color w:val="CC4125"/>
+        </w:rPr>
+        <w:t>Iaia</w:t>
+      </w:r>
+      <w:proofErr w:type="spellEnd"/>
+      <w:r>
+        <w:rPr>
+          <w:b/>
+          <w:color w:val="CC4125"/>
+        </w:rPr>
+        <w:t xml:space="preserve"> é seu progresso rápido nos </w:t>
+      </w:r>
+      <w:proofErr w:type="spellStart"/>
+      <w:r>
+        <w:rPr>
+          <w:b/>
+          <w:color w:val="CC4125"/>
+        </w:rPr>
+        <w:t>conteúdos</w:t>
+      </w:r>
+      <w:proofErr w:type="spellEnd"/>
+      <w:r>
+        <w:rPr>
+          <w:b/>
+          <w:color w:val="CC4125"/>
+        </w:rPr>
+        <w:t>.</w:t>
       </w:r>
     </w:p>
     <w:p>
@@ -8579,7 +8873,23 @@
           <w:b/>
           <w:color w:val="000000" w:themeColor="text1"/>
         </w:rPr>
-        <w:t>O Yuri é muito cordial, sempre respeitoso, teve muita paciência quando estava trabalhando comigo em dupla e/ou em grupo. Apesar dele ter muito conhecimento, não deixou isso influenciar, nos deu todo o suporte necessário. Notei que ele precisa conhecer melhor seu limite, pois está sobrecarregado com outras tarefas e responsabilidades</w:t>
+        <w:t xml:space="preserve">O Yuri é muito cordial, sempre respeitoso, teve muita paciência quando estava trabalhando comigo em dupla e/ou em grupo. Apesar </w:t>
+      </w:r>
+      <w:proofErr w:type="gramStart"/>
+      <w:r>
+        <w:rPr>
+          <w:b/>
+          <w:color w:val="000000" w:themeColor="text1"/>
+        </w:rPr>
+        <w:t>dele</w:t>
+      </w:r>
+      <w:proofErr w:type="gramEnd"/>
+      <w:r>
+        <w:rPr>
+          <w:b/>
+          <w:color w:val="000000" w:themeColor="text1"/>
+        </w:rPr>
+        <w:t xml:space="preserve"> ter muito conhecimento, não deixou isso influenciar, nos deu todo o suporte necessário. Notei que ele precisa conhecer melhor seu limite, pois está sobrecarregado com outras tarefas e responsabilidades</w:t>
       </w:r>
       <w:r>
         <w:rPr>
@@ -8698,7 +9008,39 @@
           <w:b/>
           <w:color w:val="000000" w:themeColor="text1"/>
         </w:rPr>
-        <w:t>Eu vi que a Karol é uma pessoa totalmente diferente do que eu imaginava, achava que ela era alguém mais fechada e quieta, porém ela é uma pessoa que sabe se impor (faz perguntas nas horas certas), também sabe ouvir e falar com as pessoas de forma a gerar ótimas conversas, um dos pontos que mais me chamou atenção, fora os que já citei, foi o fato que ela não guarda para si seus conhecimentos. Tive o privilégio de fazer o projeto com ele e no projeto aprendi muito de como versionar um projeto no Github e como gerar entregas. E pelo que eu conheci dela nessas 4 semanas e mais aprofundado nessa semana, não tenho nenhum ponto a dizer que ela poderia melhorar.</w:t>
+        <w:t xml:space="preserve">Eu vi que a Karol é uma pessoa totalmente diferente do que eu imaginava, achava que ela era alguém mais fechada e quieta, porém ela é uma pessoa que sabe se impor (faz perguntas nas horas certas), também sabe ouvir e falar com as pessoas de forma a gerar ótimas conversas, um dos pontos que mais me chamou atenção, fora os que já citei, foi o fato que ela não guarda para si seus conhecimentos. Tive o privilégio de fazer o projeto com ele e no projeto aprendi muito de como </w:t>
+      </w:r>
+      <w:proofErr w:type="spellStart"/>
+      <w:r>
+        <w:rPr>
+          <w:b/>
+          <w:color w:val="000000" w:themeColor="text1"/>
+        </w:rPr>
+        <w:t>versionar</w:t>
+      </w:r>
+      <w:proofErr w:type="spellEnd"/>
+      <w:r>
+        <w:rPr>
+          <w:b/>
+          <w:color w:val="000000" w:themeColor="text1"/>
+        </w:rPr>
+        <w:t xml:space="preserve"> um projeto no </w:t>
+      </w:r>
+      <w:proofErr w:type="spellStart"/>
+      <w:r>
+        <w:rPr>
+          <w:b/>
+          <w:color w:val="000000" w:themeColor="text1"/>
+        </w:rPr>
+        <w:t>Github</w:t>
+      </w:r>
+      <w:proofErr w:type="spellEnd"/>
+      <w:r>
+        <w:rPr>
+          <w:b/>
+          <w:color w:val="000000" w:themeColor="text1"/>
+        </w:rPr>
+        <w:t xml:space="preserve"> e como gerar entregas. E pelo que eu conheci dela nessas 4 semanas e mais aprofundado nessa semana, não tenho nenhum ponto a dizer que ela poderia melhorar.</w:t>
       </w:r>
     </w:p>
     <w:p>
@@ -8829,13 +9171,7 @@
         <w:rPr>
           <w:b/>
         </w:rPr>
-        <w:t>12</w:t>
-      </w:r>
-      <w:r>
-        <w:rPr>
-          <w:b/>
-        </w:rPr>
-        <w:t>/03/2021</w:t>
+        <w:t>12/03/2021</w:t>
       </w:r>
     </w:p>
     <w:p>
@@ -8870,14 +9206,7 @@
           <w:b/>
           <w:color w:val="FF0000"/>
         </w:rPr>
-        <w:t xml:space="preserve">1- </w:t>
-      </w:r>
-      <w:r>
-        <w:rPr>
-          <w:b/>
-          <w:color w:val="FF0000"/>
-        </w:rPr>
-        <w:t>Feedback--</w:t>
+        <w:t>1- Feedback--</w:t>
       </w:r>
       <w:r>
         <w:rPr>
@@ -8991,13 +9320,30 @@
           <w:b/>
           <w:color w:val="000000" w:themeColor="text1"/>
         </w:rPr>
-        <w:t xml:space="preserve">Quando anunciaram que a Karol seria minha dupla fiquei super animada, porque ela é muito inteligente e esforçada, é uma mulher admirável! Lembro de um momento que ela comentou em sala que mesmo no período da gestação ela seguiu sua rotina de estudos/trabalho e conseguiu conciliar seus compromissos mesmo com todas as dificuldades. Lamento não termos realizado nenhuma </w:t>
-      </w:r>
+        <w:t xml:space="preserve">Quando anunciaram que a Karol seria minha dupla fiquei </w:t>
+      </w:r>
+      <w:proofErr w:type="gramStart"/>
       <w:r>
         <w:rPr>
           <w:b/>
           <w:color w:val="000000" w:themeColor="text1"/>
         </w:rPr>
+        <w:t>super animada</w:t>
+      </w:r>
+      <w:proofErr w:type="gramEnd"/>
+      <w:r>
+        <w:rPr>
+          <w:b/>
+          <w:color w:val="000000" w:themeColor="text1"/>
+        </w:rPr>
+        <w:t xml:space="preserve">, porque ela é muito inteligente e esforçada, é uma mulher admirável! Lembro de um momento que ela comentou em sala que mesmo no período da gestação ela seguiu sua rotina de estudos/trabalho e conseguiu conciliar seus compromissos mesmo com todas as dificuldades. Lamento não termos realizado nenhuma </w:t>
+      </w:r>
+      <w:proofErr w:type="gramStart"/>
+      <w:r>
+        <w:rPr>
+          <w:b/>
+          <w:color w:val="000000" w:themeColor="text1"/>
+        </w:rPr>
         <w:t>atividade junta</w:t>
       </w:r>
       <w:r>
@@ -9007,6 +9353,7 @@
         </w:rPr>
         <w:t>s</w:t>
       </w:r>
+      <w:proofErr w:type="gramEnd"/>
       <w:r>
         <w:rPr>
           <w:b/>
@@ -9185,9 +9532,15 @@
       <w:pPr>
         <w:rPr>
           <w:b/>
-          <w:color w:val="DD7E6B"/>
-        </w:rPr>
-      </w:pPr>
+        </w:rPr>
+      </w:pPr>
+      <w:r>
+        <w:rPr>
+          <w:b/>
+        </w:rPr>
+        <w:lastRenderedPageBreak/>
+        <w:t>Feedback Em Pares</w:t>
+      </w:r>
     </w:p>
     <w:p>
       <w:pPr>
@@ -9201,21 +9554,419 @@
       <w:pPr>
         <w:rPr>
           <w:b/>
-          <w:color w:val="DD7E6B"/>
-        </w:rPr>
-      </w:pPr>
+        </w:rPr>
+      </w:pPr>
+      <w:r>
+        <w:rPr>
+          <w:b/>
+        </w:rPr>
+        <w:t>1</w:t>
+      </w:r>
+      <w:r>
+        <w:rPr>
+          <w:b/>
+        </w:rPr>
+        <w:t>9</w:t>
+      </w:r>
+      <w:r>
+        <w:rPr>
+          <w:b/>
+        </w:rPr>
+        <w:t>/03/2021</w:t>
+      </w:r>
     </w:p>
     <w:p>
       <w:pPr>
         <w:rPr>
           <w:b/>
+        </w:rPr>
+      </w:pPr>
+      <w:r>
+        <w:rPr>
+          <w:b/>
+        </w:rPr>
+        <w:t xml:space="preserve">Fernando </w:t>
+      </w:r>
+      <w:r>
+        <w:rPr>
+          <w:b/>
+        </w:rPr>
+        <w:t>Candiani</w:t>
+      </w:r>
+    </w:p>
+    <w:p>
+      <w:pPr>
+        <w:rPr>
+          <w:b/>
+        </w:rPr>
+      </w:pPr>
+    </w:p>
+    <w:p>
+      <w:pPr>
+        <w:ind w:left="720"/>
+        <w:rPr>
+          <w:b/>
+        </w:rPr>
+      </w:pPr>
+      <w:r>
+        <w:rPr>
+          <w:b/>
+          <w:color w:val="FF0000"/>
+        </w:rPr>
+        <w:t>1- Feedback--</w:t>
+      </w:r>
+      <w:r>
+        <w:rPr>
+          <w:b/>
+          <w:color w:val="FF0000"/>
+        </w:rPr>
+        <w:t xml:space="preserve"> </w:t>
+      </w:r>
+      <w:r>
+        <w:rPr>
+          <w:b/>
+        </w:rPr>
+        <w:t xml:space="preserve">1- Feedback-- Eu percebi que o Fernando interage bastante com o grupo, faz pergunta quando tem dúvidas, é participativo nas representações em grupo e/ou em dupla. </w:t>
+      </w:r>
+    </w:p>
+    <w:p>
+      <w:pPr>
+        <w:ind w:left="720"/>
+        <w:rPr>
+          <w:b/>
+        </w:rPr>
+      </w:pPr>
+      <w:r>
+        <w:rPr>
+          <w:b/>
+        </w:rPr>
+        <w:t xml:space="preserve">O Fernando é muito gentil, respeita a todos, é muito educado. Ele trabalha bastante com a mentalidade de persistência e orientação ao futuro. Suas </w:t>
+      </w:r>
+      <w:r>
+        <w:rPr>
+          <w:b/>
+        </w:rPr>
+        <w:t>habilidades dessa</w:t>
+      </w:r>
+      <w:r>
+        <w:rPr>
+          <w:b/>
+        </w:rPr>
+        <w:t xml:space="preserve"> semana foram de trabalho em equipe e comunicação.</w:t>
+      </w:r>
+    </w:p>
+    <w:p>
+      <w:pPr>
+        <w:ind w:left="720"/>
+        <w:rPr>
+          <w:b/>
+        </w:rPr>
+      </w:pPr>
+      <w:r>
+        <w:rPr>
+          <w:b/>
+        </w:rPr>
+        <w:t xml:space="preserve">Fizemos algumas atividades em dupla, ele teve muitas ideias boas, colaborou o tempo todo, e também </w:t>
+      </w:r>
+      <w:r>
+        <w:rPr>
+          <w:b/>
+        </w:rPr>
+        <w:t>me deixou</w:t>
+      </w:r>
+      <w:r>
+        <w:rPr>
+          <w:b/>
+        </w:rPr>
+        <w:t xml:space="preserve"> muito </w:t>
+      </w:r>
+      <w:proofErr w:type="spellStart"/>
+      <w:r>
+        <w:rPr>
+          <w:b/>
+        </w:rPr>
+        <w:t>a</w:t>
+      </w:r>
+      <w:proofErr w:type="spellEnd"/>
+      <w:r>
+        <w:rPr>
+          <w:b/>
+        </w:rPr>
+        <w:t xml:space="preserve"> </w:t>
+      </w:r>
+      <w:proofErr w:type="gramStart"/>
+      <w:r>
+        <w:rPr>
+          <w:b/>
+        </w:rPr>
+        <w:t>vontade ,</w:t>
+      </w:r>
+      <w:proofErr w:type="gramEnd"/>
+      <w:r>
+        <w:rPr>
+          <w:b/>
+        </w:rPr>
+        <w:t xml:space="preserve"> sem nenhum tipo de pressão para realizar as atividades.</w:t>
+      </w:r>
+    </w:p>
+    <w:p>
+      <w:pPr>
+        <w:ind w:left="720"/>
+        <w:rPr>
+          <w:b/>
+        </w:rPr>
+      </w:pPr>
+    </w:p>
+    <w:p>
+      <w:pPr>
+        <w:ind w:left="720"/>
+        <w:rPr>
+          <w:b/>
+          <w:color w:val="FF0000"/>
+        </w:rPr>
+      </w:pPr>
+      <w:r>
+        <w:rPr>
+          <w:b/>
+          <w:color w:val="FF0000"/>
+        </w:rPr>
+        <w:t xml:space="preserve">2- Efeito dessas ações </w:t>
+      </w:r>
+      <w:r>
+        <w:rPr>
+          <w:b/>
+        </w:rPr>
+        <w:t xml:space="preserve">-- O efeito positivo desta ação </w:t>
+      </w:r>
+      <w:r>
+        <w:rPr>
+          <w:b/>
+        </w:rPr>
+        <w:t>é, seu</w:t>
+      </w:r>
+      <w:r>
+        <w:rPr>
+          <w:b/>
+        </w:rPr>
+        <w:t xml:space="preserve"> desenvolvimento cada vez mais rápido como Desenvolvedor Júnior, estimulando o trabalho em equipe e o Networking.</w:t>
+      </w:r>
+    </w:p>
+    <w:p>
+      <w:pPr>
+        <w:ind w:left="720"/>
+        <w:rPr>
+          <w:b/>
+        </w:rPr>
+      </w:pPr>
+    </w:p>
+    <w:p>
+      <w:pPr>
+        <w:ind w:left="720"/>
+        <w:rPr>
+          <w:b/>
+          <w:color w:val="000000" w:themeColor="text1"/>
+        </w:rPr>
+      </w:pPr>
+      <w:r>
+        <w:rPr>
+          <w:b/>
+          <w:color w:val="FF0000"/>
+        </w:rPr>
+        <w:t xml:space="preserve">3 - </w:t>
+      </w:r>
+      <w:r>
+        <w:rPr>
+          <w:b/>
+          <w:color w:val="FF0000"/>
+        </w:rPr>
+        <w:t xml:space="preserve">Feedback Karol visão </w:t>
+      </w:r>
+      <w:r>
+        <w:rPr>
+          <w:b/>
+          <w:color w:val="FF0000"/>
+        </w:rPr>
+        <w:t>Fernand</w:t>
+      </w:r>
+      <w:r>
+        <w:rPr>
+          <w:b/>
+          <w:color w:val="FF0000"/>
+        </w:rPr>
+        <w:t>o</w:t>
+      </w:r>
+      <w:r>
+        <w:rPr>
+          <w:b/>
+          <w:color w:val="FF0000"/>
+        </w:rPr>
+        <w:t xml:space="preserve"> - </w:t>
+      </w:r>
+      <w:r>
+        <w:rPr>
+          <w:b/>
+          <w:color w:val="000000" w:themeColor="text1"/>
+        </w:rPr>
+        <w:t>A Karol é uma pessoa que sempre está tirando suas dúvidas no curso, nas atividades em grupo é bastante participativa, é uma pessoa muito comunicativa, dedicada, esforçada e no que conversamos observei uma pessoa muita batalhadora sempre dando seu melhor.</w:t>
+      </w:r>
+    </w:p>
+    <w:p>
+      <w:pPr>
+        <w:ind w:left="720"/>
+        <w:rPr>
+          <w:b/>
+          <w:color w:val="000000" w:themeColor="text1"/>
+        </w:rPr>
+      </w:pPr>
+      <w:r>
+        <w:rPr>
+          <w:b/>
+          <w:color w:val="000000" w:themeColor="text1"/>
+        </w:rPr>
+        <w:t>Um conselho que lhe dou é não se cobra muito porque você está apendendo e que não se desvalorize porque você uma pessoa incrível.</w:t>
+      </w:r>
+    </w:p>
+    <w:p>
+      <w:pPr>
+        <w:ind w:left="720"/>
+        <w:rPr>
+          <w:b/>
+          <w:color w:val="000000" w:themeColor="text1"/>
+        </w:rPr>
+      </w:pPr>
+    </w:p>
+    <w:p>
+      <w:pPr>
+        <w:ind w:left="720"/>
+        <w:rPr>
+          <w:b/>
+          <w:color w:val="FF0000"/>
+        </w:rPr>
+      </w:pPr>
+      <w:r>
+        <w:rPr>
+          <w:b/>
+          <w:color w:val="FF0000"/>
+        </w:rPr>
+        <w:t xml:space="preserve">4 - </w:t>
+      </w:r>
+      <w:r>
+        <w:rPr>
+          <w:b/>
+          <w:color w:val="000000" w:themeColor="text1"/>
+        </w:rPr>
+        <w:t>Agradeci pelo feedback d</w:t>
+      </w:r>
+      <w:r>
+        <w:rPr>
+          <w:b/>
+          <w:color w:val="000000" w:themeColor="text1"/>
+        </w:rPr>
+        <w:t>o Fernando</w:t>
+      </w:r>
+      <w:r>
+        <w:rPr>
+          <w:b/>
+          <w:color w:val="000000" w:themeColor="text1"/>
+        </w:rPr>
+        <w:t>, fiquei muito feliz pela percepção de</w:t>
+      </w:r>
+      <w:r>
+        <w:rPr>
+          <w:b/>
+          <w:color w:val="000000" w:themeColor="text1"/>
+        </w:rPr>
+        <w:t>l</w:t>
+      </w:r>
+      <w:r>
+        <w:rPr>
+          <w:b/>
+          <w:color w:val="000000" w:themeColor="text1"/>
+        </w:rPr>
+        <w:t>e</w:t>
+      </w:r>
+      <w:r>
+        <w:rPr>
+          <w:b/>
+          <w:color w:val="000000" w:themeColor="text1"/>
+        </w:rPr>
+        <w:t xml:space="preserve">, </w:t>
+      </w:r>
+      <w:r>
+        <w:rPr>
+          <w:b/>
+          <w:color w:val="000000" w:themeColor="text1"/>
+        </w:rPr>
+        <w:t xml:space="preserve">vou </w:t>
+      </w:r>
+      <w:r>
+        <w:rPr>
+          <w:b/>
+          <w:color w:val="000000" w:themeColor="text1"/>
+        </w:rPr>
+        <w:t>praticar mais a mentalidade de crescimento.</w:t>
+      </w:r>
+    </w:p>
+    <w:p>
+      <w:pPr>
+        <w:ind w:left="720"/>
+        <w:rPr>
+          <w:b/>
+          <w:color w:val="000000" w:themeColor="text1"/>
+        </w:rPr>
+      </w:pPr>
+    </w:p>
+    <w:p>
+      <w:pPr>
+        <w:ind w:left="720"/>
+        <w:rPr>
+          <w:b/>
+          <w:color w:val="CC4125"/>
+        </w:rPr>
+      </w:pPr>
+      <w:r>
+        <w:rPr>
+          <w:b/>
+        </w:rPr>
+        <w:br/>
+      </w:r>
+    </w:p>
+    <w:p>
+      <w:pPr>
+        <w:rPr>
+          <w:b/>
           <w:color w:val="DD7E6B"/>
         </w:rPr>
       </w:pPr>
-      <w:r>
-        <w:rPr>
-          <w:b/>
-        </w:rPr>
+    </w:p>
+    <w:p>
+      <w:pPr>
+        <w:rPr>
+          <w:b/>
+          <w:color w:val="DD7E6B"/>
+        </w:rPr>
+      </w:pPr>
+    </w:p>
+    <w:p>
+      <w:pPr>
+        <w:rPr>
+          <w:b/>
+          <w:color w:val="DD7E6B"/>
+        </w:rPr>
+      </w:pPr>
+    </w:p>
+    <w:p>
+      <w:pPr>
+        <w:rPr>
+          <w:b/>
+          <w:color w:val="DD7E6B"/>
+        </w:rPr>
+      </w:pPr>
+      <w:r>
+        <w:rPr>
+          <w:b/>
+        </w:rPr>
+        <w:lastRenderedPageBreak/>
         <w:t xml:space="preserve">Karol Roberta Souza Batista </w:t>
       </w:r>
       <w:r>
@@ -9278,7 +10029,23 @@
       <w:jc w:val="center"/>
     </w:pPr>
     <w:r>
-      <w:t>© 2020 Generation: You Employed, Inc.</w:t>
+      <w:t xml:space="preserve">© 2020 Generation: </w:t>
+    </w:r>
+    <w:proofErr w:type="spellStart"/>
+    <w:r>
+      <w:t>You</w:t>
+    </w:r>
+    <w:proofErr w:type="spellEnd"/>
+    <w:r>
+      <w:t xml:space="preserve"> </w:t>
+    </w:r>
+    <w:proofErr w:type="spellStart"/>
+    <w:r>
+      <w:t>Employed</w:t>
+    </w:r>
+    <w:proofErr w:type="spellEnd"/>
+    <w:r>
+      <w:t>, Inc.</w:t>
     </w:r>
   </w:p>
   <w:p>
@@ -12045,8 +12812,8 @@
 <file path=customXml/itemProps1.xml><?xml version="1.0" encoding="utf-8"?>
 <ds:datastoreItem xmlns:ds="http://schemas.openxmlformats.org/officeDocument/2006/customXml" ds:itemID="{11111111-1234-1234-1234-123412341234}">
   <ds:schemaRefs>
+    <ds:schemaRef ds:uri="http://customooxmlschemas.google.com/"/>
     <ds:schemaRef ds:uri="http://schemas.openxmlformats.org/officeDocument/2006/relationships"/>
-    <ds:schemaRef ds:uri="http://customooxmlschemas.google.com/"/>
   </ds:schemaRefs>
 </ds:datastoreItem>
 </file>
</xml_diff>

<commit_message>
Feedback em pares semanal e autoavaliação de 26/03/2021
</commit_message>
<xml_diff>
--- a/exercicios-de-entrega/ScoreCard/Collaborative_Reflection_Document_Template_BPT.docx
+++ b/exercicios-de-entrega/ScoreCard/Collaborative_Reflection_Document_Template_BPT.docx
@@ -1594,6 +1594,9 @@
               <w:spacing w:line="240" w:lineRule="auto"/>
               <w:jc w:val="center"/>
             </w:pPr>
+            <w:r>
+              <w:t>3</w:t>
+            </w:r>
           </w:p>
         </w:tc>
         <w:tc>
@@ -1614,6 +1617,9 @@
               <w:spacing w:line="240" w:lineRule="auto"/>
               <w:jc w:val="center"/>
             </w:pPr>
+            <w:r>
+              <w:t>3</w:t>
+            </w:r>
           </w:p>
         </w:tc>
         <w:tc>
@@ -1634,6 +1640,9 @@
               <w:spacing w:line="240" w:lineRule="auto"/>
               <w:jc w:val="center"/>
             </w:pPr>
+            <w:r>
+              <w:t>4</w:t>
+            </w:r>
           </w:p>
         </w:tc>
         <w:tc>
@@ -1654,6 +1663,9 @@
               <w:spacing w:line="240" w:lineRule="auto"/>
               <w:jc w:val="center"/>
             </w:pPr>
+            <w:r>
+              <w:t>4</w:t>
+            </w:r>
           </w:p>
         </w:tc>
         <w:tc>
@@ -1674,6 +1686,9 @@
               <w:spacing w:line="240" w:lineRule="auto"/>
               <w:jc w:val="center"/>
             </w:pPr>
+            <w:r>
+              <w:t>3</w:t>
+            </w:r>
           </w:p>
         </w:tc>
         <w:tc>
@@ -1694,6 +1709,9 @@
               <w:spacing w:line="240" w:lineRule="auto"/>
               <w:jc w:val="center"/>
             </w:pPr>
+            <w:r>
+              <w:t>4</w:t>
+            </w:r>
           </w:p>
         </w:tc>
         <w:tc>
@@ -1714,6 +1732,9 @@
               <w:spacing w:line="240" w:lineRule="auto"/>
               <w:jc w:val="center"/>
             </w:pPr>
+            <w:r>
+              <w:t>4</w:t>
+            </w:r>
           </w:p>
         </w:tc>
         <w:tc>
@@ -1734,6 +1755,9 @@
               <w:spacing w:line="240" w:lineRule="auto"/>
               <w:jc w:val="center"/>
             </w:pPr>
+            <w:r>
+              <w:t>3</w:t>
+            </w:r>
           </w:p>
         </w:tc>
       </w:tr>
@@ -1789,139 +1813,163 @@
               <w:spacing w:line="240" w:lineRule="auto"/>
               <w:jc w:val="center"/>
             </w:pPr>
-          </w:p>
-        </w:tc>
-        <w:tc>
-          <w:tcPr>
-            <w:tcW w:w="1440" w:type="dxa"/>
-            <w:tcMar>
-              <w:top w:w="100" w:type="dxa"/>
-              <w:left w:w="100" w:type="dxa"/>
-              <w:bottom w:w="100" w:type="dxa"/>
-              <w:right w:w="100" w:type="dxa"/>
-            </w:tcMar>
-            <w:vAlign w:val="center"/>
-          </w:tcPr>
-          <w:p>
-            <w:pPr>
-              <w:widowControl w:val="0"/>
-              <w:spacing w:line="240" w:lineRule="auto"/>
-              <w:jc w:val="center"/>
-            </w:pPr>
-          </w:p>
-        </w:tc>
-        <w:tc>
-          <w:tcPr>
-            <w:tcW w:w="1440" w:type="dxa"/>
-            <w:tcMar>
-              <w:top w:w="100" w:type="dxa"/>
-              <w:left w:w="100" w:type="dxa"/>
-              <w:bottom w:w="100" w:type="dxa"/>
-              <w:right w:w="100" w:type="dxa"/>
-            </w:tcMar>
-            <w:vAlign w:val="center"/>
-          </w:tcPr>
-          <w:p>
-            <w:pPr>
-              <w:widowControl w:val="0"/>
-              <w:spacing w:line="240" w:lineRule="auto"/>
-              <w:jc w:val="center"/>
-            </w:pPr>
-          </w:p>
-        </w:tc>
-        <w:tc>
-          <w:tcPr>
-            <w:tcW w:w="1440" w:type="dxa"/>
-            <w:tcMar>
-              <w:top w:w="100" w:type="dxa"/>
-              <w:left w:w="100" w:type="dxa"/>
-              <w:bottom w:w="100" w:type="dxa"/>
-              <w:right w:w="100" w:type="dxa"/>
-            </w:tcMar>
-            <w:vAlign w:val="center"/>
-          </w:tcPr>
-          <w:p>
-            <w:pPr>
-              <w:widowControl w:val="0"/>
-              <w:spacing w:line="240" w:lineRule="auto"/>
-              <w:jc w:val="center"/>
-            </w:pPr>
-          </w:p>
-        </w:tc>
-        <w:tc>
-          <w:tcPr>
-            <w:tcW w:w="1440" w:type="dxa"/>
-            <w:tcMar>
-              <w:top w:w="100" w:type="dxa"/>
-              <w:left w:w="100" w:type="dxa"/>
-              <w:bottom w:w="100" w:type="dxa"/>
-              <w:right w:w="100" w:type="dxa"/>
-            </w:tcMar>
-            <w:vAlign w:val="center"/>
-          </w:tcPr>
-          <w:p>
-            <w:pPr>
-              <w:widowControl w:val="0"/>
-              <w:spacing w:line="240" w:lineRule="auto"/>
-              <w:jc w:val="center"/>
-            </w:pPr>
-          </w:p>
-        </w:tc>
-        <w:tc>
-          <w:tcPr>
-            <w:tcW w:w="1440" w:type="dxa"/>
-            <w:tcMar>
-              <w:top w:w="100" w:type="dxa"/>
-              <w:left w:w="100" w:type="dxa"/>
-              <w:bottom w:w="100" w:type="dxa"/>
-              <w:right w:w="100" w:type="dxa"/>
-            </w:tcMar>
-            <w:vAlign w:val="center"/>
-          </w:tcPr>
-          <w:p>
-            <w:pPr>
-              <w:widowControl w:val="0"/>
-              <w:spacing w:line="240" w:lineRule="auto"/>
-              <w:jc w:val="center"/>
-            </w:pPr>
-          </w:p>
-        </w:tc>
-        <w:tc>
-          <w:tcPr>
-            <w:tcW w:w="1440" w:type="dxa"/>
-            <w:tcMar>
-              <w:top w:w="100" w:type="dxa"/>
-              <w:left w:w="100" w:type="dxa"/>
-              <w:bottom w:w="100" w:type="dxa"/>
-              <w:right w:w="100" w:type="dxa"/>
-            </w:tcMar>
-            <w:vAlign w:val="center"/>
-          </w:tcPr>
-          <w:p>
-            <w:pPr>
-              <w:widowControl w:val="0"/>
-              <w:spacing w:line="240" w:lineRule="auto"/>
-              <w:jc w:val="center"/>
-            </w:pPr>
-          </w:p>
-        </w:tc>
-        <w:tc>
-          <w:tcPr>
-            <w:tcW w:w="1440" w:type="dxa"/>
-            <w:tcMar>
-              <w:top w:w="100" w:type="dxa"/>
-              <w:left w:w="100" w:type="dxa"/>
-              <w:bottom w:w="100" w:type="dxa"/>
-              <w:right w:w="100" w:type="dxa"/>
-            </w:tcMar>
-            <w:vAlign w:val="center"/>
-          </w:tcPr>
-          <w:p>
-            <w:pPr>
-              <w:widowControl w:val="0"/>
-              <w:spacing w:line="240" w:lineRule="auto"/>
-              <w:jc w:val="center"/>
-            </w:pPr>
+            <w:r>
+              <w:t>4</w:t>
+            </w:r>
+          </w:p>
+        </w:tc>
+        <w:tc>
+          <w:tcPr>
+            <w:tcW w:w="1440" w:type="dxa"/>
+            <w:tcMar>
+              <w:top w:w="100" w:type="dxa"/>
+              <w:left w:w="100" w:type="dxa"/>
+              <w:bottom w:w="100" w:type="dxa"/>
+              <w:right w:w="100" w:type="dxa"/>
+            </w:tcMar>
+            <w:vAlign w:val="center"/>
+          </w:tcPr>
+          <w:p>
+            <w:pPr>
+              <w:widowControl w:val="0"/>
+              <w:spacing w:line="240" w:lineRule="auto"/>
+              <w:jc w:val="center"/>
+            </w:pPr>
+            <w:r>
+              <w:t>3</w:t>
+            </w:r>
+          </w:p>
+        </w:tc>
+        <w:tc>
+          <w:tcPr>
+            <w:tcW w:w="1440" w:type="dxa"/>
+            <w:tcMar>
+              <w:top w:w="100" w:type="dxa"/>
+              <w:left w:w="100" w:type="dxa"/>
+              <w:bottom w:w="100" w:type="dxa"/>
+              <w:right w:w="100" w:type="dxa"/>
+            </w:tcMar>
+            <w:vAlign w:val="center"/>
+          </w:tcPr>
+          <w:p>
+            <w:pPr>
+              <w:widowControl w:val="0"/>
+              <w:spacing w:line="240" w:lineRule="auto"/>
+              <w:jc w:val="center"/>
+            </w:pPr>
+            <w:r>
+              <w:t>4</w:t>
+            </w:r>
+          </w:p>
+        </w:tc>
+        <w:tc>
+          <w:tcPr>
+            <w:tcW w:w="1440" w:type="dxa"/>
+            <w:tcMar>
+              <w:top w:w="100" w:type="dxa"/>
+              <w:left w:w="100" w:type="dxa"/>
+              <w:bottom w:w="100" w:type="dxa"/>
+              <w:right w:w="100" w:type="dxa"/>
+            </w:tcMar>
+            <w:vAlign w:val="center"/>
+          </w:tcPr>
+          <w:p>
+            <w:pPr>
+              <w:widowControl w:val="0"/>
+              <w:spacing w:line="240" w:lineRule="auto"/>
+              <w:jc w:val="center"/>
+            </w:pPr>
+            <w:r>
+              <w:t>3</w:t>
+            </w:r>
+          </w:p>
+        </w:tc>
+        <w:tc>
+          <w:tcPr>
+            <w:tcW w:w="1440" w:type="dxa"/>
+            <w:tcMar>
+              <w:top w:w="100" w:type="dxa"/>
+              <w:left w:w="100" w:type="dxa"/>
+              <w:bottom w:w="100" w:type="dxa"/>
+              <w:right w:w="100" w:type="dxa"/>
+            </w:tcMar>
+            <w:vAlign w:val="center"/>
+          </w:tcPr>
+          <w:p>
+            <w:pPr>
+              <w:widowControl w:val="0"/>
+              <w:spacing w:line="240" w:lineRule="auto"/>
+              <w:jc w:val="center"/>
+            </w:pPr>
+            <w:r>
+              <w:t>4</w:t>
+            </w:r>
+          </w:p>
+        </w:tc>
+        <w:tc>
+          <w:tcPr>
+            <w:tcW w:w="1440" w:type="dxa"/>
+            <w:tcMar>
+              <w:top w:w="100" w:type="dxa"/>
+              <w:left w:w="100" w:type="dxa"/>
+              <w:bottom w:w="100" w:type="dxa"/>
+              <w:right w:w="100" w:type="dxa"/>
+            </w:tcMar>
+            <w:vAlign w:val="center"/>
+          </w:tcPr>
+          <w:p>
+            <w:pPr>
+              <w:widowControl w:val="0"/>
+              <w:spacing w:line="240" w:lineRule="auto"/>
+              <w:jc w:val="center"/>
+            </w:pPr>
+            <w:r>
+              <w:t>4</w:t>
+            </w:r>
+          </w:p>
+        </w:tc>
+        <w:tc>
+          <w:tcPr>
+            <w:tcW w:w="1440" w:type="dxa"/>
+            <w:tcMar>
+              <w:top w:w="100" w:type="dxa"/>
+              <w:left w:w="100" w:type="dxa"/>
+              <w:bottom w:w="100" w:type="dxa"/>
+              <w:right w:w="100" w:type="dxa"/>
+            </w:tcMar>
+            <w:vAlign w:val="center"/>
+          </w:tcPr>
+          <w:p>
+            <w:pPr>
+              <w:widowControl w:val="0"/>
+              <w:spacing w:line="240" w:lineRule="auto"/>
+              <w:jc w:val="center"/>
+            </w:pPr>
+            <w:r>
+              <w:t>4</w:t>
+            </w:r>
+          </w:p>
+        </w:tc>
+        <w:tc>
+          <w:tcPr>
+            <w:tcW w:w="1440" w:type="dxa"/>
+            <w:tcMar>
+              <w:top w:w="100" w:type="dxa"/>
+              <w:left w:w="100" w:type="dxa"/>
+              <w:bottom w:w="100" w:type="dxa"/>
+              <w:right w:w="100" w:type="dxa"/>
+            </w:tcMar>
+            <w:vAlign w:val="center"/>
+          </w:tcPr>
+          <w:p>
+            <w:pPr>
+              <w:widowControl w:val="0"/>
+              <w:spacing w:line="240" w:lineRule="auto"/>
+              <w:jc w:val="center"/>
+            </w:pPr>
+            <w:r>
+              <w:t>4</w:t>
+            </w:r>
           </w:p>
         </w:tc>
       </w:tr>
@@ -3074,23 +3122,7 @@
           <w:sz w:val="20"/>
           <w:szCs w:val="20"/>
         </w:rPr>
-        <w:t xml:space="preserve">A cada 2 semanas, seu instrutor fornecerá pontuações e feedback para aprimoramento utilizando a rubrica Scorecard da Generation. Reveja </w:t>
-      </w:r>
-      <w:proofErr w:type="gramStart"/>
-      <w:r>
-        <w:rPr>
-          <w:sz w:val="20"/>
-          <w:szCs w:val="20"/>
-        </w:rPr>
-        <w:t>sua pontuações</w:t>
-      </w:r>
-      <w:proofErr w:type="gramEnd"/>
-      <w:r>
-        <w:rPr>
-          <w:sz w:val="20"/>
-          <w:szCs w:val="20"/>
-        </w:rPr>
-        <w:t xml:space="preserve"> individualmente e identifique semelhanças ou diferenças entre os dois conjuntos de pontuações.</w:t>
+        <w:t>A cada 2 semanas, seu instrutor fornecerá pontuações e feedback para aprimoramento utilizando a rubrica Scorecard da Generation. Reveja sua pontuações individualmente e identifique semelhanças ou diferenças entre os dois conjuntos de pontuações.</w:t>
       </w:r>
     </w:p>
     <w:p>
@@ -4969,23 +5001,7 @@
                 <w:b/>
                 <w:color w:val="DD7E6B"/>
               </w:rPr>
-              <w:t xml:space="preserve">Meu ponto forte é persistência, minha maior </w:t>
-            </w:r>
-            <w:proofErr w:type="spellStart"/>
-            <w:r>
-              <w:rPr>
-                <w:b/>
-                <w:color w:val="DD7E6B"/>
-              </w:rPr>
-              <w:t>area</w:t>
-            </w:r>
-            <w:proofErr w:type="spellEnd"/>
-            <w:r>
-              <w:rPr>
-                <w:b/>
-                <w:color w:val="DD7E6B"/>
-              </w:rPr>
-              <w:t xml:space="preserve"> de crescimento é a comunicação</w:t>
+              <w:t>Meu ponto forte é persistência, minha maior area de crescimento é a comunicação</w:t>
             </w:r>
           </w:p>
           <w:p>
@@ -5140,21 +5156,7 @@
               <w:rPr>
                 <w:b/>
               </w:rPr>
-              <w:t xml:space="preserve">Considerando os dois conjuntos de pontuações, que ações concretas você pode adotar para melhorar em termos de </w:t>
-            </w:r>
-            <w:proofErr w:type="spellStart"/>
-            <w:r>
-              <w:rPr>
-                <w:b/>
-              </w:rPr>
-              <w:t>BSMs</w:t>
-            </w:r>
-            <w:proofErr w:type="spellEnd"/>
-            <w:r>
-              <w:rPr>
-                <w:b/>
-              </w:rPr>
-              <w:t xml:space="preserve">? </w:t>
+              <w:t xml:space="preserve">Considerando os dois conjuntos de pontuações, que ações concretas você pode adotar para melhorar em termos de BSMs? </w:t>
             </w:r>
             <w:r>
               <w:rPr>
@@ -5629,21 +5631,7 @@
               <w:rPr>
                 <w:b/>
               </w:rPr>
-              <w:t xml:space="preserve">Havia diferenças nas pontuações de alguma das habilidades (pontuações da autoavaliação vs. pontuações do instrutor) listadas no </w:t>
-            </w:r>
-            <w:proofErr w:type="spellStart"/>
-            <w:r>
-              <w:rPr>
-                <w:b/>
-              </w:rPr>
-              <w:t>scorecard</w:t>
-            </w:r>
-            <w:proofErr w:type="spellEnd"/>
-            <w:r>
-              <w:rPr>
-                <w:b/>
-              </w:rPr>
-              <w:t xml:space="preserve"> que você acha que não exibe com precisão sua compreensão ou demonstração dessa habilidade? Caso a resposta seja afirmativa, forneça exemplos específicos para explicar o porquê.</w:t>
+              <w:t>Havia diferenças nas pontuações de alguma das habilidades (pontuações da autoavaliação vs. pontuações do instrutor) listadas no scorecard que você acha que não exibe com precisão sua compreensão ou demonstração dessa habilidade? Caso a resposta seja afirmativa, forneça exemplos específicos para explicar o porquê.</w:t>
             </w:r>
           </w:p>
           <w:p>
@@ -5708,21 +5696,7 @@
               <w:rPr>
                 <w:b/>
               </w:rPr>
-              <w:t xml:space="preserve">Considerando os dois conjuntos de pontuações, que ações concretas você pode adotar para melhorar em termos de </w:t>
-            </w:r>
-            <w:proofErr w:type="spellStart"/>
-            <w:r>
-              <w:rPr>
-                <w:b/>
-              </w:rPr>
-              <w:t>BSMs</w:t>
-            </w:r>
-            <w:proofErr w:type="spellEnd"/>
-            <w:r>
-              <w:rPr>
-                <w:b/>
-              </w:rPr>
-              <w:t>?</w:t>
+              <w:t>Considerando os dois conjuntos de pontuações, que ações concretas você pode adotar para melhorar em termos de BSMs?</w:t>
             </w:r>
           </w:p>
           <w:p>
@@ -5947,23 +5921,7 @@
                 <w:b/>
                 <w:color w:val="C0504D" w:themeColor="accent2"/>
               </w:rPr>
-              <w:t xml:space="preserve">Habilidade </w:t>
-            </w:r>
-            <w:proofErr w:type="gramStart"/>
-            <w:r>
-              <w:rPr>
-                <w:b/>
-                <w:color w:val="C0504D" w:themeColor="accent2"/>
-              </w:rPr>
-              <w:t>de ,e</w:t>
-            </w:r>
-            <w:proofErr w:type="gramEnd"/>
-            <w:r>
-              <w:rPr>
-                <w:b/>
-                <w:color w:val="C0504D" w:themeColor="accent2"/>
-              </w:rPr>
-              <w:t xml:space="preserve"> comunicar.</w:t>
+              <w:t>Habilidade de ,e comunicar.</w:t>
             </w:r>
           </w:p>
           <w:p>
@@ -6227,21 +6185,7 @@
               <w:rPr>
                 <w:b/>
               </w:rPr>
-              <w:t xml:space="preserve">Havia diferenças nas pontuações de alguma das habilidades (pontuações da autoavaliação vs. pontuações do instrutor) listadas no </w:t>
-            </w:r>
-            <w:proofErr w:type="spellStart"/>
-            <w:r>
-              <w:rPr>
-                <w:b/>
-              </w:rPr>
-              <w:t>scorecard</w:t>
-            </w:r>
-            <w:proofErr w:type="spellEnd"/>
-            <w:r>
-              <w:rPr>
-                <w:b/>
-              </w:rPr>
-              <w:t xml:space="preserve"> que você acha que não exibe com precisão sua compreensão ou demonstração dessa habilidade? Caso a resposta seja afirmativa, forneça exemplos específicos para explicar o porquê.</w:t>
+              <w:t>Havia diferenças nas pontuações de alguma das habilidades (pontuações da autoavaliação vs. pontuações do instrutor) listadas no scorecard que você acha que não exibe com precisão sua compreensão ou demonstração dessa habilidade? Caso a resposta seja afirmativa, forneça exemplos específicos para explicar o porquê.</w:t>
             </w:r>
           </w:p>
           <w:p>
@@ -6303,21 +6247,7 @@
               <w:rPr>
                 <w:b/>
               </w:rPr>
-              <w:t xml:space="preserve">Considerando os dois conjuntos de pontuações, que ações concretas você pode adotar para melhorar em termos de </w:t>
-            </w:r>
-            <w:proofErr w:type="spellStart"/>
-            <w:r>
-              <w:rPr>
-                <w:b/>
-              </w:rPr>
-              <w:t>BSMs</w:t>
-            </w:r>
-            <w:proofErr w:type="spellEnd"/>
-            <w:r>
-              <w:rPr>
-                <w:b/>
-              </w:rPr>
-              <w:t>?</w:t>
+              <w:t>Considerando os dois conjuntos de pontuações, que ações concretas você pode adotar para melhorar em termos de BSMs?</w:t>
             </w:r>
           </w:p>
           <w:p>
@@ -6744,6 +6674,12 @@
                 <w:b/>
               </w:rPr>
             </w:pPr>
+            <w:r>
+              <w:rPr>
+                <w:b/>
+              </w:rPr>
+              <w:t>Não se aplica</w:t>
+            </w:r>
           </w:p>
         </w:tc>
       </w:tr>
@@ -6791,28 +6727,17 @@
               <w:rPr>
                 <w:b/>
               </w:rPr>
-              <w:t xml:space="preserve">Havia diferenças nas pontuações de alguma das habilidades (pontuações da autoavaliação vs. pontuações do instrutor) listadas no </w:t>
-            </w:r>
-            <w:proofErr w:type="spellStart"/>
-            <w:r>
-              <w:rPr>
-                <w:b/>
-              </w:rPr>
-              <w:t>scorecard</w:t>
-            </w:r>
-            <w:proofErr w:type="spellEnd"/>
-            <w:r>
-              <w:rPr>
-                <w:b/>
-              </w:rPr>
-              <w:t xml:space="preserve"> que você acha que não exibe com precisão sua compreensão ou demonstração dessa habilidade? Caso a resposta seja afirmativa, forneça exemplos específicos para explicar o porquê.</w:t>
-            </w:r>
-          </w:p>
-          <w:p>
-            <w:pPr>
-              <w:widowControl w:val="0"/>
-              <w:spacing w:line="240" w:lineRule="auto"/>
-            </w:pPr>
+              <w:t>Havia diferenças nas pontuações de alguma das habilidades (pontuações da autoavaliação vs. pontuações do instrutor) listadas no scorecard que você acha que não exibe com precisão sua compreensão ou demonstração dessa habilidade? Caso a resposta seja afirmativa, forneça exemplos específicos para explicar o porquê.</w:t>
+            </w:r>
+          </w:p>
+          <w:p>
+            <w:pPr>
+              <w:widowControl w:val="0"/>
+              <w:spacing w:line="240" w:lineRule="auto"/>
+            </w:pPr>
+            <w:r>
+              <w:t>Não se aplica</w:t>
+            </w:r>
           </w:p>
         </w:tc>
       </w:tr>
@@ -6861,38 +6786,30 @@
               <w:rPr>
                 <w:b/>
               </w:rPr>
-              <w:t xml:space="preserve">Considerando os dois conjuntos de pontuações, que ações concretas você pode adotar para melhorar em termos de </w:t>
-            </w:r>
-            <w:proofErr w:type="spellStart"/>
-            <w:r>
-              <w:rPr>
-                <w:b/>
-              </w:rPr>
-              <w:t>BSMs</w:t>
-            </w:r>
-            <w:proofErr w:type="spellEnd"/>
-            <w:r>
-              <w:rPr>
-                <w:b/>
-              </w:rPr>
-              <w:t>?</w:t>
-            </w:r>
-          </w:p>
-          <w:p>
-            <w:pPr>
-              <w:spacing w:line="240" w:lineRule="auto"/>
-              <w:rPr>
-                <w:b/>
-              </w:rPr>
-            </w:pPr>
-          </w:p>
-          <w:p>
-            <w:pPr>
-              <w:spacing w:line="240" w:lineRule="auto"/>
-              <w:rPr>
-                <w:b/>
-              </w:rPr>
-            </w:pPr>
+              <w:t>Considerando os dois conjuntos de pontuações, que ações concretas você pode adotar para melhorar em termos de BSMs?</w:t>
+            </w:r>
+          </w:p>
+          <w:p>
+            <w:pPr>
+              <w:spacing w:line="240" w:lineRule="auto"/>
+              <w:rPr>
+                <w:b/>
+              </w:rPr>
+            </w:pPr>
+          </w:p>
+          <w:p>
+            <w:pPr>
+              <w:spacing w:line="240" w:lineRule="auto"/>
+              <w:rPr>
+                <w:b/>
+              </w:rPr>
+            </w:pPr>
+            <w:r>
+              <w:rPr>
+                <w:b/>
+              </w:rPr>
+              <w:t>Mentalidade de crescimento</w:t>
+            </w:r>
           </w:p>
         </w:tc>
       </w:tr>
@@ -7311,21 +7228,7 @@
               <w:rPr>
                 <w:b/>
               </w:rPr>
-              <w:t xml:space="preserve">Havia diferenças nas pontuações de alguma das habilidades (pontuações da autoavaliação vs. pontuações do instrutor) listadas no </w:t>
-            </w:r>
-            <w:proofErr w:type="spellStart"/>
-            <w:r>
-              <w:rPr>
-                <w:b/>
-              </w:rPr>
-              <w:t>scorecard</w:t>
-            </w:r>
-            <w:proofErr w:type="spellEnd"/>
-            <w:r>
-              <w:rPr>
-                <w:b/>
-              </w:rPr>
-              <w:t xml:space="preserve"> que você acha que não exibe com precisão sua compreensão ou demonstração dessa habilidade? Caso a resposta seja afirmativa, forneça exemplos específicos para explicar o porquê.</w:t>
+              <w:t>Havia diferenças nas pontuações de alguma das habilidades (pontuações da autoavaliação vs. pontuações do instrutor) listadas no scorecard que você acha que não exibe com precisão sua compreensão ou demonstração dessa habilidade? Caso a resposta seja afirmativa, forneça exemplos específicos para explicar o porquê.</w:t>
             </w:r>
           </w:p>
           <w:p>
@@ -7381,21 +7284,7 @@
               <w:rPr>
                 <w:b/>
               </w:rPr>
-              <w:t xml:space="preserve">Considerando os dois conjuntos de pontuações, que ações concretas você pode adotar para melhorar em termos de </w:t>
-            </w:r>
-            <w:proofErr w:type="spellStart"/>
-            <w:r>
-              <w:rPr>
-                <w:b/>
-              </w:rPr>
-              <w:t>BSMs</w:t>
-            </w:r>
-            <w:proofErr w:type="spellEnd"/>
-            <w:r>
-              <w:rPr>
-                <w:b/>
-              </w:rPr>
-              <w:t>?</w:t>
+              <w:t>Considerando os dois conjuntos de pontuações, que ações concretas você pode adotar para melhorar em termos de BSMs?</w:t>
             </w:r>
           </w:p>
           <w:p>
@@ -7831,21 +7720,7 @@
               <w:rPr>
                 <w:b/>
               </w:rPr>
-              <w:t xml:space="preserve">Havia diferenças nas pontuações de alguma das habilidades (pontuações da autoavaliação vs. pontuações do instrutor) listadas no </w:t>
-            </w:r>
-            <w:proofErr w:type="spellStart"/>
-            <w:r>
-              <w:rPr>
-                <w:b/>
-              </w:rPr>
-              <w:t>scorecard</w:t>
-            </w:r>
-            <w:proofErr w:type="spellEnd"/>
-            <w:r>
-              <w:rPr>
-                <w:b/>
-              </w:rPr>
-              <w:t xml:space="preserve"> que você acha que não exibe com precisão sua compreensão ou demonstração dessa habilidade? Caso a resposta seja afirmativa, forneça exemplos específicos para explicar o porquê.</w:t>
+              <w:t>Havia diferenças nas pontuações de alguma das habilidades (pontuações da autoavaliação vs. pontuações do instrutor) listadas no scorecard que você acha que não exibe com precisão sua compreensão ou demonstração dessa habilidade? Caso a resposta seja afirmativa, forneça exemplos específicos para explicar o porquê.</w:t>
             </w:r>
           </w:p>
           <w:p>
@@ -7901,21 +7776,7 @@
               <w:rPr>
                 <w:b/>
               </w:rPr>
-              <w:t xml:space="preserve">Considerando os dois conjuntos de pontuações, que ações concretas você pode adotar para melhorar em termos de </w:t>
-            </w:r>
-            <w:proofErr w:type="spellStart"/>
-            <w:r>
-              <w:rPr>
-                <w:b/>
-              </w:rPr>
-              <w:t>BSMs</w:t>
-            </w:r>
-            <w:proofErr w:type="spellEnd"/>
-            <w:r>
-              <w:rPr>
-                <w:b/>
-              </w:rPr>
-              <w:t>?</w:t>
+              <w:t>Considerando os dois conjuntos de pontuações, que ações concretas você pode adotar para melhorar em termos de BSMs?</w:t>
             </w:r>
           </w:p>
           <w:p>
@@ -8225,17 +8086,8 @@
           <w:b/>
           <w:i/>
         </w:rPr>
-        <w:t xml:space="preserve">Gabriel </w:t>
-      </w:r>
-      <w:proofErr w:type="spellStart"/>
-      <w:r>
-        <w:rPr>
-          <w:b/>
-          <w:i/>
-        </w:rPr>
-        <w:t>Aronne</w:t>
-      </w:r>
-      <w:proofErr w:type="spellEnd"/>
+        <w:t>Gabriel Aronne</w:t>
+      </w:r>
       <w:r>
         <w:br/>
       </w:r>
@@ -8244,23 +8096,7 @@
           <w:b/>
           <w:color w:val="DD7E6B"/>
         </w:rPr>
-        <w:t xml:space="preserve">1-Eu percebi que o Gabriel não participou muito das atividades elaboradas com o grupo todo, apesar </w:t>
-      </w:r>
-      <w:proofErr w:type="gramStart"/>
-      <w:r>
-        <w:rPr>
-          <w:b/>
-          <w:color w:val="DD7E6B"/>
-        </w:rPr>
-        <w:t>dele</w:t>
-      </w:r>
-      <w:proofErr w:type="gramEnd"/>
-      <w:r>
-        <w:rPr>
-          <w:b/>
-          <w:color w:val="DD7E6B"/>
-        </w:rPr>
-        <w:t xml:space="preserve"> ser muito comunicativo e extrovertido</w:t>
+        <w:t>1-Eu percebi que o Gabriel não participou muito das atividades elaboradas com o grupo todo, apesar dele ser muito comunicativo e extrovertido</w:t>
       </w:r>
     </w:p>
     <w:p>
@@ -8461,17 +8297,8 @@
           <w:b/>
           <w:color w:val="CC4125"/>
         </w:rPr>
-        <w:t xml:space="preserve">3- Concordei com o feedback da Nivea, ela me disse para ser menos crítica comigo mesma e trabalhar a </w:t>
-      </w:r>
-      <w:proofErr w:type="gramStart"/>
-      <w:r>
-        <w:rPr>
-          <w:b/>
-          <w:color w:val="CC4125"/>
-        </w:rPr>
-        <w:t>auto confiança</w:t>
-      </w:r>
-      <w:proofErr w:type="gramEnd"/>
+        <w:t>3- Concordei com o feedback da Nivea, ela me disse para ser menos crítica comigo mesma e trabalhar a auto confiança</w:t>
+      </w:r>
     </w:p>
     <w:p>
       <w:pPr>
@@ -8614,38 +8441,240 @@
           <w:b/>
           <w:color w:val="CC4125"/>
         </w:rPr>
-        <w:t xml:space="preserve"> ao Pedro tem sido o impacto de menor interação com o grupo e consequentemente mais timidez. Em relação à </w:t>
-      </w:r>
-      <w:proofErr w:type="spellStart"/>
-      <w:r>
+        <w:t xml:space="preserve"> ao Pedro tem sido o impacto de menor interação com o grupo e consequentemente mais timidez. Em relação à Iaia é seu progresso rápido nos conteúdos.</w:t>
+      </w:r>
+    </w:p>
+    <w:p>
+      <w:pPr>
+        <w:rPr>
+          <w:b/>
+        </w:rPr>
+      </w:pPr>
+    </w:p>
+    <w:p>
+      <w:pPr>
         <w:rPr>
           <w:b/>
           <w:color w:val="CC4125"/>
         </w:rPr>
-        <w:t>Iaia</w:t>
-      </w:r>
-      <w:proofErr w:type="spellEnd"/>
+      </w:pPr>
       <w:r>
         <w:rPr>
           <w:b/>
           <w:color w:val="CC4125"/>
         </w:rPr>
-        <w:t xml:space="preserve"> é seu progresso rápido nos </w:t>
-      </w:r>
-      <w:proofErr w:type="spellStart"/>
-      <w:r>
+        <w:t>3- Iaiá e Pedro tiveram o mesmo feedback, disseram que eu tenho que desacelerar, porque eu faço muitas coisas ao mesmo tempo, e com isso tenho sido muito autocrítica e me cobrando muito.</w:t>
+      </w:r>
+    </w:p>
+    <w:p>
+      <w:pPr>
         <w:rPr>
           <w:b/>
           <w:color w:val="CC4125"/>
         </w:rPr>
-        <w:t>conteúdos</w:t>
-      </w:r>
-      <w:proofErr w:type="spellEnd"/>
-      <w:r>
+      </w:pPr>
+    </w:p>
+    <w:p>
+      <w:pPr>
         <w:rPr>
           <w:b/>
           <w:color w:val="CC4125"/>
         </w:rPr>
+      </w:pPr>
+      <w:r>
+        <w:rPr>
+          <w:b/>
+          <w:color w:val="CC4125"/>
+        </w:rPr>
+        <w:t>4- Vou parar para respirar, relaxar mais um pouco.</w:t>
+      </w:r>
+    </w:p>
+    <w:p>
+      <w:pPr>
+        <w:rPr>
+          <w:b/>
+          <w:color w:val="CC4125"/>
+        </w:rPr>
+      </w:pPr>
+    </w:p>
+    <w:p>
+      <w:pPr>
+        <w:rPr>
+          <w:b/>
+          <w:color w:val="CC4125"/>
+        </w:rPr>
+      </w:pPr>
+    </w:p>
+    <w:p>
+      <w:pPr>
+        <w:rPr>
+          <w:b/>
+          <w:color w:val="CC4125"/>
+        </w:rPr>
+      </w:pPr>
+    </w:p>
+    <w:p>
+      <w:pPr>
+        <w:rPr>
+          <w:b/>
+          <w:color w:val="CC4125"/>
+        </w:rPr>
+      </w:pPr>
+    </w:p>
+    <w:p>
+      <w:pPr>
+        <w:rPr>
+          <w:b/>
+          <w:color w:val="CC4125"/>
+        </w:rPr>
+      </w:pPr>
+    </w:p>
+    <w:p>
+      <w:pPr>
+        <w:rPr>
+          <w:b/>
+          <w:color w:val="CC4125"/>
+        </w:rPr>
+      </w:pPr>
+    </w:p>
+    <w:p>
+      <w:pPr>
+        <w:rPr>
+          <w:b/>
+        </w:rPr>
+      </w:pPr>
+      <w:r>
+        <w:rPr>
+          <w:b/>
+        </w:rPr>
+        <w:t>Feedback Em Pares</w:t>
+      </w:r>
+    </w:p>
+    <w:p>
+      <w:pPr>
+        <w:rPr>
+          <w:b/>
+          <w:color w:val="DD7E6B"/>
+        </w:rPr>
+      </w:pPr>
+    </w:p>
+    <w:p>
+      <w:pPr>
+        <w:rPr>
+          <w:b/>
+        </w:rPr>
+      </w:pPr>
+      <w:r>
+        <w:rPr>
+          <w:b/>
+        </w:rPr>
+        <w:t>05</w:t>
+      </w:r>
+      <w:r>
+        <w:rPr>
+          <w:b/>
+        </w:rPr>
+        <w:t>/0</w:t>
+      </w:r>
+      <w:r>
+        <w:rPr>
+          <w:b/>
+        </w:rPr>
+        <w:t>3</w:t>
+      </w:r>
+      <w:r>
+        <w:rPr>
+          <w:b/>
+        </w:rPr>
+        <w:t>/2021</w:t>
+      </w:r>
+    </w:p>
+    <w:p>
+      <w:pPr>
+        <w:rPr>
+          <w:b/>
+          <w:color w:val="000000" w:themeColor="text1"/>
+        </w:rPr>
+      </w:pPr>
+      <w:r>
+        <w:rPr>
+          <w:b/>
+        </w:rPr>
+        <w:t xml:space="preserve">Yuri </w:t>
+      </w:r>
+      <w:r>
+        <w:rPr>
+          <w:b/>
+        </w:rPr>
+        <w:t>Dias</w:t>
+      </w:r>
+      <w:r>
+        <w:rPr>
+          <w:b/>
+        </w:rPr>
+        <w:br/>
+      </w:r>
+      <w:r>
+        <w:rPr>
+          <w:b/>
+        </w:rPr>
+        <w:br/>
+      </w:r>
+      <w:r>
+        <w:rPr>
+          <w:b/>
+          <w:color w:val="FF3300"/>
+        </w:rPr>
+        <w:t xml:space="preserve">1 </w:t>
+      </w:r>
+      <w:r>
+        <w:rPr>
+          <w:b/>
+          <w:color w:val="FF3300"/>
+        </w:rPr>
+        <w:t xml:space="preserve">- </w:t>
+      </w:r>
+      <w:r>
+        <w:rPr>
+          <w:b/>
+          <w:color w:val="FF3300"/>
+        </w:rPr>
+        <w:t>Feedback--</w:t>
+      </w:r>
+      <w:r>
+        <w:rPr>
+          <w:b/>
+          <w:color w:val="FF3300"/>
+        </w:rPr>
+        <w:t xml:space="preserve"> </w:t>
+      </w:r>
+      <w:r>
+        <w:rPr>
+          <w:b/>
+          <w:color w:val="000000" w:themeColor="text1"/>
+        </w:rPr>
+        <w:t xml:space="preserve">Eu percebi que o Yuri interage bastante com o grupo, sempre pergunta quando tem dúvida, é bem participativo nas representações em grupo e/ou em dupla. </w:t>
+      </w:r>
+    </w:p>
+    <w:p>
+      <w:pPr>
+        <w:rPr>
+          <w:b/>
+          <w:color w:val="000000" w:themeColor="text1"/>
+        </w:rPr>
+      </w:pPr>
+      <w:r>
+        <w:rPr>
+          <w:b/>
+          <w:color w:val="000000" w:themeColor="text1"/>
+        </w:rPr>
+        <w:t>O Yuri é muito cordial, sempre respeitoso, teve muita paciência quando estava trabalhando comigo em dupla e/ou em grupo. Apesar dele ter muito conhecimento, não deixou isso influenciar, nos deu todo o suporte necessário. Notei que ele precisa conhecer melhor seu limite, pois está sobrecarregado com outras tarefas e responsabilidades</w:t>
+      </w:r>
+      <w:r>
+        <w:rPr>
+          <w:b/>
+          <w:color w:val="000000" w:themeColor="text1"/>
+        </w:rPr>
         <w:t>.</w:t>
       </w:r>
     </w:p>
@@ -8660,162 +8689,55 @@
       <w:pPr>
         <w:rPr>
           <w:b/>
-          <w:color w:val="CC4125"/>
-        </w:rPr>
-      </w:pPr>
-      <w:r>
-        <w:rPr>
-          <w:b/>
-          <w:color w:val="CC4125"/>
-        </w:rPr>
-        <w:t>3- Iaiá e Pedro tiveram o mesmo feedback, disseram que eu tenho que desacelerar, porque eu faço muitas coisas ao mesmo tempo, e com isso tenho sido muito autocrítica e me cobrando muito.</w:t>
-      </w:r>
-    </w:p>
-    <w:p>
-      <w:pPr>
-        <w:rPr>
-          <w:b/>
-          <w:color w:val="CC4125"/>
-        </w:rPr>
-      </w:pPr>
-    </w:p>
-    <w:p>
-      <w:pPr>
-        <w:rPr>
-          <w:b/>
-          <w:color w:val="CC4125"/>
-        </w:rPr>
-      </w:pPr>
-      <w:r>
-        <w:rPr>
-          <w:b/>
-          <w:color w:val="CC4125"/>
-        </w:rPr>
-        <w:t>4- Vou parar para respirar, relaxar mais um pouco.</w:t>
-      </w:r>
-    </w:p>
-    <w:p>
-      <w:pPr>
-        <w:rPr>
-          <w:b/>
-          <w:color w:val="CC4125"/>
-        </w:rPr>
-      </w:pPr>
-    </w:p>
-    <w:p>
-      <w:pPr>
-        <w:rPr>
-          <w:b/>
-          <w:color w:val="CC4125"/>
-        </w:rPr>
-      </w:pPr>
-    </w:p>
-    <w:p>
-      <w:pPr>
-        <w:rPr>
-          <w:b/>
-          <w:color w:val="CC4125"/>
-        </w:rPr>
-      </w:pPr>
-    </w:p>
-    <w:p>
-      <w:pPr>
-        <w:rPr>
-          <w:b/>
-          <w:color w:val="CC4125"/>
-        </w:rPr>
-      </w:pPr>
-    </w:p>
-    <w:p>
-      <w:pPr>
-        <w:rPr>
-          <w:b/>
-          <w:color w:val="CC4125"/>
-        </w:rPr>
-      </w:pPr>
-    </w:p>
-    <w:p>
-      <w:pPr>
-        <w:rPr>
-          <w:b/>
-          <w:color w:val="CC4125"/>
-        </w:rPr>
-      </w:pPr>
-    </w:p>
-    <w:p>
-      <w:pPr>
-        <w:rPr>
-          <w:b/>
-        </w:rPr>
-      </w:pPr>
-      <w:r>
-        <w:rPr>
-          <w:b/>
-        </w:rPr>
-        <w:t>Feedback Em Pares</w:t>
-      </w:r>
-    </w:p>
-    <w:p>
-      <w:pPr>
-        <w:rPr>
-          <w:b/>
-          <w:color w:val="DD7E6B"/>
-        </w:rPr>
-      </w:pPr>
-    </w:p>
-    <w:p>
-      <w:pPr>
-        <w:rPr>
-          <w:b/>
-        </w:rPr>
-      </w:pPr>
-      <w:r>
-        <w:rPr>
-          <w:b/>
-        </w:rPr>
-        <w:t>05</w:t>
-      </w:r>
-      <w:r>
-        <w:rPr>
-          <w:b/>
-        </w:rPr>
-        <w:t>/0</w:t>
-      </w:r>
-      <w:r>
-        <w:rPr>
-          <w:b/>
-        </w:rPr>
-        <w:t>3</w:t>
-      </w:r>
-      <w:r>
-        <w:rPr>
-          <w:b/>
-        </w:rPr>
-        <w:t>/2021</w:t>
-      </w:r>
-    </w:p>
-    <w:p>
-      <w:pPr>
-        <w:rPr>
-          <w:b/>
           <w:color w:val="000000" w:themeColor="text1"/>
         </w:rPr>
       </w:pPr>
       <w:r>
         <w:rPr>
           <w:b/>
-        </w:rPr>
-        <w:t xml:space="preserve">Yuri </w:t>
-      </w:r>
-      <w:r>
-        <w:rPr>
-          <w:b/>
-        </w:rPr>
-        <w:t>Dias</w:t>
-      </w:r>
-      <w:r>
-        <w:rPr>
-          <w:b/>
+          <w:color w:val="FF3300"/>
+        </w:rPr>
+        <w:t xml:space="preserve">2 </w:t>
+      </w:r>
+      <w:r>
+        <w:rPr>
+          <w:b/>
+          <w:color w:val="FF3300"/>
+        </w:rPr>
+        <w:t xml:space="preserve">- </w:t>
+      </w:r>
+      <w:r>
+        <w:rPr>
+          <w:b/>
+          <w:color w:val="FF3300"/>
+        </w:rPr>
+        <w:t xml:space="preserve">Efeito dessas ações </w:t>
+      </w:r>
+      <w:r>
+        <w:rPr>
+          <w:b/>
+          <w:color w:val="000000" w:themeColor="text1"/>
+        </w:rPr>
+        <w:t xml:space="preserve">-- O efeito na parte positiva é que ele acaba se desenvolvendo ainda mais, não leva dúvida para casa, contribuindo para a sua formação bem completa.  O efeito negativo da questão dos </w:t>
+      </w:r>
+      <w:r>
+        <w:rPr>
+          <w:b/>
+          <w:color w:val="000000" w:themeColor="text1"/>
+        </w:rPr>
+        <w:t>limites, tem</w:t>
+      </w:r>
+      <w:r>
+        <w:rPr>
+          <w:b/>
+          <w:color w:val="000000" w:themeColor="text1"/>
+        </w:rPr>
+        <w:t xml:space="preserve"> gerado um impacto nas suas entregas diárias e está comprometendo seu engajamento.</w:t>
+      </w:r>
+      <w:r>
+        <w:rPr>
+          <w:b/>
+          <w:color w:val="FF3300"/>
         </w:rPr>
         <w:br/>
       </w:r>
@@ -8830,217 +8752,42 @@
           <w:b/>
           <w:color w:val="FF3300"/>
         </w:rPr>
-        <w:t xml:space="preserve">1 </w:t>
+        <w:t xml:space="preserve">3 </w:t>
       </w:r>
       <w:r>
         <w:rPr>
           <w:b/>
           <w:color w:val="FF3300"/>
         </w:rPr>
-        <w:t xml:space="preserve">- </w:t>
+        <w:t>–</w:t>
       </w:r>
       <w:r>
         <w:rPr>
           <w:b/>
           <w:color w:val="FF3300"/>
         </w:rPr>
-        <w:t>Feedback--</w:t>
+        <w:t xml:space="preserve"> </w:t>
       </w:r>
       <w:r>
         <w:rPr>
           <w:b/>
           <w:color w:val="FF3300"/>
         </w:rPr>
-        <w:t xml:space="preserve"> </w:t>
+        <w:t xml:space="preserve">Feedback do Yuri </w:t>
+      </w:r>
+      <w:r>
+        <w:rPr>
+          <w:b/>
+          <w:color w:val="FF3300"/>
+        </w:rPr>
+        <w:t xml:space="preserve">-- </w:t>
       </w:r>
       <w:r>
         <w:rPr>
           <w:b/>
           <w:color w:val="000000" w:themeColor="text1"/>
         </w:rPr>
-        <w:t xml:space="preserve">Eu percebi que o Yuri interage bastante com o grupo, sempre pergunta quando tem dúvida, é bem participativo nas representações em grupo e/ou em dupla. </w:t>
-      </w:r>
-    </w:p>
-    <w:p>
-      <w:pPr>
-        <w:rPr>
-          <w:b/>
-          <w:color w:val="000000" w:themeColor="text1"/>
-        </w:rPr>
-      </w:pPr>
-      <w:r>
-        <w:rPr>
-          <w:b/>
-          <w:color w:val="000000" w:themeColor="text1"/>
-        </w:rPr>
-        <w:t xml:space="preserve">O Yuri é muito cordial, sempre respeitoso, teve muita paciência quando estava trabalhando comigo em dupla e/ou em grupo. Apesar </w:t>
-      </w:r>
-      <w:proofErr w:type="gramStart"/>
-      <w:r>
-        <w:rPr>
-          <w:b/>
-          <w:color w:val="000000" w:themeColor="text1"/>
-        </w:rPr>
-        <w:t>dele</w:t>
-      </w:r>
-      <w:proofErr w:type="gramEnd"/>
-      <w:r>
-        <w:rPr>
-          <w:b/>
-          <w:color w:val="000000" w:themeColor="text1"/>
-        </w:rPr>
-        <w:t xml:space="preserve"> ter muito conhecimento, não deixou isso influenciar, nos deu todo o suporte necessário. Notei que ele precisa conhecer melhor seu limite, pois está sobrecarregado com outras tarefas e responsabilidades</w:t>
-      </w:r>
-      <w:r>
-        <w:rPr>
-          <w:b/>
-          <w:color w:val="000000" w:themeColor="text1"/>
-        </w:rPr>
-        <w:t>.</w:t>
-      </w:r>
-    </w:p>
-    <w:p>
-      <w:pPr>
-        <w:rPr>
-          <w:b/>
-        </w:rPr>
-      </w:pPr>
-    </w:p>
-    <w:p>
-      <w:pPr>
-        <w:rPr>
-          <w:b/>
-          <w:color w:val="000000" w:themeColor="text1"/>
-        </w:rPr>
-      </w:pPr>
-      <w:r>
-        <w:rPr>
-          <w:b/>
-          <w:color w:val="FF3300"/>
-        </w:rPr>
-        <w:t xml:space="preserve">2 </w:t>
-      </w:r>
-      <w:r>
-        <w:rPr>
-          <w:b/>
-          <w:color w:val="FF3300"/>
-        </w:rPr>
-        <w:t xml:space="preserve">- </w:t>
-      </w:r>
-      <w:r>
-        <w:rPr>
-          <w:b/>
-          <w:color w:val="FF3300"/>
-        </w:rPr>
-        <w:t xml:space="preserve">Efeito dessas ações </w:t>
-      </w:r>
-      <w:r>
-        <w:rPr>
-          <w:b/>
-          <w:color w:val="000000" w:themeColor="text1"/>
-        </w:rPr>
-        <w:t xml:space="preserve">-- O efeito na parte positiva é que ele acaba se desenvolvendo ainda mais, não leva dúvida para casa, contribuindo para a sua formação bem completa.  O efeito negativo da questão dos </w:t>
-      </w:r>
-      <w:r>
-        <w:rPr>
-          <w:b/>
-          <w:color w:val="000000" w:themeColor="text1"/>
-        </w:rPr>
-        <w:t>limites, tem</w:t>
-      </w:r>
-      <w:r>
-        <w:rPr>
-          <w:b/>
-          <w:color w:val="000000" w:themeColor="text1"/>
-        </w:rPr>
-        <w:t xml:space="preserve"> gerado um impacto nas suas entregas diárias e está comprometendo seu engajamento.</w:t>
-      </w:r>
-      <w:r>
-        <w:rPr>
-          <w:b/>
-          <w:color w:val="FF3300"/>
-        </w:rPr>
-        <w:br/>
-      </w:r>
-      <w:r>
-        <w:rPr>
-          <w:b/>
-        </w:rPr>
-        <w:br/>
-      </w:r>
-      <w:r>
-        <w:rPr>
-          <w:b/>
-          <w:color w:val="FF3300"/>
-        </w:rPr>
-        <w:t xml:space="preserve">3 </w:t>
-      </w:r>
-      <w:r>
-        <w:rPr>
-          <w:b/>
-          <w:color w:val="FF3300"/>
-        </w:rPr>
-        <w:t>–</w:t>
-      </w:r>
-      <w:r>
-        <w:rPr>
-          <w:b/>
-          <w:color w:val="FF3300"/>
-        </w:rPr>
-        <w:t xml:space="preserve"> </w:t>
-      </w:r>
-      <w:r>
-        <w:rPr>
-          <w:b/>
-          <w:color w:val="FF3300"/>
-        </w:rPr>
-        <w:t xml:space="preserve">Feedback do Yuri </w:t>
-      </w:r>
-      <w:r>
-        <w:rPr>
-          <w:b/>
-          <w:color w:val="FF3300"/>
-        </w:rPr>
-        <w:t xml:space="preserve">-- </w:t>
-      </w:r>
-      <w:r>
-        <w:rPr>
-          <w:b/>
-          <w:color w:val="000000" w:themeColor="text1"/>
-        </w:rPr>
-        <w:t xml:space="preserve">Eu vi que a Karol é uma pessoa totalmente diferente do que eu imaginava, achava que ela era alguém mais fechada e quieta, porém ela é uma pessoa que sabe se impor (faz perguntas nas horas certas), também sabe ouvir e falar com as pessoas de forma a gerar ótimas conversas, um dos pontos que mais me chamou atenção, fora os que já citei, foi o fato que ela não guarda para si seus conhecimentos. Tive o privilégio de fazer o projeto com ele e no projeto aprendi muito de como </w:t>
-      </w:r>
-      <w:proofErr w:type="spellStart"/>
-      <w:r>
-        <w:rPr>
-          <w:b/>
-          <w:color w:val="000000" w:themeColor="text1"/>
-        </w:rPr>
-        <w:t>versionar</w:t>
-      </w:r>
-      <w:proofErr w:type="spellEnd"/>
-      <w:r>
-        <w:rPr>
-          <w:b/>
-          <w:color w:val="000000" w:themeColor="text1"/>
-        </w:rPr>
-        <w:t xml:space="preserve"> um projeto no </w:t>
-      </w:r>
-      <w:proofErr w:type="spellStart"/>
-      <w:r>
-        <w:rPr>
-          <w:b/>
-          <w:color w:val="000000" w:themeColor="text1"/>
-        </w:rPr>
-        <w:t>Github</w:t>
-      </w:r>
-      <w:proofErr w:type="spellEnd"/>
-      <w:r>
-        <w:rPr>
-          <w:b/>
-          <w:color w:val="000000" w:themeColor="text1"/>
-        </w:rPr>
-        <w:t xml:space="preserve"> e como gerar entregas. E pelo que eu conheci dela nessas 4 semanas e mais aprofundado nessa semana, não tenho nenhum ponto a dizer que ela poderia melhorar.</w:t>
+        <w:t>Eu vi que a Karol é uma pessoa totalmente diferente do que eu imaginava, achava que ela era alguém mais fechada e quieta, porém ela é uma pessoa que sabe se impor (faz perguntas nas horas certas), também sabe ouvir e falar com as pessoas de forma a gerar ótimas conversas, um dos pontos que mais me chamou atenção, fora os que já citei, foi o fato que ela não guarda para si seus conhecimentos. Tive o privilégio de fazer o projeto com ele e no projeto aprendi muito de como versionar um projeto no Github e como gerar entregas. E pelo que eu conheci dela nessas 4 semanas e mais aprofundado nessa semana, não tenho nenhum ponto a dizer que ela poderia melhorar.</w:t>
       </w:r>
     </w:p>
     <w:p>
@@ -9320,40 +9067,15 @@
           <w:b/>
           <w:color w:val="000000" w:themeColor="text1"/>
         </w:rPr>
-        <w:t xml:space="preserve">Quando anunciaram que a Karol seria minha dupla fiquei </w:t>
-      </w:r>
-      <w:proofErr w:type="gramStart"/>
+        <w:t>Quando anunciaram que a Karol seria minha dupla fiquei super animada, porque ela é muito inteligente e esforçada, é uma mulher admirável! Lembro de um momento que ela comentou em sala que mesmo no período da gestação ela seguiu sua rotina de estudos/trabalho e conseguiu conciliar seus compromissos mesmo com todas as dificuldades. Lamento não termos realizado nenhuma atividade junta</w:t>
+      </w:r>
       <w:r>
         <w:rPr>
           <w:b/>
           <w:color w:val="000000" w:themeColor="text1"/>
         </w:rPr>
-        <w:t>super animada</w:t>
-      </w:r>
-      <w:proofErr w:type="gramEnd"/>
-      <w:r>
-        <w:rPr>
-          <w:b/>
-          <w:color w:val="000000" w:themeColor="text1"/>
-        </w:rPr>
-        <w:t xml:space="preserve">, porque ela é muito inteligente e esforçada, é uma mulher admirável! Lembro de um momento que ela comentou em sala que mesmo no período da gestação ela seguiu sua rotina de estudos/trabalho e conseguiu conciliar seus compromissos mesmo com todas as dificuldades. Lamento não termos realizado nenhuma </w:t>
-      </w:r>
-      <w:proofErr w:type="gramStart"/>
-      <w:r>
-        <w:rPr>
-          <w:b/>
-          <w:color w:val="000000" w:themeColor="text1"/>
-        </w:rPr>
-        <w:t>atividade junta</w:t>
-      </w:r>
-      <w:r>
-        <w:rPr>
-          <w:b/>
-          <w:color w:val="000000" w:themeColor="text1"/>
-        </w:rPr>
         <w:t>s</w:t>
       </w:r>
-      <w:proofErr w:type="gramEnd"/>
       <w:r>
         <w:rPr>
           <w:b/>
@@ -9678,35 +9400,7 @@
         <w:rPr>
           <w:b/>
         </w:rPr>
-        <w:t xml:space="preserve"> muito </w:t>
-      </w:r>
-      <w:proofErr w:type="spellStart"/>
-      <w:r>
-        <w:rPr>
-          <w:b/>
-        </w:rPr>
-        <w:t>a</w:t>
-      </w:r>
-      <w:proofErr w:type="spellEnd"/>
-      <w:r>
-        <w:rPr>
-          <w:b/>
-        </w:rPr>
-        <w:t xml:space="preserve"> </w:t>
-      </w:r>
-      <w:proofErr w:type="gramStart"/>
-      <w:r>
-        <w:rPr>
-          <w:b/>
-        </w:rPr>
-        <w:t>vontade ,</w:t>
-      </w:r>
-      <w:proofErr w:type="gramEnd"/>
-      <w:r>
-        <w:rPr>
-          <w:b/>
-        </w:rPr>
-        <w:t xml:space="preserve"> sem nenhum tipo de pressão para realizar as atividades.</w:t>
+        <w:t xml:space="preserve"> muito a vontade , sem nenhum tipo de pressão para realizar as atividades.</w:t>
       </w:r>
     </w:p>
     <w:p>
@@ -9959,7 +9653,6 @@
       <w:pPr>
         <w:rPr>
           <w:b/>
-          <w:color w:val="DD7E6B"/>
         </w:rPr>
       </w:pPr>
       <w:r>
@@ -9983,6 +9676,287 @@
         </w:rPr>
         <w:br/>
       </w:r>
+      <w:r>
+        <w:rPr>
+          <w:b/>
+        </w:rPr>
+        <w:t>Feedback Em Pares</w:t>
+      </w:r>
+    </w:p>
+    <w:p>
+      <w:pPr>
+        <w:rPr>
+          <w:b/>
+          <w:color w:val="DD7E6B"/>
+        </w:rPr>
+      </w:pPr>
+    </w:p>
+    <w:p>
+      <w:pPr>
+        <w:rPr>
+          <w:b/>
+        </w:rPr>
+      </w:pPr>
+      <w:r>
+        <w:rPr>
+          <w:b/>
+        </w:rPr>
+        <w:t>26/</w:t>
+      </w:r>
+      <w:r>
+        <w:rPr>
+          <w:b/>
+        </w:rPr>
+        <w:t>03/2021</w:t>
+      </w:r>
+    </w:p>
+    <w:p>
+      <w:pPr>
+        <w:rPr>
+          <w:b/>
+        </w:rPr>
+      </w:pPr>
+      <w:r>
+        <w:rPr>
+          <w:b/>
+        </w:rPr>
+        <w:t>Ângela Caperuzzo</w:t>
+      </w:r>
+    </w:p>
+    <w:p>
+      <w:pPr>
+        <w:rPr>
+          <w:b/>
+        </w:rPr>
+      </w:pPr>
+    </w:p>
+    <w:p>
+      <w:pPr>
+        <w:ind w:left="720"/>
+        <w:rPr>
+          <w:b/>
+        </w:rPr>
+      </w:pPr>
+      <w:r>
+        <w:rPr>
+          <w:b/>
+          <w:color w:val="FF0000"/>
+        </w:rPr>
+        <w:t>1- Feedback--</w:t>
+      </w:r>
+      <w:r>
+        <w:rPr>
+          <w:b/>
+          <w:color w:val="FF0000"/>
+        </w:rPr>
+        <w:t xml:space="preserve"> </w:t>
+      </w:r>
+      <w:r>
+        <w:rPr>
+          <w:b/>
+        </w:rPr>
+        <w:t xml:space="preserve">1- </w:t>
+      </w:r>
+      <w:r>
+        <w:rPr>
+          <w:b/>
+        </w:rPr>
+        <w:t xml:space="preserve">Feedback Ângela - A Ângela é muito inteligente, super esforçada, é uma mulher incrível, eu tenho </w:t>
+      </w:r>
+      <w:r>
+        <w:rPr>
+          <w:b/>
+        </w:rPr>
+        <w:t>muita</w:t>
+      </w:r>
+      <w:r>
+        <w:rPr>
+          <w:b/>
+        </w:rPr>
+        <w:t xml:space="preserve"> admiração por ela! Ela é bem comunicativa, </w:t>
+      </w:r>
+      <w:r>
+        <w:rPr>
+          <w:b/>
+        </w:rPr>
+        <w:t>proativa</w:t>
+      </w:r>
+      <w:r>
+        <w:rPr>
+          <w:b/>
+        </w:rPr>
+        <w:t>, sempre que tem dúvidas, ela pergunta. Tivemos algumas atividades em grupo ao decorrer da semana, ela colaborou com ótimas ideias, participou de todo o desenvolvimento das atividades. A Ângela trabalha bastante com a mentalidade de persistência e orientação ao futuro. Suas habilidades desta semana foram as de trabalho em equipe e comunicação.</w:t>
+      </w:r>
+    </w:p>
+    <w:p>
+      <w:pPr>
+        <w:ind w:left="720"/>
+        <w:rPr>
+          <w:b/>
+          <w:color w:val="FF0000"/>
+        </w:rPr>
+      </w:pPr>
+    </w:p>
+    <w:p>
+      <w:pPr>
+        <w:ind w:left="720"/>
+        <w:rPr>
+          <w:b/>
+          <w:color w:val="FF0000"/>
+        </w:rPr>
+      </w:pPr>
+      <w:r>
+        <w:rPr>
+          <w:b/>
+          <w:color w:val="FF0000"/>
+        </w:rPr>
+        <w:t xml:space="preserve">2- Efeito dessas ações </w:t>
+      </w:r>
+      <w:r>
+        <w:rPr>
+          <w:b/>
+        </w:rPr>
+        <w:t>-- O efeito positivo desta ação é, seu desenvolvimento cada vez mais rápido como Desenvolvedor</w:t>
+      </w:r>
+      <w:r>
+        <w:rPr>
+          <w:b/>
+        </w:rPr>
+        <w:t>a</w:t>
+      </w:r>
+      <w:r>
+        <w:rPr>
+          <w:b/>
+        </w:rPr>
+        <w:t xml:space="preserve"> Júnior, estimulando o trabalho em equipe e o Networking.</w:t>
+      </w:r>
+    </w:p>
+    <w:p>
+      <w:pPr>
+        <w:ind w:left="720"/>
+        <w:rPr>
+          <w:b/>
+        </w:rPr>
+      </w:pPr>
+    </w:p>
+    <w:p>
+      <w:pPr>
+        <w:ind w:left="720"/>
+        <w:rPr>
+          <w:b/>
+          <w:color w:val="000000" w:themeColor="text1"/>
+        </w:rPr>
+      </w:pPr>
+      <w:r>
+        <w:rPr>
+          <w:b/>
+          <w:color w:val="FF0000"/>
+        </w:rPr>
+        <w:t xml:space="preserve">3 - </w:t>
+      </w:r>
+      <w:r>
+        <w:rPr>
+          <w:b/>
+          <w:color w:val="FF0000"/>
+        </w:rPr>
+        <w:t xml:space="preserve">Feedback Karol visão </w:t>
+      </w:r>
+      <w:r>
+        <w:rPr>
+          <w:b/>
+          <w:color w:val="FF0000"/>
+        </w:rPr>
+        <w:t>Ângela</w:t>
+      </w:r>
+      <w:r>
+        <w:rPr>
+          <w:b/>
+          <w:color w:val="FF0000"/>
+        </w:rPr>
+        <w:t xml:space="preserve"> - </w:t>
+      </w:r>
+      <w:r>
+        <w:rPr>
+          <w:b/>
+          <w:color w:val="000000" w:themeColor="text1"/>
+        </w:rPr>
+        <w:t>A Karol é uma pessoa que sempre está tirando suas dúvidas no curso, nas atividades em grupo é bastante participativa, é uma pessoa muito comunicativa, dedicada, esforçada e no que conversamos observei uma pessoa muita batalhadora sempre dando seu melhor.</w:t>
+      </w:r>
+    </w:p>
+    <w:p>
+      <w:pPr>
+        <w:ind w:left="720"/>
+        <w:rPr>
+          <w:b/>
+          <w:color w:val="000000" w:themeColor="text1"/>
+        </w:rPr>
+      </w:pPr>
+    </w:p>
+    <w:p>
+      <w:pPr>
+        <w:ind w:left="720"/>
+        <w:rPr>
+          <w:b/>
+          <w:color w:val="FF0000"/>
+        </w:rPr>
+      </w:pPr>
+      <w:r>
+        <w:rPr>
+          <w:b/>
+          <w:color w:val="FF0000"/>
+        </w:rPr>
+        <w:t xml:space="preserve">4 - </w:t>
+      </w:r>
+      <w:r>
+        <w:rPr>
+          <w:b/>
+          <w:color w:val="000000" w:themeColor="text1"/>
+        </w:rPr>
+        <w:t>Agradeci pelo feedback d</w:t>
+      </w:r>
+      <w:r>
+        <w:rPr>
+          <w:b/>
+          <w:color w:val="000000" w:themeColor="text1"/>
+        </w:rPr>
+        <w:t>a Ângela</w:t>
+      </w:r>
+      <w:r>
+        <w:rPr>
+          <w:b/>
+          <w:color w:val="000000" w:themeColor="text1"/>
+        </w:rPr>
+        <w:t>, fiquei muito feliz pela percepção de</w:t>
+      </w:r>
+      <w:r>
+        <w:rPr>
+          <w:b/>
+          <w:color w:val="000000" w:themeColor="text1"/>
+        </w:rPr>
+        <w:t>l</w:t>
+      </w:r>
+      <w:r>
+        <w:rPr>
+          <w:b/>
+          <w:color w:val="000000" w:themeColor="text1"/>
+        </w:rPr>
+        <w:t>a</w:t>
+      </w:r>
+      <w:r>
+        <w:rPr>
+          <w:b/>
+          <w:color w:val="000000" w:themeColor="text1"/>
+        </w:rPr>
+        <w:t>, vou praticar mais a mentalidade de crescimento.</w:t>
+      </w:r>
+    </w:p>
+    <w:p>
+      <w:pPr>
+        <w:rPr>
+          <w:b/>
+          <w:color w:val="DD7E6B"/>
+        </w:rPr>
+      </w:pPr>
     </w:p>
     <w:sectPr>
       <w:headerReference w:type="default" r:id="rId8"/>
@@ -10029,23 +10003,7 @@
       <w:jc w:val="center"/>
     </w:pPr>
     <w:r>
-      <w:t xml:space="preserve">© 2020 Generation: </w:t>
-    </w:r>
-    <w:proofErr w:type="spellStart"/>
-    <w:r>
-      <w:t>You</w:t>
-    </w:r>
-    <w:proofErr w:type="spellEnd"/>
-    <w:r>
-      <w:t xml:space="preserve"> </w:t>
-    </w:r>
-    <w:proofErr w:type="spellStart"/>
-    <w:r>
-      <w:t>Employed</w:t>
-    </w:r>
-    <w:proofErr w:type="spellEnd"/>
-    <w:r>
-      <w:t>, Inc.</w:t>
+      <w:t>© 2020 Generation: You Employed, Inc.</w:t>
     </w:r>
   </w:p>
   <w:p>

</xml_diff>

<commit_message>
Scorecard de autoavaliação e feedback em pares da semana com Helder
</commit_message>
<xml_diff>
--- a/exercicios-de-entrega/ScoreCard/Collaborative_Reflection_Document_Template_BPT.docx
+++ b/exercicios-de-entrega/ScoreCard/Collaborative_Reflection_Document_Template_BPT.docx
@@ -2027,6 +2027,9 @@
               <w:spacing w:line="240" w:lineRule="auto"/>
               <w:jc w:val="center"/>
             </w:pPr>
+            <w:r>
+              <w:t>4</w:t>
+            </w:r>
           </w:p>
         </w:tc>
         <w:tc>
@@ -2047,6 +2050,9 @@
               <w:spacing w:line="240" w:lineRule="auto"/>
               <w:jc w:val="center"/>
             </w:pPr>
+            <w:r>
+              <w:t>4</w:t>
+            </w:r>
           </w:p>
         </w:tc>
         <w:tc>
@@ -2067,6 +2073,9 @@
               <w:spacing w:line="240" w:lineRule="auto"/>
               <w:jc w:val="center"/>
             </w:pPr>
+            <w:r>
+              <w:t>4</w:t>
+            </w:r>
           </w:p>
         </w:tc>
         <w:tc>
@@ -2087,6 +2096,9 @@
               <w:spacing w:line="240" w:lineRule="auto"/>
               <w:jc w:val="center"/>
             </w:pPr>
+            <w:r>
+              <w:t>4</w:t>
+            </w:r>
           </w:p>
         </w:tc>
         <w:tc>
@@ -2107,6 +2119,9 @@
               <w:spacing w:line="240" w:lineRule="auto"/>
               <w:jc w:val="center"/>
             </w:pPr>
+            <w:r>
+              <w:t>4</w:t>
+            </w:r>
           </w:p>
         </w:tc>
         <w:tc>
@@ -2127,6 +2142,9 @@
               <w:spacing w:line="240" w:lineRule="auto"/>
               <w:jc w:val="center"/>
             </w:pPr>
+            <w:r>
+              <w:t>4</w:t>
+            </w:r>
           </w:p>
         </w:tc>
         <w:tc>
@@ -2147,6 +2165,9 @@
               <w:spacing w:line="240" w:lineRule="auto"/>
               <w:jc w:val="center"/>
             </w:pPr>
+            <w:r>
+              <w:t>4</w:t>
+            </w:r>
           </w:p>
         </w:tc>
         <w:tc>
@@ -2167,6 +2188,9 @@
               <w:spacing w:line="240" w:lineRule="auto"/>
               <w:jc w:val="center"/>
             </w:pPr>
+            <w:r>
+              <w:t>4</w:t>
+            </w:r>
           </w:p>
         </w:tc>
       </w:tr>
@@ -6933,6 +6957,13 @@
                 <w:b/>
               </w:rPr>
             </w:pPr>
+            <w:r>
+              <w:rPr>
+                <w:b/>
+                <w:color w:val="FF0000"/>
+              </w:rPr>
+              <w:t>Persistência, mentalidade de crescimento</w:t>
+            </w:r>
           </w:p>
         </w:tc>
       </w:tr>
@@ -6994,6 +7025,18 @@
               <w:widowControl w:val="0"/>
               <w:spacing w:line="240" w:lineRule="auto"/>
             </w:pPr>
+            <w:r>
+              <w:rPr>
+                <w:color w:val="FF0000"/>
+              </w:rPr>
+              <w:t>Mentalidade de crescimento</w:t>
+            </w:r>
+            <w:r>
+              <w:rPr>
+                <w:color w:val="FF0000"/>
+              </w:rPr>
+              <w:t>, trabalhando bastante a ansiedade</w:t>
+            </w:r>
           </w:p>
         </w:tc>
       </w:tr>
@@ -7059,6 +7102,13 @@
                 <w:b/>
               </w:rPr>
             </w:pPr>
+            <w:r>
+              <w:rPr>
+                <w:b/>
+                <w:color w:val="FF0000"/>
+              </w:rPr>
+              <w:t>Até o momento nada a acrescentar</w:t>
+            </w:r>
           </w:p>
         </w:tc>
       </w:tr>
@@ -9949,6 +9999,428 @@
         </w:rPr>
         <w:t>, vou praticar mais a mentalidade de crescimento.</w:t>
       </w:r>
+    </w:p>
+    <w:p>
+      <w:pPr>
+        <w:rPr>
+          <w:b/>
+          <w:color w:val="DD7E6B"/>
+        </w:rPr>
+      </w:pPr>
+    </w:p>
+    <w:p>
+      <w:pPr>
+        <w:rPr>
+          <w:b/>
+          <w:color w:val="DD7E6B"/>
+        </w:rPr>
+      </w:pPr>
+    </w:p>
+    <w:p>
+      <w:pPr>
+        <w:rPr>
+          <w:b/>
+          <w:color w:val="DD7E6B"/>
+        </w:rPr>
+      </w:pPr>
+    </w:p>
+    <w:p>
+      <w:pPr>
+        <w:rPr>
+          <w:b/>
+          <w:color w:val="DD7E6B"/>
+        </w:rPr>
+      </w:pPr>
+    </w:p>
+    <w:p>
+      <w:pPr>
+        <w:rPr>
+          <w:b/>
+          <w:color w:val="DD7E6B"/>
+        </w:rPr>
+      </w:pPr>
+    </w:p>
+    <w:p>
+      <w:pPr>
+        <w:rPr>
+          <w:b/>
+          <w:color w:val="DD7E6B"/>
+        </w:rPr>
+      </w:pPr>
+    </w:p>
+    <w:p>
+      <w:pPr>
+        <w:rPr>
+          <w:b/>
+          <w:color w:val="DD7E6B"/>
+        </w:rPr>
+      </w:pPr>
+    </w:p>
+    <w:p>
+      <w:pPr>
+        <w:rPr>
+          <w:b/>
+          <w:color w:val="DD7E6B"/>
+        </w:rPr>
+      </w:pPr>
+    </w:p>
+    <w:p>
+      <w:pPr>
+        <w:rPr>
+          <w:b/>
+        </w:rPr>
+      </w:pPr>
+      <w:r>
+        <w:rPr>
+          <w:b/>
+        </w:rPr>
+        <w:lastRenderedPageBreak/>
+        <w:t>Feedback Em Pares</w:t>
+      </w:r>
+    </w:p>
+    <w:p>
+      <w:pPr>
+        <w:rPr>
+          <w:b/>
+        </w:rPr>
+      </w:pPr>
+      <w:r>
+        <w:rPr>
+          <w:b/>
+        </w:rPr>
+        <w:t>09</w:t>
+      </w:r>
+      <w:r>
+        <w:rPr>
+          <w:b/>
+        </w:rPr>
+        <w:t>/</w:t>
+      </w:r>
+      <w:r>
+        <w:rPr>
+          <w:b/>
+        </w:rPr>
+        <w:t>04</w:t>
+      </w:r>
+      <w:r>
+        <w:rPr>
+          <w:b/>
+        </w:rPr>
+        <w:t>/2021</w:t>
+      </w:r>
+    </w:p>
+    <w:p>
+      <w:pPr>
+        <w:rPr>
+          <w:b/>
+        </w:rPr>
+      </w:pPr>
+      <w:r>
+        <w:rPr>
+          <w:b/>
+        </w:rPr>
+        <w:t>Helder Souza</w:t>
+      </w:r>
+    </w:p>
+    <w:p>
+      <w:pPr>
+        <w:rPr>
+          <w:b/>
+        </w:rPr>
+      </w:pPr>
+    </w:p>
+    <w:p>
+      <w:pPr>
+        <w:ind w:left="720"/>
+        <w:rPr>
+          <w:b/>
+        </w:rPr>
+      </w:pPr>
+      <w:r>
+        <w:rPr>
+          <w:b/>
+          <w:color w:val="FF0000"/>
+        </w:rPr>
+        <w:t>1- Feedback</w:t>
+      </w:r>
+      <w:r>
+        <w:rPr>
+          <w:b/>
+          <w:color w:val="FF0000"/>
+        </w:rPr>
+        <w:t xml:space="preserve"> </w:t>
+      </w:r>
+      <w:r>
+        <w:rPr>
+          <w:b/>
+          <w:color w:val="FF0000"/>
+        </w:rPr>
+        <w:t xml:space="preserve">Helder - </w:t>
+      </w:r>
+      <w:r>
+        <w:rPr>
+          <w:b/>
+        </w:rPr>
+        <w:t>O Helder é muito inteligente, bem focado, e um ótimo colega de grupo, ! Ele é bem comunicativo, pró ativo. Tivemos várias atividades em grupo ao decorrer das semanas no projeto integrador, casos de estudo e representação, ele colabora com ótimas ideias, participa de todo o desenvolvimento das atividades. O Helder trabalha bastante com a mentalidade de persistência e orientação ao futuro. Suas habilidades desta semana foram as de trabalho em equipe, comunicação e responsabilidade pessoal..</w:t>
+      </w:r>
+    </w:p>
+    <w:p>
+      <w:pPr>
+        <w:ind w:left="720"/>
+        <w:rPr>
+          <w:b/>
+          <w:color w:val="FF0000"/>
+        </w:rPr>
+      </w:pPr>
+    </w:p>
+    <w:p>
+      <w:pPr>
+        <w:ind w:left="720"/>
+        <w:rPr>
+          <w:b/>
+          <w:color w:val="FF0000"/>
+        </w:rPr>
+      </w:pPr>
+      <w:r>
+        <w:rPr>
+          <w:b/>
+          <w:color w:val="FF0000"/>
+        </w:rPr>
+        <w:t xml:space="preserve">2- Efeito dessas ações </w:t>
+      </w:r>
+      <w:r>
+        <w:rPr>
+          <w:b/>
+        </w:rPr>
+        <w:t xml:space="preserve">-- </w:t>
+      </w:r>
+      <w:r>
+        <w:rPr>
+          <w:b/>
+        </w:rPr>
+        <w:t xml:space="preserve">O efeito dessas ações levam o Helder ao nível máximo de </w:t>
+      </w:r>
+      <w:r>
+        <w:rPr>
+          <w:b/>
+        </w:rPr>
+        <w:t>excelência, como</w:t>
+      </w:r>
+      <w:r>
+        <w:rPr>
+          <w:b/>
+        </w:rPr>
+        <w:t xml:space="preserve"> profissional e como pessoa.</w:t>
+      </w:r>
+    </w:p>
+    <w:p>
+      <w:pPr>
+        <w:ind w:left="720"/>
+        <w:rPr>
+          <w:b/>
+        </w:rPr>
+      </w:pPr>
+    </w:p>
+    <w:p>
+      <w:pPr>
+        <w:ind w:left="720"/>
+        <w:rPr>
+          <w:b/>
+          <w:color w:val="FF0000"/>
+        </w:rPr>
+      </w:pPr>
+      <w:r>
+        <w:rPr>
+          <w:b/>
+          <w:color w:val="FF0000"/>
+        </w:rPr>
+        <w:t xml:space="preserve">3 - </w:t>
+      </w:r>
+      <w:r>
+        <w:rPr>
+          <w:b/>
+          <w:color w:val="FF0000"/>
+        </w:rPr>
+        <w:t>Feedback Karol visão</w:t>
+      </w:r>
+      <w:r>
+        <w:rPr>
+          <w:b/>
+          <w:color w:val="FF0000"/>
+        </w:rPr>
+        <w:t xml:space="preserve"> </w:t>
+      </w:r>
+      <w:r>
+        <w:rPr>
+          <w:b/>
+          <w:color w:val="FF0000"/>
+        </w:rPr>
+        <w:t>Helder como coach de Karol</w:t>
+      </w:r>
+    </w:p>
+    <w:p>
+      <w:pPr>
+        <w:ind w:left="720"/>
+        <w:rPr>
+          <w:b/>
+        </w:rPr>
+      </w:pPr>
+      <w:r>
+        <w:rPr>
+          <w:b/>
+        </w:rPr>
+        <w:t>-O que eu vi?</w:t>
+      </w:r>
+    </w:p>
+    <w:p>
+      <w:pPr>
+        <w:ind w:left="720"/>
+        <w:rPr>
+          <w:b/>
+        </w:rPr>
+      </w:pPr>
+      <w:r>
+        <w:rPr>
+          <w:b/>
+        </w:rPr>
+        <w:t>Nas atividades que fizemos juntos, notei que você é uma pessoa proativa, comunicativa e agrega ótimas soluções.</w:t>
+      </w:r>
+    </w:p>
+    <w:p>
+      <w:pPr>
+        <w:ind w:left="720"/>
+        <w:rPr>
+          <w:b/>
+        </w:rPr>
+      </w:pPr>
+      <w:r>
+        <w:rPr>
+          <w:b/>
+        </w:rPr>
+        <w:t xml:space="preserve">-Qual o efeito? </w:t>
+      </w:r>
+    </w:p>
+    <w:p>
+      <w:pPr>
+        <w:ind w:left="720"/>
+        <w:rPr>
+          <w:b/>
+        </w:rPr>
+      </w:pPr>
+      <w:r>
+        <w:rPr>
+          <w:b/>
+        </w:rPr>
+        <w:t xml:space="preserve">Por ter </w:t>
+      </w:r>
+      <w:r>
+        <w:rPr>
+          <w:b/>
+        </w:rPr>
+        <w:t>essas habilidades</w:t>
+      </w:r>
+      <w:r>
+        <w:rPr>
+          <w:b/>
+        </w:rPr>
+        <w:t>, Karol consegue fazer com que as atividades se desenrolem de maneira natural.</w:t>
+      </w:r>
+    </w:p>
+    <w:p>
+      <w:pPr>
+        <w:ind w:left="720"/>
+        <w:rPr>
+          <w:b/>
+        </w:rPr>
+      </w:pPr>
+      <w:r>
+        <w:rPr>
+          <w:b/>
+        </w:rPr>
+        <w:t xml:space="preserve">-Sugestões. </w:t>
+      </w:r>
+    </w:p>
+    <w:p>
+      <w:pPr>
+        <w:ind w:left="720"/>
+        <w:rPr>
+          <w:b/>
+        </w:rPr>
+      </w:pPr>
+      <w:r>
+        <w:rPr>
+          <w:b/>
+        </w:rPr>
+        <w:t>Sugiro que você continue sendo assim, porque desse jeito você vai longe.</w:t>
+      </w:r>
+    </w:p>
+    <w:p>
+      <w:pPr>
+        <w:ind w:left="720"/>
+        <w:rPr>
+          <w:b/>
+          <w:color w:val="000000" w:themeColor="text1"/>
+        </w:rPr>
+      </w:pPr>
+    </w:p>
+    <w:p>
+      <w:pPr>
+        <w:ind w:left="720"/>
+        <w:rPr>
+          <w:b/>
+          <w:color w:val="FF0000"/>
+        </w:rPr>
+      </w:pPr>
+      <w:r>
+        <w:rPr>
+          <w:b/>
+          <w:color w:val="FF0000"/>
+        </w:rPr>
+        <w:t xml:space="preserve">4 - </w:t>
+      </w:r>
+      <w:r>
+        <w:rPr>
+          <w:b/>
+          <w:color w:val="000000" w:themeColor="text1"/>
+        </w:rPr>
+        <w:t>Agradeci pelo feedback d</w:t>
+      </w:r>
+      <w:r>
+        <w:rPr>
+          <w:b/>
+          <w:color w:val="000000" w:themeColor="text1"/>
+        </w:rPr>
+        <w:t>o Helder</w:t>
+      </w:r>
+      <w:r>
+        <w:rPr>
+          <w:b/>
+          <w:color w:val="000000" w:themeColor="text1"/>
+        </w:rPr>
+        <w:t>, fiquei muito feliz pela percepção de</w:t>
+      </w:r>
+      <w:r>
+        <w:rPr>
+          <w:b/>
+          <w:color w:val="000000" w:themeColor="text1"/>
+        </w:rPr>
+        <w:t>l</w:t>
+      </w:r>
+      <w:r>
+        <w:rPr>
+          <w:b/>
+          <w:color w:val="000000" w:themeColor="text1"/>
+        </w:rPr>
+        <w:t>e.</w:t>
+      </w:r>
+    </w:p>
+    <w:p>
+      <w:pPr>
+        <w:rPr>
+          <w:b/>
+          <w:color w:val="DD7E6B"/>
+        </w:rPr>
+      </w:pPr>
     </w:p>
     <w:p>
       <w:pPr>

</xml_diff>

<commit_message>
Feedback semanal em pares com Angela e autoavaliação
</commit_message>
<xml_diff>
--- a/exercicios-de-entrega/ScoreCard/Collaborative_Reflection_Document_Template_BPT.docx
+++ b/exercicios-de-entrega/ScoreCard/Collaborative_Reflection_Document_Template_BPT.docx
@@ -1,6 +1,6 @@
 
 <file path=word/document.xml><?xml version="1.0" encoding="utf-8"?>
-<w:document xmlns:wpc="http://schemas.microsoft.com/office/word/2010/wordprocessingCanvas" xmlns:cx="http://schemas.microsoft.com/office/drawing/2014/chartex" xmlns:cx1="http://schemas.microsoft.com/office/drawing/2015/9/8/chartex" xmlns:cx2="http://schemas.microsoft.com/office/drawing/2015/10/21/chartex" xmlns:cx3="http://schemas.microsoft.com/office/drawing/2016/5/9/chartex" xmlns:cx4="http://schemas.microsoft.com/office/drawing/2016/5/10/chartex" xmlns:cx5="http://schemas.microsoft.com/office/drawing/2016/5/11/chartex" xmlns:cx6="http://schemas.microsoft.com/office/drawing/2016/5/12/chartex" xmlns:cx7="http://schemas.microsoft.com/office/drawing/2016/5/13/chartex" xmlns:cx8="http://schemas.microsoft.com/office/drawing/2016/5/14/chartex" xmlns:mc="http://schemas.openxmlformats.org/markup-compatibility/2006" xmlns:aink="http://schemas.microsoft.com/office/drawing/2016/ink" xmlns:am3d="http://schemas.microsoft.com/office/drawing/2017/model3d" xmlns:o="urn:schemas-microsoft-com:office:office" xmlns:r="http://schemas.openxmlformats.org/officeDocument/2006/relationships" xmlns:m="http://schemas.openxmlformats.org/officeDocument/2006/math" xmlns:v="urn:schemas-microsoft-com:vml" xmlns:wp14="http://schemas.microsoft.com/office/word/2010/wordprocessingDrawing" xmlns:wp="http://schemas.openxmlformats.org/drawingml/2006/wordprocessingDrawing" xmlns:w10="urn:schemas-microsoft-com:office:word" xmlns:w="http://schemas.openxmlformats.org/wordprocessingml/2006/main" xmlns:w14="http://schemas.microsoft.com/office/word/2010/wordml" xmlns:w15="http://schemas.microsoft.com/office/word/2012/wordml" xmlns:w16cex="http://schemas.microsoft.com/office/word/2018/wordml/cex" xmlns:w16cid="http://schemas.microsoft.com/office/word/2016/wordml/cid" xmlns:w16="http://schemas.microsoft.com/office/word/2018/wordml" xmlns:w16se="http://schemas.microsoft.com/office/word/2015/wordml/symex" xmlns:wpg="http://schemas.microsoft.com/office/word/2010/wordprocessingGroup" xmlns:wpi="http://schemas.microsoft.com/office/word/2010/wordprocessingInk" xmlns:wne="http://schemas.microsoft.com/office/word/2006/wordml" xmlns:wps="http://schemas.microsoft.com/office/word/2010/wordprocessingShape" mc:Ignorable="w14 w15 w16se w16cid w16 w16cex wp14">
+<w:document xmlns:wpc="http://schemas.microsoft.com/office/word/2010/wordprocessingCanvas" xmlns:cx="http://schemas.microsoft.com/office/drawing/2014/chartex" xmlns:cx1="http://schemas.microsoft.com/office/drawing/2015/9/8/chartex" xmlns:cx2="http://schemas.microsoft.com/office/drawing/2015/10/21/chartex" xmlns:cx3="http://schemas.microsoft.com/office/drawing/2016/5/9/chartex" xmlns:cx4="http://schemas.microsoft.com/office/drawing/2016/5/10/chartex" xmlns:cx5="http://schemas.microsoft.com/office/drawing/2016/5/11/chartex" xmlns:cx6="http://schemas.microsoft.com/office/drawing/2016/5/12/chartex" xmlns:cx7="http://schemas.microsoft.com/office/drawing/2016/5/13/chartex" xmlns:cx8="http://schemas.microsoft.com/office/drawing/2016/5/14/chartex" xmlns:mc="http://schemas.openxmlformats.org/markup-compatibility/2006" xmlns:aink="http://schemas.microsoft.com/office/drawing/2016/ink" xmlns:am3d="http://schemas.microsoft.com/office/drawing/2017/model3d" xmlns:o="urn:schemas-microsoft-com:office:office" xmlns:r="http://schemas.openxmlformats.org/officeDocument/2006/relationships" xmlns:m="http://schemas.openxmlformats.org/officeDocument/2006/math" xmlns:v="urn:schemas-microsoft-com:vml" xmlns:wp14="http://schemas.microsoft.com/office/word/2010/wordprocessingDrawing" xmlns:wp="http://schemas.openxmlformats.org/drawingml/2006/wordprocessingDrawing" xmlns:w10="urn:schemas-microsoft-com:office:word" xmlns:w="http://schemas.openxmlformats.org/wordprocessingml/2006/main" xmlns:w14="http://schemas.microsoft.com/office/word/2010/wordml" xmlns:w15="http://schemas.microsoft.com/office/word/2012/wordml" xmlns:w16cex="http://schemas.microsoft.com/office/word/2018/wordml/cex" xmlns:w16cid="http://schemas.microsoft.com/office/word/2016/wordml/cid" xmlns:w16="http://schemas.microsoft.com/office/word/2018/wordml" xmlns:w16sdtdh="http://schemas.microsoft.com/office/word/2020/wordml/sdtdatahash" xmlns:w16se="http://schemas.microsoft.com/office/word/2015/wordml/symex" xmlns:wpg="http://schemas.microsoft.com/office/word/2010/wordprocessingGroup" xmlns:wpi="http://schemas.microsoft.com/office/word/2010/wordprocessingInk" xmlns:wne="http://schemas.microsoft.com/office/word/2006/wordml" xmlns:wps="http://schemas.microsoft.com/office/word/2010/wordprocessingShape" mc:Ignorable="w14 w15 w16se w16cid w16 w16cex w16sdtdh wp14">
   <w:body>
     <w:p>
       <w:pPr>
@@ -2246,139 +2246,163 @@
               <w:spacing w:line="240" w:lineRule="auto"/>
               <w:jc w:val="center"/>
             </w:pPr>
-          </w:p>
-        </w:tc>
-        <w:tc>
-          <w:tcPr>
-            <w:tcW w:w="1440" w:type="dxa"/>
-            <w:tcMar>
-              <w:top w:w="100" w:type="dxa"/>
-              <w:left w:w="100" w:type="dxa"/>
-              <w:bottom w:w="100" w:type="dxa"/>
-              <w:right w:w="100" w:type="dxa"/>
-            </w:tcMar>
-            <w:vAlign w:val="center"/>
-          </w:tcPr>
-          <w:p>
-            <w:pPr>
-              <w:widowControl w:val="0"/>
-              <w:spacing w:line="240" w:lineRule="auto"/>
-              <w:jc w:val="center"/>
-            </w:pPr>
-          </w:p>
-        </w:tc>
-        <w:tc>
-          <w:tcPr>
-            <w:tcW w:w="1440" w:type="dxa"/>
-            <w:tcMar>
-              <w:top w:w="100" w:type="dxa"/>
-              <w:left w:w="100" w:type="dxa"/>
-              <w:bottom w:w="100" w:type="dxa"/>
-              <w:right w:w="100" w:type="dxa"/>
-            </w:tcMar>
-            <w:vAlign w:val="center"/>
-          </w:tcPr>
-          <w:p>
-            <w:pPr>
-              <w:widowControl w:val="0"/>
-              <w:spacing w:line="240" w:lineRule="auto"/>
-              <w:jc w:val="center"/>
-            </w:pPr>
-          </w:p>
-        </w:tc>
-        <w:tc>
-          <w:tcPr>
-            <w:tcW w:w="1440" w:type="dxa"/>
-            <w:tcMar>
-              <w:top w:w="100" w:type="dxa"/>
-              <w:left w:w="100" w:type="dxa"/>
-              <w:bottom w:w="100" w:type="dxa"/>
-              <w:right w:w="100" w:type="dxa"/>
-            </w:tcMar>
-            <w:vAlign w:val="center"/>
-          </w:tcPr>
-          <w:p>
-            <w:pPr>
-              <w:widowControl w:val="0"/>
-              <w:spacing w:line="240" w:lineRule="auto"/>
-              <w:jc w:val="center"/>
-            </w:pPr>
-          </w:p>
-        </w:tc>
-        <w:tc>
-          <w:tcPr>
-            <w:tcW w:w="1440" w:type="dxa"/>
-            <w:tcMar>
-              <w:top w:w="100" w:type="dxa"/>
-              <w:left w:w="100" w:type="dxa"/>
-              <w:bottom w:w="100" w:type="dxa"/>
-              <w:right w:w="100" w:type="dxa"/>
-            </w:tcMar>
-            <w:vAlign w:val="center"/>
-          </w:tcPr>
-          <w:p>
-            <w:pPr>
-              <w:widowControl w:val="0"/>
-              <w:spacing w:line="240" w:lineRule="auto"/>
-              <w:jc w:val="center"/>
-            </w:pPr>
-          </w:p>
-        </w:tc>
-        <w:tc>
-          <w:tcPr>
-            <w:tcW w:w="1440" w:type="dxa"/>
-            <w:tcMar>
-              <w:top w:w="100" w:type="dxa"/>
-              <w:left w:w="100" w:type="dxa"/>
-              <w:bottom w:w="100" w:type="dxa"/>
-              <w:right w:w="100" w:type="dxa"/>
-            </w:tcMar>
-            <w:vAlign w:val="center"/>
-          </w:tcPr>
-          <w:p>
-            <w:pPr>
-              <w:widowControl w:val="0"/>
-              <w:spacing w:line="240" w:lineRule="auto"/>
-              <w:jc w:val="center"/>
-            </w:pPr>
-          </w:p>
-        </w:tc>
-        <w:tc>
-          <w:tcPr>
-            <w:tcW w:w="1440" w:type="dxa"/>
-            <w:tcMar>
-              <w:top w:w="100" w:type="dxa"/>
-              <w:left w:w="100" w:type="dxa"/>
-              <w:bottom w:w="100" w:type="dxa"/>
-              <w:right w:w="100" w:type="dxa"/>
-            </w:tcMar>
-            <w:vAlign w:val="center"/>
-          </w:tcPr>
-          <w:p>
-            <w:pPr>
-              <w:widowControl w:val="0"/>
-              <w:spacing w:line="240" w:lineRule="auto"/>
-              <w:jc w:val="center"/>
-            </w:pPr>
-          </w:p>
-        </w:tc>
-        <w:tc>
-          <w:tcPr>
-            <w:tcW w:w="1440" w:type="dxa"/>
-            <w:tcMar>
-              <w:top w:w="100" w:type="dxa"/>
-              <w:left w:w="100" w:type="dxa"/>
-              <w:bottom w:w="100" w:type="dxa"/>
-              <w:right w:w="100" w:type="dxa"/>
-            </w:tcMar>
-            <w:vAlign w:val="center"/>
-          </w:tcPr>
-          <w:p>
-            <w:pPr>
-              <w:widowControl w:val="0"/>
-              <w:spacing w:line="240" w:lineRule="auto"/>
-              <w:jc w:val="center"/>
-            </w:pPr>
+            <w:r>
+              <w:t>4</w:t>
+            </w:r>
+          </w:p>
+        </w:tc>
+        <w:tc>
+          <w:tcPr>
+            <w:tcW w:w="1440" w:type="dxa"/>
+            <w:tcMar>
+              <w:top w:w="100" w:type="dxa"/>
+              <w:left w:w="100" w:type="dxa"/>
+              <w:bottom w:w="100" w:type="dxa"/>
+              <w:right w:w="100" w:type="dxa"/>
+            </w:tcMar>
+            <w:vAlign w:val="center"/>
+          </w:tcPr>
+          <w:p>
+            <w:pPr>
+              <w:widowControl w:val="0"/>
+              <w:spacing w:line="240" w:lineRule="auto"/>
+              <w:jc w:val="center"/>
+            </w:pPr>
+            <w:r>
+              <w:t>4</w:t>
+            </w:r>
+          </w:p>
+        </w:tc>
+        <w:tc>
+          <w:tcPr>
+            <w:tcW w:w="1440" w:type="dxa"/>
+            <w:tcMar>
+              <w:top w:w="100" w:type="dxa"/>
+              <w:left w:w="100" w:type="dxa"/>
+              <w:bottom w:w="100" w:type="dxa"/>
+              <w:right w:w="100" w:type="dxa"/>
+            </w:tcMar>
+            <w:vAlign w:val="center"/>
+          </w:tcPr>
+          <w:p>
+            <w:pPr>
+              <w:widowControl w:val="0"/>
+              <w:spacing w:line="240" w:lineRule="auto"/>
+              <w:jc w:val="center"/>
+            </w:pPr>
+            <w:r>
+              <w:t>4</w:t>
+            </w:r>
+          </w:p>
+        </w:tc>
+        <w:tc>
+          <w:tcPr>
+            <w:tcW w:w="1440" w:type="dxa"/>
+            <w:tcMar>
+              <w:top w:w="100" w:type="dxa"/>
+              <w:left w:w="100" w:type="dxa"/>
+              <w:bottom w:w="100" w:type="dxa"/>
+              <w:right w:w="100" w:type="dxa"/>
+            </w:tcMar>
+            <w:vAlign w:val="center"/>
+          </w:tcPr>
+          <w:p>
+            <w:pPr>
+              <w:widowControl w:val="0"/>
+              <w:spacing w:line="240" w:lineRule="auto"/>
+              <w:jc w:val="center"/>
+            </w:pPr>
+            <w:r>
+              <w:t>4</w:t>
+            </w:r>
+          </w:p>
+        </w:tc>
+        <w:tc>
+          <w:tcPr>
+            <w:tcW w:w="1440" w:type="dxa"/>
+            <w:tcMar>
+              <w:top w:w="100" w:type="dxa"/>
+              <w:left w:w="100" w:type="dxa"/>
+              <w:bottom w:w="100" w:type="dxa"/>
+              <w:right w:w="100" w:type="dxa"/>
+            </w:tcMar>
+            <w:vAlign w:val="center"/>
+          </w:tcPr>
+          <w:p>
+            <w:pPr>
+              <w:widowControl w:val="0"/>
+              <w:spacing w:line="240" w:lineRule="auto"/>
+              <w:jc w:val="center"/>
+            </w:pPr>
+            <w:r>
+              <w:t>4</w:t>
+            </w:r>
+          </w:p>
+        </w:tc>
+        <w:tc>
+          <w:tcPr>
+            <w:tcW w:w="1440" w:type="dxa"/>
+            <w:tcMar>
+              <w:top w:w="100" w:type="dxa"/>
+              <w:left w:w="100" w:type="dxa"/>
+              <w:bottom w:w="100" w:type="dxa"/>
+              <w:right w:w="100" w:type="dxa"/>
+            </w:tcMar>
+            <w:vAlign w:val="center"/>
+          </w:tcPr>
+          <w:p>
+            <w:pPr>
+              <w:widowControl w:val="0"/>
+              <w:spacing w:line="240" w:lineRule="auto"/>
+              <w:jc w:val="center"/>
+            </w:pPr>
+            <w:r>
+              <w:t>4</w:t>
+            </w:r>
+          </w:p>
+        </w:tc>
+        <w:tc>
+          <w:tcPr>
+            <w:tcW w:w="1440" w:type="dxa"/>
+            <w:tcMar>
+              <w:top w:w="100" w:type="dxa"/>
+              <w:left w:w="100" w:type="dxa"/>
+              <w:bottom w:w="100" w:type="dxa"/>
+              <w:right w:w="100" w:type="dxa"/>
+            </w:tcMar>
+            <w:vAlign w:val="center"/>
+          </w:tcPr>
+          <w:p>
+            <w:pPr>
+              <w:widowControl w:val="0"/>
+              <w:spacing w:line="240" w:lineRule="auto"/>
+              <w:jc w:val="center"/>
+            </w:pPr>
+            <w:r>
+              <w:t>4</w:t>
+            </w:r>
+          </w:p>
+        </w:tc>
+        <w:tc>
+          <w:tcPr>
+            <w:tcW w:w="1440" w:type="dxa"/>
+            <w:tcMar>
+              <w:top w:w="100" w:type="dxa"/>
+              <w:left w:w="100" w:type="dxa"/>
+              <w:bottom w:w="100" w:type="dxa"/>
+              <w:right w:w="100" w:type="dxa"/>
+            </w:tcMar>
+            <w:vAlign w:val="center"/>
+          </w:tcPr>
+          <w:p>
+            <w:pPr>
+              <w:widowControl w:val="0"/>
+              <w:spacing w:line="240" w:lineRule="auto"/>
+              <w:jc w:val="center"/>
+            </w:pPr>
+            <w:r>
+              <w:t>4</w:t>
+            </w:r>
           </w:p>
         </w:tc>
       </w:tr>
@@ -3146,7 +3170,23 @@
           <w:sz w:val="20"/>
           <w:szCs w:val="20"/>
         </w:rPr>
-        <w:t>A cada 2 semanas, seu instrutor fornecerá pontuações e feedback para aprimoramento utilizando a rubrica Scorecard da Generation. Reveja sua pontuações individualmente e identifique semelhanças ou diferenças entre os dois conjuntos de pontuações.</w:t>
+        <w:t xml:space="preserve">A cada 2 semanas, seu instrutor fornecerá pontuações e feedback para aprimoramento utilizando a rubrica Scorecard da Generation. Reveja </w:t>
+      </w:r>
+      <w:proofErr w:type="gramStart"/>
+      <w:r>
+        <w:rPr>
+          <w:sz w:val="20"/>
+          <w:szCs w:val="20"/>
+        </w:rPr>
+        <w:t>sua pontuações</w:t>
+      </w:r>
+      <w:proofErr w:type="gramEnd"/>
+      <w:r>
+        <w:rPr>
+          <w:sz w:val="20"/>
+          <w:szCs w:val="20"/>
+        </w:rPr>
+        <w:t xml:space="preserve"> individualmente e identifique semelhanças ou diferenças entre os dois conjuntos de pontuações.</w:t>
       </w:r>
     </w:p>
     <w:p>
@@ -5025,7 +5065,23 @@
                 <w:b/>
                 <w:color w:val="DD7E6B"/>
               </w:rPr>
-              <w:t>Meu ponto forte é persistência, minha maior area de crescimento é a comunicação</w:t>
+              <w:t xml:space="preserve">Meu ponto forte é persistência, minha maior </w:t>
+            </w:r>
+            <w:proofErr w:type="spellStart"/>
+            <w:r>
+              <w:rPr>
+                <w:b/>
+                <w:color w:val="DD7E6B"/>
+              </w:rPr>
+              <w:t>area</w:t>
+            </w:r>
+            <w:proofErr w:type="spellEnd"/>
+            <w:r>
+              <w:rPr>
+                <w:b/>
+                <w:color w:val="DD7E6B"/>
+              </w:rPr>
+              <w:t xml:space="preserve"> de crescimento é a comunicação</w:t>
             </w:r>
           </w:p>
           <w:p>
@@ -5180,7 +5236,21 @@
               <w:rPr>
                 <w:b/>
               </w:rPr>
-              <w:t xml:space="preserve">Considerando os dois conjuntos de pontuações, que ações concretas você pode adotar para melhorar em termos de BSMs? </w:t>
+              <w:t xml:space="preserve">Considerando os dois conjuntos de pontuações, que ações concretas você pode adotar para melhorar em termos de </w:t>
+            </w:r>
+            <w:proofErr w:type="spellStart"/>
+            <w:r>
+              <w:rPr>
+                <w:b/>
+              </w:rPr>
+              <w:t>BSMs</w:t>
+            </w:r>
+            <w:proofErr w:type="spellEnd"/>
+            <w:r>
+              <w:rPr>
+                <w:b/>
+              </w:rPr>
+              <w:t xml:space="preserve">? </w:t>
             </w:r>
             <w:r>
               <w:rPr>
@@ -5655,7 +5725,21 @@
               <w:rPr>
                 <w:b/>
               </w:rPr>
-              <w:t>Havia diferenças nas pontuações de alguma das habilidades (pontuações da autoavaliação vs. pontuações do instrutor) listadas no scorecard que você acha que não exibe com precisão sua compreensão ou demonstração dessa habilidade? Caso a resposta seja afirmativa, forneça exemplos específicos para explicar o porquê.</w:t>
+              <w:t xml:space="preserve">Havia diferenças nas pontuações de alguma das habilidades (pontuações da autoavaliação vs. pontuações do instrutor) listadas no </w:t>
+            </w:r>
+            <w:proofErr w:type="spellStart"/>
+            <w:r>
+              <w:rPr>
+                <w:b/>
+              </w:rPr>
+              <w:t>scorecard</w:t>
+            </w:r>
+            <w:proofErr w:type="spellEnd"/>
+            <w:r>
+              <w:rPr>
+                <w:b/>
+              </w:rPr>
+              <w:t xml:space="preserve"> que você acha que não exibe com precisão sua compreensão ou demonstração dessa habilidade? Caso a resposta seja afirmativa, forneça exemplos específicos para explicar o porquê.</w:t>
             </w:r>
           </w:p>
           <w:p>
@@ -5720,7 +5804,21 @@
               <w:rPr>
                 <w:b/>
               </w:rPr>
-              <w:t>Considerando os dois conjuntos de pontuações, que ações concretas você pode adotar para melhorar em termos de BSMs?</w:t>
+              <w:t xml:space="preserve">Considerando os dois conjuntos de pontuações, que ações concretas você pode adotar para melhorar em termos de </w:t>
+            </w:r>
+            <w:proofErr w:type="spellStart"/>
+            <w:r>
+              <w:rPr>
+                <w:b/>
+              </w:rPr>
+              <w:t>BSMs</w:t>
+            </w:r>
+            <w:proofErr w:type="spellEnd"/>
+            <w:r>
+              <w:rPr>
+                <w:b/>
+              </w:rPr>
+              <w:t>?</w:t>
             </w:r>
           </w:p>
           <w:p>
@@ -5945,7 +6043,23 @@
                 <w:b/>
                 <w:color w:val="C0504D" w:themeColor="accent2"/>
               </w:rPr>
-              <w:t>Habilidade de ,e comunicar.</w:t>
+              <w:t xml:space="preserve">Habilidade </w:t>
+            </w:r>
+            <w:proofErr w:type="gramStart"/>
+            <w:r>
+              <w:rPr>
+                <w:b/>
+                <w:color w:val="C0504D" w:themeColor="accent2"/>
+              </w:rPr>
+              <w:t>de ,e</w:t>
+            </w:r>
+            <w:proofErr w:type="gramEnd"/>
+            <w:r>
+              <w:rPr>
+                <w:b/>
+                <w:color w:val="C0504D" w:themeColor="accent2"/>
+              </w:rPr>
+              <w:t xml:space="preserve"> comunicar.</w:t>
             </w:r>
           </w:p>
           <w:p>
@@ -6209,7 +6323,21 @@
               <w:rPr>
                 <w:b/>
               </w:rPr>
-              <w:t>Havia diferenças nas pontuações de alguma das habilidades (pontuações da autoavaliação vs. pontuações do instrutor) listadas no scorecard que você acha que não exibe com precisão sua compreensão ou demonstração dessa habilidade? Caso a resposta seja afirmativa, forneça exemplos específicos para explicar o porquê.</w:t>
+              <w:t xml:space="preserve">Havia diferenças nas pontuações de alguma das habilidades (pontuações da autoavaliação vs. pontuações do instrutor) listadas no </w:t>
+            </w:r>
+            <w:proofErr w:type="spellStart"/>
+            <w:r>
+              <w:rPr>
+                <w:b/>
+              </w:rPr>
+              <w:t>scorecard</w:t>
+            </w:r>
+            <w:proofErr w:type="spellEnd"/>
+            <w:r>
+              <w:rPr>
+                <w:b/>
+              </w:rPr>
+              <w:t xml:space="preserve"> que você acha que não exibe com precisão sua compreensão ou demonstração dessa habilidade? Caso a resposta seja afirmativa, forneça exemplos específicos para explicar o porquê.</w:t>
             </w:r>
           </w:p>
           <w:p>
@@ -6271,7 +6399,21 @@
               <w:rPr>
                 <w:b/>
               </w:rPr>
-              <w:t>Considerando os dois conjuntos de pontuações, que ações concretas você pode adotar para melhorar em termos de BSMs?</w:t>
+              <w:t xml:space="preserve">Considerando os dois conjuntos de pontuações, que ações concretas você pode adotar para melhorar em termos de </w:t>
+            </w:r>
+            <w:proofErr w:type="spellStart"/>
+            <w:r>
+              <w:rPr>
+                <w:b/>
+              </w:rPr>
+              <w:t>BSMs</w:t>
+            </w:r>
+            <w:proofErr w:type="spellEnd"/>
+            <w:r>
+              <w:rPr>
+                <w:b/>
+              </w:rPr>
+              <w:t>?</w:t>
             </w:r>
           </w:p>
           <w:p>
@@ -6751,7 +6893,21 @@
               <w:rPr>
                 <w:b/>
               </w:rPr>
-              <w:t>Havia diferenças nas pontuações de alguma das habilidades (pontuações da autoavaliação vs. pontuações do instrutor) listadas no scorecard que você acha que não exibe com precisão sua compreensão ou demonstração dessa habilidade? Caso a resposta seja afirmativa, forneça exemplos específicos para explicar o porquê.</w:t>
+              <w:t xml:space="preserve">Havia diferenças nas pontuações de alguma das habilidades (pontuações da autoavaliação vs. pontuações do instrutor) listadas no </w:t>
+            </w:r>
+            <w:proofErr w:type="spellStart"/>
+            <w:r>
+              <w:rPr>
+                <w:b/>
+              </w:rPr>
+              <w:t>scorecard</w:t>
+            </w:r>
+            <w:proofErr w:type="spellEnd"/>
+            <w:r>
+              <w:rPr>
+                <w:b/>
+              </w:rPr>
+              <w:t xml:space="preserve"> que você acha que não exibe com precisão sua compreensão ou demonstração dessa habilidade? Caso a resposta seja afirmativa, forneça exemplos específicos para explicar o porquê.</w:t>
             </w:r>
           </w:p>
           <w:p>
@@ -6810,7 +6966,21 @@
               <w:rPr>
                 <w:b/>
               </w:rPr>
-              <w:t>Considerando os dois conjuntos de pontuações, que ações concretas você pode adotar para melhorar em termos de BSMs?</w:t>
+              <w:t xml:space="preserve">Considerando os dois conjuntos de pontuações, que ações concretas você pode adotar para melhorar em termos de </w:t>
+            </w:r>
+            <w:proofErr w:type="spellStart"/>
+            <w:r>
+              <w:rPr>
+                <w:b/>
+              </w:rPr>
+              <w:t>BSMs</w:t>
+            </w:r>
+            <w:proofErr w:type="spellEnd"/>
+            <w:r>
+              <w:rPr>
+                <w:b/>
+              </w:rPr>
+              <w:t>?</w:t>
             </w:r>
           </w:p>
           <w:p>
@@ -7222,8 +7392,16 @@
             <w:pPr>
               <w:rPr>
                 <w:b/>
-              </w:rPr>
-            </w:pPr>
+                <w:color w:val="C00000"/>
+              </w:rPr>
+            </w:pPr>
+            <w:r>
+              <w:rPr>
+                <w:b/>
+                <w:color w:val="C00000"/>
+              </w:rPr>
+              <w:t>Não se aplica</w:t>
+            </w:r>
           </w:p>
           <w:p>
             <w:pPr>
@@ -7278,14 +7456,40 @@
               <w:rPr>
                 <w:b/>
               </w:rPr>
-              <w:t>Havia diferenças nas pontuações de alguma das habilidades (pontuações da autoavaliação vs. pontuações do instrutor) listadas no scorecard que você acha que não exibe com precisão sua compreensão ou demonstração dessa habilidade? Caso a resposta seja afirmativa, forneça exemplos específicos para explicar o porquê.</w:t>
-            </w:r>
-          </w:p>
-          <w:p>
-            <w:pPr>
-              <w:widowControl w:val="0"/>
-              <w:spacing w:line="240" w:lineRule="auto"/>
-            </w:pPr>
+              <w:t xml:space="preserve">Havia diferenças nas pontuações de alguma das habilidades (pontuações da autoavaliação vs. pontuações do instrutor) listadas no </w:t>
+            </w:r>
+            <w:proofErr w:type="spellStart"/>
+            <w:r>
+              <w:rPr>
+                <w:b/>
+              </w:rPr>
+              <w:t>scorecard</w:t>
+            </w:r>
+            <w:proofErr w:type="spellEnd"/>
+            <w:r>
+              <w:rPr>
+                <w:b/>
+              </w:rPr>
+              <w:t xml:space="preserve"> que você acha que não exibe com precisão sua compreensão ou demonstração dessa habilidade? Caso a resposta seja afirmativa, forneça exemplos específicos para explicar o porquê.</w:t>
+            </w:r>
+          </w:p>
+          <w:p>
+            <w:pPr>
+              <w:widowControl w:val="0"/>
+              <w:spacing w:line="240" w:lineRule="auto"/>
+              <w:rPr>
+                <w:b/>
+                <w:bCs/>
+              </w:rPr>
+            </w:pPr>
+            <w:r>
+              <w:rPr>
+                <w:b/>
+                <w:bCs/>
+                <w:color w:val="C00000"/>
+              </w:rPr>
+              <w:t>Não se aplica</w:t>
+            </w:r>
           </w:p>
         </w:tc>
       </w:tr>
@@ -7334,24 +7538,45 @@
               <w:rPr>
                 <w:b/>
               </w:rPr>
-              <w:t>Considerando os dois conjuntos de pontuações, que ações concretas você pode adotar para melhorar em termos de BSMs?</w:t>
-            </w:r>
-          </w:p>
-          <w:p>
-            <w:pPr>
-              <w:spacing w:line="240" w:lineRule="auto"/>
-              <w:rPr>
-                <w:b/>
-              </w:rPr>
-            </w:pPr>
-          </w:p>
-          <w:p>
-            <w:pPr>
-              <w:spacing w:line="240" w:lineRule="auto"/>
-              <w:rPr>
-                <w:b/>
-              </w:rPr>
-            </w:pPr>
+              <w:t xml:space="preserve">Considerando os dois conjuntos de pontuações, que ações concretas você pode adotar para melhorar em termos de </w:t>
+            </w:r>
+            <w:proofErr w:type="spellStart"/>
+            <w:r>
+              <w:rPr>
+                <w:b/>
+              </w:rPr>
+              <w:t>BSMs</w:t>
+            </w:r>
+            <w:proofErr w:type="spellEnd"/>
+            <w:r>
+              <w:rPr>
+                <w:b/>
+              </w:rPr>
+              <w:t>?</w:t>
+            </w:r>
+          </w:p>
+          <w:p>
+            <w:pPr>
+              <w:spacing w:line="240" w:lineRule="auto"/>
+              <w:rPr>
+                <w:b/>
+              </w:rPr>
+            </w:pPr>
+          </w:p>
+          <w:p>
+            <w:pPr>
+              <w:spacing w:line="240" w:lineRule="auto"/>
+              <w:rPr>
+                <w:b/>
+              </w:rPr>
+            </w:pPr>
+            <w:r>
+              <w:rPr>
+                <w:b/>
+                <w:color w:val="C00000"/>
+              </w:rPr>
+              <w:t>Não se aplica</w:t>
+            </w:r>
           </w:p>
         </w:tc>
       </w:tr>
@@ -7770,7 +7995,21 @@
               <w:rPr>
                 <w:b/>
               </w:rPr>
-              <w:t>Havia diferenças nas pontuações de alguma das habilidades (pontuações da autoavaliação vs. pontuações do instrutor) listadas no scorecard que você acha que não exibe com precisão sua compreensão ou demonstração dessa habilidade? Caso a resposta seja afirmativa, forneça exemplos específicos para explicar o porquê.</w:t>
+              <w:t xml:space="preserve">Havia diferenças nas pontuações de alguma das habilidades (pontuações da autoavaliação vs. pontuações do instrutor) listadas no </w:t>
+            </w:r>
+            <w:proofErr w:type="spellStart"/>
+            <w:r>
+              <w:rPr>
+                <w:b/>
+              </w:rPr>
+              <w:t>scorecard</w:t>
+            </w:r>
+            <w:proofErr w:type="spellEnd"/>
+            <w:r>
+              <w:rPr>
+                <w:b/>
+              </w:rPr>
+              <w:t xml:space="preserve"> que você acha que não exibe com precisão sua compreensão ou demonstração dessa habilidade? Caso a resposta seja afirmativa, forneça exemplos específicos para explicar o porquê.</w:t>
             </w:r>
           </w:p>
           <w:p>
@@ -7826,7 +8065,21 @@
               <w:rPr>
                 <w:b/>
               </w:rPr>
-              <w:t>Considerando os dois conjuntos de pontuações, que ações concretas você pode adotar para melhorar em termos de BSMs?</w:t>
+              <w:t xml:space="preserve">Considerando os dois conjuntos de pontuações, que ações concretas você pode adotar para melhorar em termos de </w:t>
+            </w:r>
+            <w:proofErr w:type="spellStart"/>
+            <w:r>
+              <w:rPr>
+                <w:b/>
+              </w:rPr>
+              <w:t>BSMs</w:t>
+            </w:r>
+            <w:proofErr w:type="spellEnd"/>
+            <w:r>
+              <w:rPr>
+                <w:b/>
+              </w:rPr>
+              <w:t>?</w:t>
             </w:r>
           </w:p>
           <w:p>
@@ -8136,8 +8389,17 @@
           <w:b/>
           <w:i/>
         </w:rPr>
-        <w:t>Gabriel Aronne</w:t>
-      </w:r>
+        <w:t xml:space="preserve">Gabriel </w:t>
+      </w:r>
+      <w:proofErr w:type="spellStart"/>
+      <w:r>
+        <w:rPr>
+          <w:b/>
+          <w:i/>
+        </w:rPr>
+        <w:t>Aronne</w:t>
+      </w:r>
+      <w:proofErr w:type="spellEnd"/>
       <w:r>
         <w:br/>
       </w:r>
@@ -8146,7 +8408,23 @@
           <w:b/>
           <w:color w:val="DD7E6B"/>
         </w:rPr>
-        <w:t>1-Eu percebi que o Gabriel não participou muito das atividades elaboradas com o grupo todo, apesar dele ser muito comunicativo e extrovertido</w:t>
+        <w:t xml:space="preserve">1-Eu percebi que o Gabriel não participou muito das atividades elaboradas com o grupo todo, apesar </w:t>
+      </w:r>
+      <w:proofErr w:type="gramStart"/>
+      <w:r>
+        <w:rPr>
+          <w:b/>
+          <w:color w:val="DD7E6B"/>
+        </w:rPr>
+        <w:t>dele</w:t>
+      </w:r>
+      <w:proofErr w:type="gramEnd"/>
+      <w:r>
+        <w:rPr>
+          <w:b/>
+          <w:color w:val="DD7E6B"/>
+        </w:rPr>
+        <w:t xml:space="preserve"> ser muito comunicativo e extrovertido</w:t>
       </w:r>
     </w:p>
     <w:p>
@@ -8347,8 +8625,17 @@
           <w:b/>
           <w:color w:val="CC4125"/>
         </w:rPr>
-        <w:t>3- Concordei com o feedback da Nivea, ela me disse para ser menos crítica comigo mesma e trabalhar a auto confiança</w:t>
-      </w:r>
+        <w:t xml:space="preserve">3- Concordei com o feedback da Nivea, ela me disse para ser menos crítica comigo mesma e trabalhar a </w:t>
+      </w:r>
+      <w:proofErr w:type="gramStart"/>
+      <w:r>
+        <w:rPr>
+          <w:b/>
+          <w:color w:val="CC4125"/>
+        </w:rPr>
+        <w:t>auto confiança</w:t>
+      </w:r>
+      <w:proofErr w:type="gramEnd"/>
     </w:p>
     <w:p>
       <w:pPr>
@@ -8491,28 +8778,60 @@
           <w:b/>
           <w:color w:val="CC4125"/>
         </w:rPr>
-        <w:t xml:space="preserve"> ao Pedro tem sido o impacto de menor interação com o grupo e consequentemente mais timidez. Em relação à Iaia é seu progresso rápido nos conteúdos.</w:t>
-      </w:r>
-    </w:p>
-    <w:p>
-      <w:pPr>
-        <w:rPr>
-          <w:b/>
-        </w:rPr>
-      </w:pPr>
-    </w:p>
-    <w:p>
-      <w:pPr>
+        <w:t xml:space="preserve"> ao Pedro tem sido o impacto de menor interação com o grupo e consequentemente mais timidez. Em relação à </w:t>
+      </w:r>
+      <w:proofErr w:type="spellStart"/>
+      <w:r>
         <w:rPr>
           <w:b/>
           <w:color w:val="CC4125"/>
         </w:rPr>
-      </w:pPr>
+        <w:t>Iaia</w:t>
+      </w:r>
+      <w:proofErr w:type="spellEnd"/>
       <w:r>
         <w:rPr>
           <w:b/>
           <w:color w:val="CC4125"/>
         </w:rPr>
+        <w:t xml:space="preserve"> é seu progresso rápido nos </w:t>
+      </w:r>
+      <w:proofErr w:type="spellStart"/>
+      <w:r>
+        <w:rPr>
+          <w:b/>
+          <w:color w:val="CC4125"/>
+        </w:rPr>
+        <w:t>conteúdos</w:t>
+      </w:r>
+      <w:proofErr w:type="spellEnd"/>
+      <w:r>
+        <w:rPr>
+          <w:b/>
+          <w:color w:val="CC4125"/>
+        </w:rPr>
+        <w:t>.</w:t>
+      </w:r>
+    </w:p>
+    <w:p>
+      <w:pPr>
+        <w:rPr>
+          <w:b/>
+        </w:rPr>
+      </w:pPr>
+    </w:p>
+    <w:p>
+      <w:pPr>
+        <w:rPr>
+          <w:b/>
+          <w:color w:val="CC4125"/>
+        </w:rPr>
+      </w:pPr>
+      <w:r>
+        <w:rPr>
+          <w:b/>
+          <w:color w:val="CC4125"/>
+        </w:rPr>
         <w:t>3- Iaiá e Pedro tiveram o mesmo feedback, disseram que eu tenho que desacelerar, porque eu faço muitas coisas ao mesmo tempo, e com isso tenho sido muito autocrítica e me cobrando muito.</w:t>
       </w:r>
     </w:p>
@@ -8718,13 +9037,29 @@
           <w:b/>
           <w:color w:val="000000" w:themeColor="text1"/>
         </w:rPr>
-        <w:t>O Yuri é muito cordial, sempre respeitoso, teve muita paciência quando estava trabalhando comigo em dupla e/ou em grupo. Apesar dele ter muito conhecimento, não deixou isso influenciar, nos deu todo o suporte necessário. Notei que ele precisa conhecer melhor seu limite, pois está sobrecarregado com outras tarefas e responsabilidades</w:t>
-      </w:r>
+        <w:t xml:space="preserve">O Yuri é muito cordial, sempre respeitoso, teve muita paciência quando estava trabalhando comigo em dupla e/ou em grupo. Apesar </w:t>
+      </w:r>
+      <w:proofErr w:type="gramStart"/>
       <w:r>
         <w:rPr>
           <w:b/>
           <w:color w:val="000000" w:themeColor="text1"/>
         </w:rPr>
+        <w:t>dele</w:t>
+      </w:r>
+      <w:proofErr w:type="gramEnd"/>
+      <w:r>
+        <w:rPr>
+          <w:b/>
+          <w:color w:val="000000" w:themeColor="text1"/>
+        </w:rPr>
+        <w:t xml:space="preserve"> ter muito conhecimento, não deixou isso influenciar, nos deu todo o suporte necessário. Notei que ele precisa conhecer melhor seu limite, pois está sobrecarregado com outras tarefas e responsabilidades</w:t>
+      </w:r>
+      <w:r>
+        <w:rPr>
+          <w:b/>
+          <w:color w:val="000000" w:themeColor="text1"/>
+        </w:rPr>
         <w:t>.</w:t>
       </w:r>
     </w:p>
@@ -8837,7 +9172,39 @@
           <w:b/>
           <w:color w:val="000000" w:themeColor="text1"/>
         </w:rPr>
-        <w:t>Eu vi que a Karol é uma pessoa totalmente diferente do que eu imaginava, achava que ela era alguém mais fechada e quieta, porém ela é uma pessoa que sabe se impor (faz perguntas nas horas certas), também sabe ouvir e falar com as pessoas de forma a gerar ótimas conversas, um dos pontos que mais me chamou atenção, fora os que já citei, foi o fato que ela não guarda para si seus conhecimentos. Tive o privilégio de fazer o projeto com ele e no projeto aprendi muito de como versionar um projeto no Github e como gerar entregas. E pelo que eu conheci dela nessas 4 semanas e mais aprofundado nessa semana, não tenho nenhum ponto a dizer que ela poderia melhorar.</w:t>
+        <w:t xml:space="preserve">Eu vi que a Karol é uma pessoa totalmente diferente do que eu imaginava, achava que ela era alguém mais fechada e quieta, porém ela é uma pessoa que sabe se impor (faz perguntas nas horas certas), também sabe ouvir e falar com as pessoas de forma a gerar ótimas conversas, um dos pontos que mais me chamou atenção, fora os que já citei, foi o fato que ela não guarda para si seus conhecimentos. Tive o privilégio de fazer o projeto com ele e no projeto aprendi muito de como </w:t>
+      </w:r>
+      <w:proofErr w:type="spellStart"/>
+      <w:r>
+        <w:rPr>
+          <w:b/>
+          <w:color w:val="000000" w:themeColor="text1"/>
+        </w:rPr>
+        <w:t>versionar</w:t>
+      </w:r>
+      <w:proofErr w:type="spellEnd"/>
+      <w:r>
+        <w:rPr>
+          <w:b/>
+          <w:color w:val="000000" w:themeColor="text1"/>
+        </w:rPr>
+        <w:t xml:space="preserve"> um projeto no </w:t>
+      </w:r>
+      <w:proofErr w:type="spellStart"/>
+      <w:r>
+        <w:rPr>
+          <w:b/>
+          <w:color w:val="000000" w:themeColor="text1"/>
+        </w:rPr>
+        <w:t>Github</w:t>
+      </w:r>
+      <w:proofErr w:type="spellEnd"/>
+      <w:r>
+        <w:rPr>
+          <w:b/>
+          <w:color w:val="000000" w:themeColor="text1"/>
+        </w:rPr>
+        <w:t xml:space="preserve"> e como gerar entregas. E pelo que eu conheci dela nessas 4 semanas e mais aprofundado nessa semana, não tenho nenhum ponto a dizer que ela poderia melhorar.</w:t>
       </w:r>
     </w:p>
     <w:p>
@@ -9117,15 +9484,40 @@
           <w:b/>
           <w:color w:val="000000" w:themeColor="text1"/>
         </w:rPr>
-        <w:t>Quando anunciaram que a Karol seria minha dupla fiquei super animada, porque ela é muito inteligente e esforçada, é uma mulher admirável! Lembro de um momento que ela comentou em sala que mesmo no período da gestação ela seguiu sua rotina de estudos/trabalho e conseguiu conciliar seus compromissos mesmo com todas as dificuldades. Lamento não termos realizado nenhuma atividade junta</w:t>
-      </w:r>
+        <w:t xml:space="preserve">Quando anunciaram que a Karol seria minha dupla fiquei </w:t>
+      </w:r>
+      <w:proofErr w:type="gramStart"/>
       <w:r>
         <w:rPr>
           <w:b/>
           <w:color w:val="000000" w:themeColor="text1"/>
         </w:rPr>
+        <w:t>super animada</w:t>
+      </w:r>
+      <w:proofErr w:type="gramEnd"/>
+      <w:r>
+        <w:rPr>
+          <w:b/>
+          <w:color w:val="000000" w:themeColor="text1"/>
+        </w:rPr>
+        <w:t xml:space="preserve">, porque ela é muito inteligente e esforçada, é uma mulher admirável! Lembro de um momento que ela comentou em sala que mesmo no período da gestação ela seguiu sua rotina de estudos/trabalho e conseguiu conciliar seus compromissos mesmo com todas as dificuldades. Lamento não termos realizado nenhuma </w:t>
+      </w:r>
+      <w:proofErr w:type="gramStart"/>
+      <w:r>
+        <w:rPr>
+          <w:b/>
+          <w:color w:val="000000" w:themeColor="text1"/>
+        </w:rPr>
+        <w:t>atividade junta</w:t>
+      </w:r>
+      <w:r>
+        <w:rPr>
+          <w:b/>
+          <w:color w:val="000000" w:themeColor="text1"/>
+        </w:rPr>
         <w:t>s</w:t>
       </w:r>
+      <w:proofErr w:type="gramEnd"/>
       <w:r>
         <w:rPr>
           <w:b/>
@@ -9359,12 +9751,14 @@
         </w:rPr>
         <w:t xml:space="preserve">Fernando </w:t>
       </w:r>
+      <w:proofErr w:type="spellStart"/>
       <w:r>
         <w:rPr>
           <w:b/>
         </w:rPr>
         <w:t>Candiani</w:t>
       </w:r>
+      <w:proofErr w:type="spellEnd"/>
     </w:p>
     <w:p>
       <w:pPr>
@@ -9450,7 +9844,35 @@
         <w:rPr>
           <w:b/>
         </w:rPr>
-        <w:t xml:space="preserve"> muito a vontade , sem nenhum tipo de pressão para realizar as atividades.</w:t>
+        <w:t xml:space="preserve"> muito </w:t>
+      </w:r>
+      <w:proofErr w:type="spellStart"/>
+      <w:r>
+        <w:rPr>
+          <w:b/>
+        </w:rPr>
+        <w:t>a</w:t>
+      </w:r>
+      <w:proofErr w:type="spellEnd"/>
+      <w:r>
+        <w:rPr>
+          <w:b/>
+        </w:rPr>
+        <w:t xml:space="preserve"> </w:t>
+      </w:r>
+      <w:proofErr w:type="gramStart"/>
+      <w:r>
+        <w:rPr>
+          <w:b/>
+        </w:rPr>
+        <w:t>vontade ,</w:t>
+      </w:r>
+      <w:proofErr w:type="gramEnd"/>
+      <w:r>
+        <w:rPr>
+          <w:b/>
+        </w:rPr>
+        <w:t xml:space="preserve"> sem nenhum tipo de pressão para realizar as atividades.</w:t>
       </w:r>
     </w:p>
     <w:p>
@@ -9770,8 +10192,16 @@
         <w:rPr>
           <w:b/>
         </w:rPr>
-        <w:t>Ângela Caperuzzo</w:t>
-      </w:r>
+        <w:t xml:space="preserve">Ângela </w:t>
+      </w:r>
+      <w:proofErr w:type="spellStart"/>
+      <w:r>
+        <w:rPr>
+          <w:b/>
+        </w:rPr>
+        <w:t>Caperuzzo</w:t>
+      </w:r>
+      <w:proofErr w:type="spellEnd"/>
     </w:p>
     <w:p>
       <w:pPr>
@@ -10161,8 +10591,44 @@
         <w:rPr>
           <w:b/>
         </w:rPr>
-        <w:t>O Helder é muito inteligente, bem focado, e um ótimo colega de grupo, ! Ele é bem comunicativo, pró ativo. Tivemos várias atividades em grupo ao decorrer das semanas no projeto integrador, casos de estudo e representação, ele colabora com ótimas ideias, participa de todo o desenvolvimento das atividades. O Helder trabalha bastante com a mentalidade de persistência e orientação ao futuro. Suas habilidades desta semana foram as de trabalho em equipe, comunicação e responsabilidade pessoal..</w:t>
-      </w:r>
+        <w:t>O Helder é muito inteligente, bem focado, e um ótimo colega de grupo</w:t>
+      </w:r>
+      <w:proofErr w:type="gramStart"/>
+      <w:r>
+        <w:rPr>
+          <w:b/>
+        </w:rPr>
+        <w:t>, !</w:t>
+      </w:r>
+      <w:proofErr w:type="gramEnd"/>
+      <w:r>
+        <w:rPr>
+          <w:b/>
+        </w:rPr>
+        <w:t xml:space="preserve"> Ele é bem comunicativo, </w:t>
+      </w:r>
+      <w:proofErr w:type="gramStart"/>
+      <w:r>
+        <w:rPr>
+          <w:b/>
+        </w:rPr>
+        <w:t>pró ativo</w:t>
+      </w:r>
+      <w:proofErr w:type="gramEnd"/>
+      <w:r>
+        <w:rPr>
+          <w:b/>
+        </w:rPr>
+        <w:t xml:space="preserve">. Tivemos várias atividades em grupo ao decorrer das semanas no projeto integrador, casos de estudo e representação, ele colabora com ótimas ideias, participa de todo o desenvolvimento das atividades. O Helder trabalha bastante com a mentalidade de persistência e orientação ao futuro. Suas habilidades desta semana foram as de trabalho em equipe, comunicação e responsabilidade </w:t>
+      </w:r>
+      <w:proofErr w:type="gramStart"/>
+      <w:r>
+        <w:rPr>
+          <w:b/>
+        </w:rPr>
+        <w:t>pessoal..</w:t>
+      </w:r>
+      <w:proofErr w:type="gramEnd"/>
     </w:p>
     <w:p>
       <w:pPr>
@@ -10194,23 +10660,19 @@
         </w:rPr>
         <w:t xml:space="preserve">-- </w:t>
       </w:r>
-      <w:r>
-        <w:rPr>
-          <w:b/>
-        </w:rPr>
-        <w:t xml:space="preserve">O efeito dessas ações levam o Helder ao nível máximo de </w:t>
-      </w:r>
-      <w:r>
-        <w:rPr>
-          <w:b/>
-        </w:rPr>
-        <w:t>excelência, como</w:t>
-      </w:r>
-      <w:r>
-        <w:rPr>
-          <w:b/>
-        </w:rPr>
-        <w:t xml:space="preserve"> profissional e como pessoa.</w:t>
+      <w:proofErr w:type="gramStart"/>
+      <w:r>
+        <w:rPr>
+          <w:b/>
+        </w:rPr>
+        <w:t>O efeito dessas ações levam</w:t>
+      </w:r>
+      <w:proofErr w:type="gramEnd"/>
+      <w:r>
+        <w:rPr>
+          <w:b/>
+        </w:rPr>
+        <w:t xml:space="preserve"> o Helder ao nível máximo de excelência, como profissional e como pessoa.</w:t>
       </w:r>
     </w:p>
     <w:p>
@@ -10368,57 +10830,429 @@
         <w:ind w:left="720"/>
         <w:rPr>
           <w:b/>
+          <w:color w:val="000000" w:themeColor="text1"/>
+        </w:rPr>
+      </w:pPr>
+      <w:r>
+        <w:rPr>
+          <w:b/>
           <w:color w:val="FF0000"/>
         </w:rPr>
-      </w:pPr>
-      <w:r>
+        <w:t xml:space="preserve">4 - </w:t>
+      </w:r>
+      <w:r>
+        <w:rPr>
+          <w:b/>
+          <w:color w:val="000000" w:themeColor="text1"/>
+        </w:rPr>
+        <w:t>Agradeci pelo feedback d</w:t>
+      </w:r>
+      <w:r>
+        <w:rPr>
+          <w:b/>
+          <w:color w:val="000000" w:themeColor="text1"/>
+        </w:rPr>
+        <w:t>o Helder</w:t>
+      </w:r>
+      <w:r>
+        <w:rPr>
+          <w:b/>
+          <w:color w:val="000000" w:themeColor="text1"/>
+        </w:rPr>
+        <w:t>, fiquei muito feliz pela percepção de</w:t>
+      </w:r>
+      <w:r>
+        <w:rPr>
+          <w:b/>
+          <w:color w:val="000000" w:themeColor="text1"/>
+        </w:rPr>
+        <w:t>l</w:t>
+      </w:r>
+      <w:r>
+        <w:rPr>
+          <w:b/>
+          <w:color w:val="000000" w:themeColor="text1"/>
+        </w:rPr>
+        <w:t>e.</w:t>
+      </w:r>
+    </w:p>
+    <w:p>
+      <w:pPr>
+        <w:ind w:left="720"/>
         <w:rPr>
           <w:b/>
           <w:color w:val="FF0000"/>
         </w:rPr>
-        <w:t xml:space="preserve">4 - </w:t>
-      </w:r>
+      </w:pPr>
+    </w:p>
+    <w:p>
+      <w:pPr>
+        <w:ind w:left="720"/>
+        <w:rPr>
+          <w:b/>
+          <w:color w:val="FF0000"/>
+        </w:rPr>
+      </w:pPr>
+    </w:p>
+    <w:p>
+      <w:pPr>
+        <w:ind w:left="720"/>
+        <w:rPr>
+          <w:b/>
+          <w:color w:val="FF0000"/>
+        </w:rPr>
+      </w:pPr>
+    </w:p>
+    <w:p>
+      <w:pPr>
+        <w:ind w:left="720"/>
+        <w:rPr>
+          <w:b/>
+          <w:color w:val="FF0000"/>
+        </w:rPr>
+      </w:pPr>
+    </w:p>
+    <w:p>
+      <w:pPr>
+        <w:ind w:left="720"/>
+        <w:rPr>
+          <w:b/>
+          <w:color w:val="FF0000"/>
+        </w:rPr>
+      </w:pPr>
+    </w:p>
+    <w:p>
+      <w:pPr>
+        <w:ind w:left="720"/>
+        <w:rPr>
+          <w:b/>
+          <w:color w:val="FF0000"/>
+        </w:rPr>
+      </w:pPr>
+    </w:p>
+    <w:p>
+      <w:pPr>
+        <w:ind w:left="720"/>
+        <w:rPr>
+          <w:b/>
+          <w:color w:val="FF0000"/>
+        </w:rPr>
+      </w:pPr>
+    </w:p>
+    <w:p>
+      <w:pPr>
+        <w:ind w:left="720"/>
+        <w:rPr>
+          <w:b/>
+          <w:color w:val="FF0000"/>
+        </w:rPr>
+      </w:pPr>
+    </w:p>
+    <w:p>
+      <w:pPr>
+        <w:rPr>
+          <w:b/>
+        </w:rPr>
+      </w:pPr>
+      <w:r>
+        <w:rPr>
+          <w:b/>
+        </w:rPr>
+        <w:lastRenderedPageBreak/>
+        <w:t>Feedback Em Pares</w:t>
+      </w:r>
+    </w:p>
+    <w:p>
+      <w:pPr>
+        <w:rPr>
+          <w:b/>
+        </w:rPr>
+      </w:pPr>
+      <w:r>
+        <w:rPr>
+          <w:b/>
+        </w:rPr>
+        <w:t>09/04/2021</w:t>
+      </w:r>
+    </w:p>
+    <w:p>
+      <w:pPr>
+        <w:rPr>
+          <w:b/>
+        </w:rPr>
+      </w:pPr>
+      <w:r>
+        <w:rPr>
+          <w:b/>
+        </w:rPr>
+        <w:t>Helder Souza</w:t>
+      </w:r>
+    </w:p>
+    <w:p>
+      <w:pPr>
+        <w:ind w:left="720"/>
+        <w:rPr>
+          <w:b/>
+          <w:color w:val="FF0000"/>
+        </w:rPr>
+      </w:pPr>
+    </w:p>
+    <w:p>
+      <w:pPr>
+        <w:pStyle w:val="PargrafodaLista"/>
+        <w:numPr>
+          <w:ilvl w:val="0"/>
+          <w:numId w:val="3"/>
+        </w:numPr>
+        <w:rPr>
+          <w:b/>
+        </w:rPr>
+      </w:pPr>
+      <w:r>
+        <w:rPr>
+          <w:b/>
+          <w:color w:val="FF0000"/>
+        </w:rPr>
+        <w:t xml:space="preserve">Feedback </w:t>
+      </w:r>
+      <w:proofErr w:type="spellStart"/>
+      <w:r>
+        <w:rPr>
+          <w:b/>
+          <w:color w:val="FF0000"/>
+        </w:rPr>
+        <w:t>Angela</w:t>
+      </w:r>
+      <w:proofErr w:type="spellEnd"/>
+      <w:r>
+        <w:rPr>
+          <w:b/>
+          <w:color w:val="FF0000"/>
+        </w:rPr>
+        <w:t xml:space="preserve"> </w:t>
+      </w:r>
+      <w:r>
+        <w:rPr>
+          <w:b/>
+          <w:color w:val="FF0000"/>
+        </w:rPr>
+        <w:t>-</w:t>
+      </w:r>
+      <w:r>
+        <w:rPr>
+          <w:b/>
+          <w:color w:val="FF0000"/>
+        </w:rPr>
+        <w:t xml:space="preserve"> </w:t>
+      </w:r>
+      <w:r>
+        <w:rPr>
+          <w:b/>
+        </w:rPr>
+        <w:t xml:space="preserve">O que falar da Ângela? Ela é maravilhosa, estudiosa, </w:t>
+      </w:r>
+      <w:proofErr w:type="gramStart"/>
+      <w:r>
+        <w:rPr>
+          <w:b/>
+        </w:rPr>
+        <w:t>pró ativa</w:t>
+      </w:r>
+      <w:proofErr w:type="gramEnd"/>
+      <w:r>
+        <w:rPr>
+          <w:b/>
+        </w:rPr>
+        <w:t xml:space="preserve">, empática, meiga, uma amiga de verdade, te adoro mulher. Não tivemos atividades em grupo ao decorrer da semana, mas pelas experiências anteriores, eu tenho certeza </w:t>
+      </w:r>
+      <w:proofErr w:type="gramStart"/>
+      <w:r>
+        <w:rPr>
+          <w:b/>
+        </w:rPr>
+        <w:t>que</w:t>
+      </w:r>
+      <w:proofErr w:type="gramEnd"/>
+      <w:r>
+        <w:rPr>
+          <w:b/>
+        </w:rPr>
+        <w:t xml:space="preserve"> ela foi excelente, deu o seu o melhor. A Ângela trabalha bastante com a mentalidade de persistência, orientação ao futuro e mentalidade de crescimento. Suas habilidades desta semana foram as de trabalho em equipe, comunicação e responsabilidade pessoal.</w:t>
+      </w:r>
+    </w:p>
+    <w:p>
+      <w:pPr>
+        <w:rPr>
+          <w:b/>
+          <w:color w:val="FF0000"/>
+        </w:rPr>
+      </w:pPr>
+    </w:p>
+    <w:p>
+      <w:pPr>
+        <w:pStyle w:val="PargrafodaLista"/>
+        <w:numPr>
+          <w:ilvl w:val="0"/>
+          <w:numId w:val="3"/>
+        </w:numPr>
+        <w:rPr>
+          <w:b/>
+          <w:color w:val="FF0000"/>
+        </w:rPr>
+      </w:pPr>
+      <w:r>
+        <w:rPr>
+          <w:b/>
+          <w:color w:val="FF0000"/>
+        </w:rPr>
+        <w:t xml:space="preserve">2- Efeito dessas ações </w:t>
+      </w:r>
+      <w:r>
+        <w:rPr>
+          <w:b/>
+        </w:rPr>
+        <w:t>-- O efeito positivo desta ação é, seu desenvolvimento cada vez mais rápido como Desenvolvedora Júnior, estimulando o trabalho em equipe e o Networking.</w:t>
+      </w:r>
+    </w:p>
+    <w:p>
+      <w:pPr>
+        <w:pStyle w:val="PargrafodaLista"/>
+        <w:rPr>
+          <w:b/>
+          <w:color w:val="FF0000"/>
+        </w:rPr>
+      </w:pPr>
+    </w:p>
+    <w:p>
+      <w:pPr>
+        <w:pStyle w:val="PargrafodaLista"/>
+        <w:rPr>
+          <w:b/>
+          <w:color w:val="FF0000"/>
+        </w:rPr>
+      </w:pPr>
+    </w:p>
+    <w:p>
+      <w:pPr>
+        <w:pStyle w:val="PargrafodaLista"/>
+        <w:numPr>
+          <w:ilvl w:val="0"/>
+          <w:numId w:val="3"/>
+        </w:numPr>
+        <w:rPr>
+          <w:b/>
+        </w:rPr>
+      </w:pPr>
+      <w:r>
+        <w:rPr>
+          <w:b/>
+          <w:color w:val="FF0000"/>
+        </w:rPr>
+        <w:t xml:space="preserve">Feedback Karol visão </w:t>
+      </w:r>
+      <w:proofErr w:type="spellStart"/>
+      <w:r>
+        <w:rPr>
+          <w:b/>
+          <w:color w:val="FF0000"/>
+        </w:rPr>
+        <w:t>Angela</w:t>
+      </w:r>
+      <w:proofErr w:type="spellEnd"/>
+      <w:r>
+        <w:rPr>
+          <w:b/>
+          <w:color w:val="FF0000"/>
+        </w:rPr>
+        <w:t xml:space="preserve"> </w:t>
+      </w:r>
+      <w:r>
+        <w:rPr>
+          <w:b/>
+          <w:color w:val="FF0000"/>
+        </w:rPr>
+        <w:t xml:space="preserve">para </w:t>
+      </w:r>
+      <w:r>
+        <w:rPr>
+          <w:b/>
+          <w:color w:val="FF0000"/>
+        </w:rPr>
+        <w:t>Karol</w:t>
+      </w:r>
+      <w:r>
+        <w:rPr>
+          <w:b/>
+          <w:color w:val="FF0000"/>
+        </w:rPr>
+        <w:t xml:space="preserve"> - </w:t>
+      </w:r>
+      <w:r>
+        <w:rPr>
+          <w:b/>
+        </w:rPr>
+        <w:t>Boa tarde Karol, estou muito feliz por poder realizar mais uma vez o feedback semanal com você! Notei que você usou bastante a mentalidade de crescimento e a proatividade hoje, continua comunicativa e ativa. Você me inspira e eu tenho muito orgulho de poder ter você como colega de turma! Busque sempre melhorar pois acredito que você vai ter um futuro brilhante! Um forte abraço!!</w:t>
+      </w:r>
+    </w:p>
+    <w:p>
+      <w:pPr>
+        <w:rPr>
+          <w:b/>
+        </w:rPr>
+      </w:pPr>
+    </w:p>
+    <w:p>
+      <w:pPr>
+        <w:pStyle w:val="PargrafodaLista"/>
+        <w:numPr>
+          <w:ilvl w:val="0"/>
+          <w:numId w:val="3"/>
+        </w:numPr>
+        <w:rPr>
+          <w:b/>
+        </w:rPr>
+      </w:pPr>
       <w:r>
         <w:rPr>
           <w:b/>
           <w:color w:val="000000" w:themeColor="text1"/>
         </w:rPr>
-        <w:t>Agradeci pelo feedback d</w:t>
+        <w:t xml:space="preserve">Agradeci pelo feedback da Ângela, fiquei muito feliz pela percepção dela, </w:t>
       </w:r>
       <w:r>
         <w:rPr>
           <w:b/>
           <w:color w:val="000000" w:themeColor="text1"/>
         </w:rPr>
-        <w:t>o Helder</w:t>
+        <w:t>não tenho palavras para agradec</w:t>
       </w:r>
       <w:r>
         <w:rPr>
           <w:b/>
           <w:color w:val="000000" w:themeColor="text1"/>
         </w:rPr>
-        <w:t>, fiquei muito feliz pela percepção de</w:t>
+        <w:t>ê-la</w:t>
       </w:r>
       <w:r>
         <w:rPr>
           <w:b/>
           <w:color w:val="000000" w:themeColor="text1"/>
         </w:rPr>
-        <w:t>l</w:t>
-      </w:r>
-      <w:r>
-        <w:rPr>
-          <w:b/>
-          <w:color w:val="000000" w:themeColor="text1"/>
-        </w:rPr>
-        <w:t>e.</w:t>
-      </w:r>
-    </w:p>
-    <w:p>
-      <w:pPr>
-        <w:rPr>
-          <w:b/>
-          <w:color w:val="DD7E6B"/>
+        <w:t>.</w:t>
+      </w:r>
+    </w:p>
+    <w:p>
+      <w:pPr>
+        <w:pStyle w:val="PargrafodaLista"/>
+        <w:rPr>
+          <w:b/>
+        </w:rPr>
+      </w:pPr>
+    </w:p>
+    <w:p>
+      <w:pPr>
+        <w:rPr>
+          <w:b/>
         </w:rPr>
       </w:pPr>
     </w:p>
@@ -10443,7 +11277,7 @@
 </file>
 
 <file path=word/endnotes.xml><?xml version="1.0" encoding="utf-8"?>
-<w:endnotes xmlns:wpc="http://schemas.microsoft.com/office/word/2010/wordprocessingCanvas" xmlns:cx="http://schemas.microsoft.com/office/drawing/2014/chartex" xmlns:cx1="http://schemas.microsoft.com/office/drawing/2015/9/8/chartex" xmlns:cx2="http://schemas.microsoft.com/office/drawing/2015/10/21/chartex" xmlns:cx3="http://schemas.microsoft.com/office/drawing/2016/5/9/chartex" xmlns:cx4="http://schemas.microsoft.com/office/drawing/2016/5/10/chartex" xmlns:cx5="http://schemas.microsoft.com/office/drawing/2016/5/11/chartex" xmlns:cx6="http://schemas.microsoft.com/office/drawing/2016/5/12/chartex" xmlns:cx7="http://schemas.microsoft.com/office/drawing/2016/5/13/chartex" xmlns:cx8="http://schemas.microsoft.com/office/drawing/2016/5/14/chartex" xmlns:mc="http://schemas.openxmlformats.org/markup-compatibility/2006" xmlns:aink="http://schemas.microsoft.com/office/drawing/2016/ink" xmlns:am3d="http://schemas.microsoft.com/office/drawing/2017/model3d" xmlns:o="urn:schemas-microsoft-com:office:office" xmlns:r="http://schemas.openxmlformats.org/officeDocument/2006/relationships" xmlns:m="http://schemas.openxmlformats.org/officeDocument/2006/math" xmlns:v="urn:schemas-microsoft-com:vml" xmlns:wp14="http://schemas.microsoft.com/office/word/2010/wordprocessingDrawing" xmlns:wp="http://schemas.openxmlformats.org/drawingml/2006/wordprocessingDrawing" xmlns:w10="urn:schemas-microsoft-com:office:word" xmlns:w="http://schemas.openxmlformats.org/wordprocessingml/2006/main" xmlns:w14="http://schemas.microsoft.com/office/word/2010/wordml" xmlns:w15="http://schemas.microsoft.com/office/word/2012/wordml" xmlns:w16cex="http://schemas.microsoft.com/office/word/2018/wordml/cex" xmlns:w16cid="http://schemas.microsoft.com/office/word/2016/wordml/cid" xmlns:w16="http://schemas.microsoft.com/office/word/2018/wordml" xmlns:w16se="http://schemas.microsoft.com/office/word/2015/wordml/symex" xmlns:wpg="http://schemas.microsoft.com/office/word/2010/wordprocessingGroup" xmlns:wpi="http://schemas.microsoft.com/office/word/2010/wordprocessingInk" xmlns:wne="http://schemas.microsoft.com/office/word/2006/wordml" xmlns:wps="http://schemas.microsoft.com/office/word/2010/wordprocessingShape" mc:Ignorable="w14 w15 w16se w16cid w16 w16cex wp14">
+<w:endnotes xmlns:wpc="http://schemas.microsoft.com/office/word/2010/wordprocessingCanvas" xmlns:cx="http://schemas.microsoft.com/office/drawing/2014/chartex" xmlns:cx1="http://schemas.microsoft.com/office/drawing/2015/9/8/chartex" xmlns:cx2="http://schemas.microsoft.com/office/drawing/2015/10/21/chartex" xmlns:cx3="http://schemas.microsoft.com/office/drawing/2016/5/9/chartex" xmlns:cx4="http://schemas.microsoft.com/office/drawing/2016/5/10/chartex" xmlns:cx5="http://schemas.microsoft.com/office/drawing/2016/5/11/chartex" xmlns:cx6="http://schemas.microsoft.com/office/drawing/2016/5/12/chartex" xmlns:cx7="http://schemas.microsoft.com/office/drawing/2016/5/13/chartex" xmlns:cx8="http://schemas.microsoft.com/office/drawing/2016/5/14/chartex" xmlns:mc="http://schemas.openxmlformats.org/markup-compatibility/2006" xmlns:aink="http://schemas.microsoft.com/office/drawing/2016/ink" xmlns:am3d="http://schemas.microsoft.com/office/drawing/2017/model3d" xmlns:o="urn:schemas-microsoft-com:office:office" xmlns:r="http://schemas.openxmlformats.org/officeDocument/2006/relationships" xmlns:m="http://schemas.openxmlformats.org/officeDocument/2006/math" xmlns:v="urn:schemas-microsoft-com:vml" xmlns:wp14="http://schemas.microsoft.com/office/word/2010/wordprocessingDrawing" xmlns:wp="http://schemas.openxmlformats.org/drawingml/2006/wordprocessingDrawing" xmlns:w10="urn:schemas-microsoft-com:office:word" xmlns:w="http://schemas.openxmlformats.org/wordprocessingml/2006/main" xmlns:w14="http://schemas.microsoft.com/office/word/2010/wordml" xmlns:w15="http://schemas.microsoft.com/office/word/2012/wordml" xmlns:w16cex="http://schemas.microsoft.com/office/word/2018/wordml/cex" xmlns:w16cid="http://schemas.microsoft.com/office/word/2016/wordml/cid" xmlns:w16="http://schemas.microsoft.com/office/word/2018/wordml" xmlns:w16sdtdh="http://schemas.microsoft.com/office/word/2020/wordml/sdtdatahash" xmlns:w16se="http://schemas.microsoft.com/office/word/2015/wordml/symex" xmlns:wpg="http://schemas.microsoft.com/office/word/2010/wordprocessingGroup" xmlns:wpi="http://schemas.microsoft.com/office/word/2010/wordprocessingInk" xmlns:wne="http://schemas.microsoft.com/office/word/2006/wordml" xmlns:wps="http://schemas.microsoft.com/office/word/2010/wordprocessingShape" mc:Ignorable="w14 w15 w16se w16cid w16 w16cex w16sdtdh wp14">
   <w:endnote w:type="separator" w:id="-1">
     <w:p>
       <w:pPr>
@@ -10468,14 +11302,30 @@
 </file>
 
 <file path=word/footer1.xml><?xml version="1.0" encoding="utf-8"?>
-<w:ftr xmlns:wpc="http://schemas.microsoft.com/office/word/2010/wordprocessingCanvas" xmlns:cx="http://schemas.microsoft.com/office/drawing/2014/chartex" xmlns:cx1="http://schemas.microsoft.com/office/drawing/2015/9/8/chartex" xmlns:cx2="http://schemas.microsoft.com/office/drawing/2015/10/21/chartex" xmlns:cx3="http://schemas.microsoft.com/office/drawing/2016/5/9/chartex" xmlns:cx4="http://schemas.microsoft.com/office/drawing/2016/5/10/chartex" xmlns:cx5="http://schemas.microsoft.com/office/drawing/2016/5/11/chartex" xmlns:cx6="http://schemas.microsoft.com/office/drawing/2016/5/12/chartex" xmlns:cx7="http://schemas.microsoft.com/office/drawing/2016/5/13/chartex" xmlns:cx8="http://schemas.microsoft.com/office/drawing/2016/5/14/chartex" xmlns:mc="http://schemas.openxmlformats.org/markup-compatibility/2006" xmlns:aink="http://schemas.microsoft.com/office/drawing/2016/ink" xmlns:am3d="http://schemas.microsoft.com/office/drawing/2017/model3d" xmlns:o="urn:schemas-microsoft-com:office:office" xmlns:r="http://schemas.openxmlformats.org/officeDocument/2006/relationships" xmlns:m="http://schemas.openxmlformats.org/officeDocument/2006/math" xmlns:v="urn:schemas-microsoft-com:vml" xmlns:wp14="http://schemas.microsoft.com/office/word/2010/wordprocessingDrawing" xmlns:wp="http://schemas.openxmlformats.org/drawingml/2006/wordprocessingDrawing" xmlns:w10="urn:schemas-microsoft-com:office:word" xmlns:w="http://schemas.openxmlformats.org/wordprocessingml/2006/main" xmlns:w14="http://schemas.microsoft.com/office/word/2010/wordml" xmlns:w15="http://schemas.microsoft.com/office/word/2012/wordml" xmlns:w16cex="http://schemas.microsoft.com/office/word/2018/wordml/cex" xmlns:w16cid="http://schemas.microsoft.com/office/word/2016/wordml/cid" xmlns:w16="http://schemas.microsoft.com/office/word/2018/wordml" xmlns:w16se="http://schemas.microsoft.com/office/word/2015/wordml/symex" xmlns:wpg="http://schemas.microsoft.com/office/word/2010/wordprocessingGroup" xmlns:wpi="http://schemas.microsoft.com/office/word/2010/wordprocessingInk" xmlns:wne="http://schemas.microsoft.com/office/word/2006/wordml" xmlns:wps="http://schemas.microsoft.com/office/word/2010/wordprocessingShape" mc:Ignorable="w14 w15 w16se w16cid w16 w16cex wp14">
+<w:ftr xmlns:wpc="http://schemas.microsoft.com/office/word/2010/wordprocessingCanvas" xmlns:cx="http://schemas.microsoft.com/office/drawing/2014/chartex" xmlns:cx1="http://schemas.microsoft.com/office/drawing/2015/9/8/chartex" xmlns:cx2="http://schemas.microsoft.com/office/drawing/2015/10/21/chartex" xmlns:cx3="http://schemas.microsoft.com/office/drawing/2016/5/9/chartex" xmlns:cx4="http://schemas.microsoft.com/office/drawing/2016/5/10/chartex" xmlns:cx5="http://schemas.microsoft.com/office/drawing/2016/5/11/chartex" xmlns:cx6="http://schemas.microsoft.com/office/drawing/2016/5/12/chartex" xmlns:cx7="http://schemas.microsoft.com/office/drawing/2016/5/13/chartex" xmlns:cx8="http://schemas.microsoft.com/office/drawing/2016/5/14/chartex" xmlns:mc="http://schemas.openxmlformats.org/markup-compatibility/2006" xmlns:aink="http://schemas.microsoft.com/office/drawing/2016/ink" xmlns:am3d="http://schemas.microsoft.com/office/drawing/2017/model3d" xmlns:o="urn:schemas-microsoft-com:office:office" xmlns:r="http://schemas.openxmlformats.org/officeDocument/2006/relationships" xmlns:m="http://schemas.openxmlformats.org/officeDocument/2006/math" xmlns:v="urn:schemas-microsoft-com:vml" xmlns:wp14="http://schemas.microsoft.com/office/word/2010/wordprocessingDrawing" xmlns:wp="http://schemas.openxmlformats.org/drawingml/2006/wordprocessingDrawing" xmlns:w10="urn:schemas-microsoft-com:office:word" xmlns:w="http://schemas.openxmlformats.org/wordprocessingml/2006/main" xmlns:w14="http://schemas.microsoft.com/office/word/2010/wordml" xmlns:w15="http://schemas.microsoft.com/office/word/2012/wordml" xmlns:w16cex="http://schemas.microsoft.com/office/word/2018/wordml/cex" xmlns:w16cid="http://schemas.microsoft.com/office/word/2016/wordml/cid" xmlns:w16="http://schemas.microsoft.com/office/word/2018/wordml" xmlns:w16sdtdh="http://schemas.microsoft.com/office/word/2020/wordml/sdtdatahash" xmlns:w16se="http://schemas.microsoft.com/office/word/2015/wordml/symex" xmlns:wpg="http://schemas.microsoft.com/office/word/2010/wordprocessingGroup" xmlns:wpi="http://schemas.microsoft.com/office/word/2010/wordprocessingInk" xmlns:wne="http://schemas.microsoft.com/office/word/2006/wordml" xmlns:wps="http://schemas.microsoft.com/office/word/2010/wordprocessingShape" mc:Ignorable="w14 w15 w16se w16cid w16 w16cex w16sdtdh wp14">
   <w:p>
     <w:pPr>
       <w:spacing w:line="240" w:lineRule="auto"/>
       <w:jc w:val="center"/>
     </w:pPr>
     <w:r>
-      <w:t>© 2020 Generation: You Employed, Inc.</w:t>
+      <w:t xml:space="preserve">© 2020 Generation: </w:t>
+    </w:r>
+    <w:proofErr w:type="spellStart"/>
+    <w:r>
+      <w:t>You</w:t>
+    </w:r>
+    <w:proofErr w:type="spellEnd"/>
+    <w:r>
+      <w:t xml:space="preserve"> </w:t>
+    </w:r>
+    <w:proofErr w:type="spellStart"/>
+    <w:r>
+      <w:t>Employed</w:t>
+    </w:r>
+    <w:proofErr w:type="spellEnd"/>
+    <w:r>
+      <w:t>, Inc.</w:t>
     </w:r>
   </w:p>
   <w:p>
@@ -10506,7 +11356,7 @@
 </file>
 
 <file path=word/footnotes.xml><?xml version="1.0" encoding="utf-8"?>
-<w:footnotes xmlns:wpc="http://schemas.microsoft.com/office/word/2010/wordprocessingCanvas" xmlns:cx="http://schemas.microsoft.com/office/drawing/2014/chartex" xmlns:cx1="http://schemas.microsoft.com/office/drawing/2015/9/8/chartex" xmlns:cx2="http://schemas.microsoft.com/office/drawing/2015/10/21/chartex" xmlns:cx3="http://schemas.microsoft.com/office/drawing/2016/5/9/chartex" xmlns:cx4="http://schemas.microsoft.com/office/drawing/2016/5/10/chartex" xmlns:cx5="http://schemas.microsoft.com/office/drawing/2016/5/11/chartex" xmlns:cx6="http://schemas.microsoft.com/office/drawing/2016/5/12/chartex" xmlns:cx7="http://schemas.microsoft.com/office/drawing/2016/5/13/chartex" xmlns:cx8="http://schemas.microsoft.com/office/drawing/2016/5/14/chartex" xmlns:mc="http://schemas.openxmlformats.org/markup-compatibility/2006" xmlns:aink="http://schemas.microsoft.com/office/drawing/2016/ink" xmlns:am3d="http://schemas.microsoft.com/office/drawing/2017/model3d" xmlns:o="urn:schemas-microsoft-com:office:office" xmlns:r="http://schemas.openxmlformats.org/officeDocument/2006/relationships" xmlns:m="http://schemas.openxmlformats.org/officeDocument/2006/math" xmlns:v="urn:schemas-microsoft-com:vml" xmlns:wp14="http://schemas.microsoft.com/office/word/2010/wordprocessingDrawing" xmlns:wp="http://schemas.openxmlformats.org/drawingml/2006/wordprocessingDrawing" xmlns:w10="urn:schemas-microsoft-com:office:word" xmlns:w="http://schemas.openxmlformats.org/wordprocessingml/2006/main" xmlns:w14="http://schemas.microsoft.com/office/word/2010/wordml" xmlns:w15="http://schemas.microsoft.com/office/word/2012/wordml" xmlns:w16cex="http://schemas.microsoft.com/office/word/2018/wordml/cex" xmlns:w16cid="http://schemas.microsoft.com/office/word/2016/wordml/cid" xmlns:w16="http://schemas.microsoft.com/office/word/2018/wordml" xmlns:w16se="http://schemas.microsoft.com/office/word/2015/wordml/symex" xmlns:wpg="http://schemas.microsoft.com/office/word/2010/wordprocessingGroup" xmlns:wpi="http://schemas.microsoft.com/office/word/2010/wordprocessingInk" xmlns:wne="http://schemas.microsoft.com/office/word/2006/wordml" xmlns:wps="http://schemas.microsoft.com/office/word/2010/wordprocessingShape" mc:Ignorable="w14 w15 w16se w16cid w16 w16cex wp14">
+<w:footnotes xmlns:wpc="http://schemas.microsoft.com/office/word/2010/wordprocessingCanvas" xmlns:cx="http://schemas.microsoft.com/office/drawing/2014/chartex" xmlns:cx1="http://schemas.microsoft.com/office/drawing/2015/9/8/chartex" xmlns:cx2="http://schemas.microsoft.com/office/drawing/2015/10/21/chartex" xmlns:cx3="http://schemas.microsoft.com/office/drawing/2016/5/9/chartex" xmlns:cx4="http://schemas.microsoft.com/office/drawing/2016/5/10/chartex" xmlns:cx5="http://schemas.microsoft.com/office/drawing/2016/5/11/chartex" xmlns:cx6="http://schemas.microsoft.com/office/drawing/2016/5/12/chartex" xmlns:cx7="http://schemas.microsoft.com/office/drawing/2016/5/13/chartex" xmlns:cx8="http://schemas.microsoft.com/office/drawing/2016/5/14/chartex" xmlns:mc="http://schemas.openxmlformats.org/markup-compatibility/2006" xmlns:aink="http://schemas.microsoft.com/office/drawing/2016/ink" xmlns:am3d="http://schemas.microsoft.com/office/drawing/2017/model3d" xmlns:o="urn:schemas-microsoft-com:office:office" xmlns:r="http://schemas.openxmlformats.org/officeDocument/2006/relationships" xmlns:m="http://schemas.openxmlformats.org/officeDocument/2006/math" xmlns:v="urn:schemas-microsoft-com:vml" xmlns:wp14="http://schemas.microsoft.com/office/word/2010/wordprocessingDrawing" xmlns:wp="http://schemas.openxmlformats.org/drawingml/2006/wordprocessingDrawing" xmlns:w10="urn:schemas-microsoft-com:office:word" xmlns:w="http://schemas.openxmlformats.org/wordprocessingml/2006/main" xmlns:w14="http://schemas.microsoft.com/office/word/2010/wordml" xmlns:w15="http://schemas.microsoft.com/office/word/2012/wordml" xmlns:w16cex="http://schemas.microsoft.com/office/word/2018/wordml/cex" xmlns:w16cid="http://schemas.microsoft.com/office/word/2016/wordml/cid" xmlns:w16="http://schemas.microsoft.com/office/word/2018/wordml" xmlns:w16sdtdh="http://schemas.microsoft.com/office/word/2020/wordml/sdtdatahash" xmlns:w16se="http://schemas.microsoft.com/office/word/2015/wordml/symex" xmlns:wpg="http://schemas.microsoft.com/office/word/2010/wordprocessingGroup" xmlns:wpi="http://schemas.microsoft.com/office/word/2010/wordprocessingInk" xmlns:wne="http://schemas.microsoft.com/office/word/2006/wordml" xmlns:wps="http://schemas.microsoft.com/office/word/2010/wordprocessingShape" mc:Ignorable="w14 w15 w16se w16cid w16 w16cex w16sdtdh wp14">
   <w:footnote w:type="separator" w:id="-1">
     <w:p>
       <w:pPr>
@@ -10531,7 +11381,7 @@
 </file>
 
 <file path=word/header1.xml><?xml version="1.0" encoding="utf-8"?>
-<w:hdr xmlns:wpc="http://schemas.microsoft.com/office/word/2010/wordprocessingCanvas" xmlns:cx="http://schemas.microsoft.com/office/drawing/2014/chartex" xmlns:cx1="http://schemas.microsoft.com/office/drawing/2015/9/8/chartex" xmlns:cx2="http://schemas.microsoft.com/office/drawing/2015/10/21/chartex" xmlns:cx3="http://schemas.microsoft.com/office/drawing/2016/5/9/chartex" xmlns:cx4="http://schemas.microsoft.com/office/drawing/2016/5/10/chartex" xmlns:cx5="http://schemas.microsoft.com/office/drawing/2016/5/11/chartex" xmlns:cx6="http://schemas.microsoft.com/office/drawing/2016/5/12/chartex" xmlns:cx7="http://schemas.microsoft.com/office/drawing/2016/5/13/chartex" xmlns:cx8="http://schemas.microsoft.com/office/drawing/2016/5/14/chartex" xmlns:mc="http://schemas.openxmlformats.org/markup-compatibility/2006" xmlns:aink="http://schemas.microsoft.com/office/drawing/2016/ink" xmlns:am3d="http://schemas.microsoft.com/office/drawing/2017/model3d" xmlns:o="urn:schemas-microsoft-com:office:office" xmlns:r="http://schemas.openxmlformats.org/officeDocument/2006/relationships" xmlns:m="http://schemas.openxmlformats.org/officeDocument/2006/math" xmlns:v="urn:schemas-microsoft-com:vml" xmlns:wp14="http://schemas.microsoft.com/office/word/2010/wordprocessingDrawing" xmlns:wp="http://schemas.openxmlformats.org/drawingml/2006/wordprocessingDrawing" xmlns:w10="urn:schemas-microsoft-com:office:word" xmlns:w="http://schemas.openxmlformats.org/wordprocessingml/2006/main" xmlns:w14="http://schemas.microsoft.com/office/word/2010/wordml" xmlns:w15="http://schemas.microsoft.com/office/word/2012/wordml" xmlns:w16cex="http://schemas.microsoft.com/office/word/2018/wordml/cex" xmlns:w16cid="http://schemas.microsoft.com/office/word/2016/wordml/cid" xmlns:w16="http://schemas.microsoft.com/office/word/2018/wordml" xmlns:w16se="http://schemas.microsoft.com/office/word/2015/wordml/symex" xmlns:wpg="http://schemas.microsoft.com/office/word/2010/wordprocessingGroup" xmlns:wpi="http://schemas.microsoft.com/office/word/2010/wordprocessingInk" xmlns:wne="http://schemas.microsoft.com/office/word/2006/wordml" xmlns:wps="http://schemas.microsoft.com/office/word/2010/wordprocessingShape" mc:Ignorable="w14 w15 w16se w16cid w16 w16cex wp14">
+<w:hdr xmlns:wpc="http://schemas.microsoft.com/office/word/2010/wordprocessingCanvas" xmlns:cx="http://schemas.microsoft.com/office/drawing/2014/chartex" xmlns:cx1="http://schemas.microsoft.com/office/drawing/2015/9/8/chartex" xmlns:cx2="http://schemas.microsoft.com/office/drawing/2015/10/21/chartex" xmlns:cx3="http://schemas.microsoft.com/office/drawing/2016/5/9/chartex" xmlns:cx4="http://schemas.microsoft.com/office/drawing/2016/5/10/chartex" xmlns:cx5="http://schemas.microsoft.com/office/drawing/2016/5/11/chartex" xmlns:cx6="http://schemas.microsoft.com/office/drawing/2016/5/12/chartex" xmlns:cx7="http://schemas.microsoft.com/office/drawing/2016/5/13/chartex" xmlns:cx8="http://schemas.microsoft.com/office/drawing/2016/5/14/chartex" xmlns:mc="http://schemas.openxmlformats.org/markup-compatibility/2006" xmlns:aink="http://schemas.microsoft.com/office/drawing/2016/ink" xmlns:am3d="http://schemas.microsoft.com/office/drawing/2017/model3d" xmlns:o="urn:schemas-microsoft-com:office:office" xmlns:r="http://schemas.openxmlformats.org/officeDocument/2006/relationships" xmlns:m="http://schemas.openxmlformats.org/officeDocument/2006/math" xmlns:v="urn:schemas-microsoft-com:vml" xmlns:wp14="http://schemas.microsoft.com/office/word/2010/wordprocessingDrawing" xmlns:wp="http://schemas.openxmlformats.org/drawingml/2006/wordprocessingDrawing" xmlns:w10="urn:schemas-microsoft-com:office:word" xmlns:w="http://schemas.openxmlformats.org/wordprocessingml/2006/main" xmlns:w14="http://schemas.microsoft.com/office/word/2010/wordml" xmlns:w15="http://schemas.microsoft.com/office/word/2012/wordml" xmlns:w16cex="http://schemas.microsoft.com/office/word/2018/wordml/cex" xmlns:w16cid="http://schemas.microsoft.com/office/word/2016/wordml/cid" xmlns:w16="http://schemas.microsoft.com/office/word/2018/wordml" xmlns:w16sdtdh="http://schemas.microsoft.com/office/word/2020/wordml/sdtdatahash" xmlns:w16se="http://schemas.microsoft.com/office/word/2015/wordml/symex" xmlns:wpg="http://schemas.microsoft.com/office/word/2010/wordprocessingGroup" xmlns:wpi="http://schemas.microsoft.com/office/word/2010/wordprocessingInk" xmlns:wne="http://schemas.microsoft.com/office/word/2006/wordml" xmlns:wps="http://schemas.microsoft.com/office/word/2010/wordprocessingShape" mc:Ignorable="w14 w15 w16se w16cid w16 w16cex w16sdtdh wp14">
   <w:p>
     <w:pPr>
       <w:jc w:val="center"/>
@@ -10731,8 +11581,98 @@
 </file>
 
 <file path=word/numbering.xml><?xml version="1.0" encoding="utf-8"?>
-<w:numbering xmlns:wpc="http://schemas.microsoft.com/office/word/2010/wordprocessingCanvas" xmlns:cx="http://schemas.microsoft.com/office/drawing/2014/chartex" xmlns:cx1="http://schemas.microsoft.com/office/drawing/2015/9/8/chartex" xmlns:cx2="http://schemas.microsoft.com/office/drawing/2015/10/21/chartex" xmlns:cx3="http://schemas.microsoft.com/office/drawing/2016/5/9/chartex" xmlns:cx4="http://schemas.microsoft.com/office/drawing/2016/5/10/chartex" xmlns:cx5="http://schemas.microsoft.com/office/drawing/2016/5/11/chartex" xmlns:cx6="http://schemas.microsoft.com/office/drawing/2016/5/12/chartex" xmlns:cx7="http://schemas.microsoft.com/office/drawing/2016/5/13/chartex" xmlns:cx8="http://schemas.microsoft.com/office/drawing/2016/5/14/chartex" xmlns:mc="http://schemas.openxmlformats.org/markup-compatibility/2006" xmlns:aink="http://schemas.microsoft.com/office/drawing/2016/ink" xmlns:am3d="http://schemas.microsoft.com/office/drawing/2017/model3d" xmlns:o="urn:schemas-microsoft-com:office:office" xmlns:r="http://schemas.openxmlformats.org/officeDocument/2006/relationships" xmlns:m="http://schemas.openxmlformats.org/officeDocument/2006/math" xmlns:v="urn:schemas-microsoft-com:vml" xmlns:wp14="http://schemas.microsoft.com/office/word/2010/wordprocessingDrawing" xmlns:wp="http://schemas.openxmlformats.org/drawingml/2006/wordprocessingDrawing" xmlns:w10="urn:schemas-microsoft-com:office:word" xmlns:w="http://schemas.openxmlformats.org/wordprocessingml/2006/main" xmlns:w14="http://schemas.microsoft.com/office/word/2010/wordml" xmlns:w15="http://schemas.microsoft.com/office/word/2012/wordml" xmlns:w16cex="http://schemas.microsoft.com/office/word/2018/wordml/cex" xmlns:w16cid="http://schemas.microsoft.com/office/word/2016/wordml/cid" xmlns:w16="http://schemas.microsoft.com/office/word/2018/wordml" xmlns:w16se="http://schemas.microsoft.com/office/word/2015/wordml/symex" xmlns:wpg="http://schemas.microsoft.com/office/word/2010/wordprocessingGroup" xmlns:wpi="http://schemas.microsoft.com/office/word/2010/wordprocessingInk" xmlns:wne="http://schemas.microsoft.com/office/word/2006/wordml" xmlns:wps="http://schemas.microsoft.com/office/word/2010/wordprocessingShape" mc:Ignorable="w14 w15 w16se w16cid w16 w16cex wp14">
+<w:numbering xmlns:wpc="http://schemas.microsoft.com/office/word/2010/wordprocessingCanvas" xmlns:cx="http://schemas.microsoft.com/office/drawing/2014/chartex" xmlns:cx1="http://schemas.microsoft.com/office/drawing/2015/9/8/chartex" xmlns:cx2="http://schemas.microsoft.com/office/drawing/2015/10/21/chartex" xmlns:cx3="http://schemas.microsoft.com/office/drawing/2016/5/9/chartex" xmlns:cx4="http://schemas.microsoft.com/office/drawing/2016/5/10/chartex" xmlns:cx5="http://schemas.microsoft.com/office/drawing/2016/5/11/chartex" xmlns:cx6="http://schemas.microsoft.com/office/drawing/2016/5/12/chartex" xmlns:cx7="http://schemas.microsoft.com/office/drawing/2016/5/13/chartex" xmlns:cx8="http://schemas.microsoft.com/office/drawing/2016/5/14/chartex" xmlns:mc="http://schemas.openxmlformats.org/markup-compatibility/2006" xmlns:aink="http://schemas.microsoft.com/office/drawing/2016/ink" xmlns:am3d="http://schemas.microsoft.com/office/drawing/2017/model3d" xmlns:o="urn:schemas-microsoft-com:office:office" xmlns:r="http://schemas.openxmlformats.org/officeDocument/2006/relationships" xmlns:m="http://schemas.openxmlformats.org/officeDocument/2006/math" xmlns:v="urn:schemas-microsoft-com:vml" xmlns:wp14="http://schemas.microsoft.com/office/word/2010/wordprocessingDrawing" xmlns:wp="http://schemas.openxmlformats.org/drawingml/2006/wordprocessingDrawing" xmlns:w10="urn:schemas-microsoft-com:office:word" xmlns:w="http://schemas.openxmlformats.org/wordprocessingml/2006/main" xmlns:w14="http://schemas.microsoft.com/office/word/2010/wordml" xmlns:w15="http://schemas.microsoft.com/office/word/2012/wordml" xmlns:w16cex="http://schemas.microsoft.com/office/word/2018/wordml/cex" xmlns:w16cid="http://schemas.microsoft.com/office/word/2016/wordml/cid" xmlns:w16="http://schemas.microsoft.com/office/word/2018/wordml" xmlns:w16sdtdh="http://schemas.microsoft.com/office/word/2020/wordml/sdtdatahash" xmlns:w16se="http://schemas.microsoft.com/office/word/2015/wordml/symex" xmlns:wpg="http://schemas.microsoft.com/office/word/2010/wordprocessingGroup" xmlns:wpi="http://schemas.microsoft.com/office/word/2010/wordprocessingInk" xmlns:wne="http://schemas.microsoft.com/office/word/2006/wordml" xmlns:wps="http://schemas.microsoft.com/office/word/2010/wordprocessingShape" mc:Ignorable="w14 w15 w16se w16cid w16 w16cex w16sdtdh wp14">
   <w:abstractNum w:abstractNumId="0" w15:restartNumberingAfterBreak="0">
+    <w:nsid w:val="28354672"/>
+    <w:multiLevelType w:val="hybridMultilevel"/>
+    <w:tmpl w:val="B406C318"/>
+    <w:lvl w:ilvl="0" w:tplc="A78AD7CE">
+      <w:start w:val="1"/>
+      <w:numFmt w:val="decimal"/>
+      <w:lvlText w:val="%1-"/>
+      <w:lvlJc w:val="left"/>
+      <w:pPr>
+        <w:ind w:left="720" w:hanging="360"/>
+      </w:pPr>
+      <w:rPr>
+        <w:rFonts w:hint="default"/>
+        <w:color w:val="FF0000"/>
+      </w:rPr>
+    </w:lvl>
+    <w:lvl w:ilvl="1" w:tplc="04160019" w:tentative="1">
+      <w:start w:val="1"/>
+      <w:numFmt w:val="lowerLetter"/>
+      <w:lvlText w:val="%2."/>
+      <w:lvlJc w:val="left"/>
+      <w:pPr>
+        <w:ind w:left="1440" w:hanging="360"/>
+      </w:pPr>
+    </w:lvl>
+    <w:lvl w:ilvl="2" w:tplc="0416001B" w:tentative="1">
+      <w:start w:val="1"/>
+      <w:numFmt w:val="lowerRoman"/>
+      <w:lvlText w:val="%3."/>
+      <w:lvlJc w:val="right"/>
+      <w:pPr>
+        <w:ind w:left="2160" w:hanging="180"/>
+      </w:pPr>
+    </w:lvl>
+    <w:lvl w:ilvl="3" w:tplc="0416000F" w:tentative="1">
+      <w:start w:val="1"/>
+      <w:numFmt w:val="decimal"/>
+      <w:lvlText w:val="%4."/>
+      <w:lvlJc w:val="left"/>
+      <w:pPr>
+        <w:ind w:left="2880" w:hanging="360"/>
+      </w:pPr>
+    </w:lvl>
+    <w:lvl w:ilvl="4" w:tplc="04160019" w:tentative="1">
+      <w:start w:val="1"/>
+      <w:numFmt w:val="lowerLetter"/>
+      <w:lvlText w:val="%5."/>
+      <w:lvlJc w:val="left"/>
+      <w:pPr>
+        <w:ind w:left="3600" w:hanging="360"/>
+      </w:pPr>
+    </w:lvl>
+    <w:lvl w:ilvl="5" w:tplc="0416001B" w:tentative="1">
+      <w:start w:val="1"/>
+      <w:numFmt w:val="lowerRoman"/>
+      <w:lvlText w:val="%6."/>
+      <w:lvlJc w:val="right"/>
+      <w:pPr>
+        <w:ind w:left="4320" w:hanging="180"/>
+      </w:pPr>
+    </w:lvl>
+    <w:lvl w:ilvl="6" w:tplc="0416000F" w:tentative="1">
+      <w:start w:val="1"/>
+      <w:numFmt w:val="decimal"/>
+      <w:lvlText w:val="%7."/>
+      <w:lvlJc w:val="left"/>
+      <w:pPr>
+        <w:ind w:left="5040" w:hanging="360"/>
+      </w:pPr>
+    </w:lvl>
+    <w:lvl w:ilvl="7" w:tplc="04160019" w:tentative="1">
+      <w:start w:val="1"/>
+      <w:numFmt w:val="lowerLetter"/>
+      <w:lvlText w:val="%8."/>
+      <w:lvlJc w:val="left"/>
+      <w:pPr>
+        <w:ind w:left="5760" w:hanging="360"/>
+      </w:pPr>
+    </w:lvl>
+    <w:lvl w:ilvl="8" w:tplc="0416001B" w:tentative="1">
+      <w:start w:val="1"/>
+      <w:numFmt w:val="lowerRoman"/>
+      <w:lvlText w:val="%9."/>
+      <w:lvlJc w:val="right"/>
+      <w:pPr>
+        <w:ind w:left="6480" w:hanging="180"/>
+      </w:pPr>
+    </w:lvl>
+  </w:abstractNum>
+  <w:abstractNum w:abstractNumId="1" w15:restartNumberingAfterBreak="0">
     <w:nsid w:val="33AD21D0"/>
     <w:multiLevelType w:val="hybridMultilevel"/>
     <w:tmpl w:val="60E0E77E"/>
@@ -10822,7 +11762,7 @@
       </w:pPr>
     </w:lvl>
   </w:abstractNum>
-  <w:abstractNum w:abstractNumId="1" w15:restartNumberingAfterBreak="0">
+  <w:abstractNum w:abstractNumId="2" w15:restartNumberingAfterBreak="0">
     <w:nsid w:val="75A6444E"/>
     <w:multiLevelType w:val="hybridMultilevel"/>
     <w:tmpl w:val="8446D13C"/>
@@ -10913,16 +11853,19 @@
     </w:lvl>
   </w:abstractNum>
   <w:num w:numId="1">
+    <w:abstractNumId w:val="2"/>
+  </w:num>
+  <w:num w:numId="2">
     <w:abstractNumId w:val="1"/>
   </w:num>
-  <w:num w:numId="2">
+  <w:num w:numId="3">
     <w:abstractNumId w:val="0"/>
   </w:num>
 </w:numbering>
 </file>
 
 <file path=word/styles.xml><?xml version="1.0" encoding="utf-8"?>
-<w:styles xmlns:mc="http://schemas.openxmlformats.org/markup-compatibility/2006" xmlns:r="http://schemas.openxmlformats.org/officeDocument/2006/relationships" xmlns:w="http://schemas.openxmlformats.org/wordprocessingml/2006/main" xmlns:w14="http://schemas.microsoft.com/office/word/2010/wordml" xmlns:w15="http://schemas.microsoft.com/office/word/2012/wordml" xmlns:w16cex="http://schemas.microsoft.com/office/word/2018/wordml/cex" xmlns:w16cid="http://schemas.microsoft.com/office/word/2016/wordml/cid" xmlns:w16="http://schemas.microsoft.com/office/word/2018/wordml" xmlns:w16se="http://schemas.microsoft.com/office/word/2015/wordml/symex" mc:Ignorable="w14 w15 w16se w16cid w16 w16cex">
+<w:styles xmlns:mc="http://schemas.openxmlformats.org/markup-compatibility/2006" xmlns:r="http://schemas.openxmlformats.org/officeDocument/2006/relationships" xmlns:w="http://schemas.openxmlformats.org/wordprocessingml/2006/main" xmlns:w14="http://schemas.microsoft.com/office/word/2010/wordml" xmlns:w15="http://schemas.microsoft.com/office/word/2012/wordml" xmlns:w16cex="http://schemas.microsoft.com/office/word/2018/wordml/cex" xmlns:w16cid="http://schemas.microsoft.com/office/word/2016/wordml/cid" xmlns:w16="http://schemas.microsoft.com/office/word/2018/wordml" xmlns:w16sdtdh="http://schemas.microsoft.com/office/word/2020/wordml/sdtdatahash" xmlns:w16se="http://schemas.microsoft.com/office/word/2015/wordml/symex" mc:Ignorable="w14 w15 w16se w16cid w16 w16cex w16sdtdh">
   <w:docDefaults>
     <w:rPrDefault>
       <w:rPr>

</xml_diff>

<commit_message>
Feedback em Pares semanal com Pedro e autoavaliação
</commit_message>
<xml_diff>
--- a/exercicios-de-entrega/ScoreCard/Collaborative_Reflection_Document_Template_BPT.docx
+++ b/exercicios-de-entrega/ScoreCard/Collaborative_Reflection_Document_Template_BPT.docx
@@ -2460,6 +2460,9 @@
               <w:spacing w:line="240" w:lineRule="auto"/>
               <w:jc w:val="center"/>
             </w:pPr>
+            <w:r>
+              <w:t>4</w:t>
+            </w:r>
           </w:p>
         </w:tc>
         <w:tc>
@@ -2480,6 +2483,9 @@
               <w:spacing w:line="240" w:lineRule="auto"/>
               <w:jc w:val="center"/>
             </w:pPr>
+            <w:r>
+              <w:t>4</w:t>
+            </w:r>
           </w:p>
         </w:tc>
         <w:tc>
@@ -2500,6 +2506,9 @@
               <w:spacing w:line="240" w:lineRule="auto"/>
               <w:jc w:val="center"/>
             </w:pPr>
+            <w:r>
+              <w:t>4</w:t>
+            </w:r>
           </w:p>
         </w:tc>
         <w:tc>
@@ -2520,6 +2529,9 @@
               <w:spacing w:line="240" w:lineRule="auto"/>
               <w:jc w:val="center"/>
             </w:pPr>
+            <w:r>
+              <w:t>4</w:t>
+            </w:r>
           </w:p>
         </w:tc>
         <w:tc>
@@ -2540,6 +2552,9 @@
               <w:spacing w:line="240" w:lineRule="auto"/>
               <w:jc w:val="center"/>
             </w:pPr>
+            <w:r>
+              <w:t>4</w:t>
+            </w:r>
           </w:p>
         </w:tc>
         <w:tc>
@@ -2560,6 +2575,9 @@
               <w:spacing w:line="240" w:lineRule="auto"/>
               <w:jc w:val="center"/>
             </w:pPr>
+            <w:r>
+              <w:t>4</w:t>
+            </w:r>
           </w:p>
         </w:tc>
         <w:tc>
@@ -2580,6 +2598,9 @@
               <w:spacing w:line="240" w:lineRule="auto"/>
               <w:jc w:val="center"/>
             </w:pPr>
+            <w:r>
+              <w:t>4</w:t>
+            </w:r>
           </w:p>
         </w:tc>
         <w:tc>
@@ -2600,6 +2621,9 @@
               <w:spacing w:line="240" w:lineRule="auto"/>
               <w:jc w:val="center"/>
             </w:pPr>
+            <w:r>
+              <w:t>4</w:t>
+            </w:r>
           </w:p>
         </w:tc>
       </w:tr>
@@ -3170,23 +3194,7 @@
           <w:sz w:val="20"/>
           <w:szCs w:val="20"/>
         </w:rPr>
-        <w:t xml:space="preserve">A cada 2 semanas, seu instrutor fornecerá pontuações e feedback para aprimoramento utilizando a rubrica Scorecard da Generation. Reveja </w:t>
-      </w:r>
-      <w:proofErr w:type="gramStart"/>
-      <w:r>
-        <w:rPr>
-          <w:sz w:val="20"/>
-          <w:szCs w:val="20"/>
-        </w:rPr>
-        <w:t>sua pontuações</w:t>
-      </w:r>
-      <w:proofErr w:type="gramEnd"/>
-      <w:r>
-        <w:rPr>
-          <w:sz w:val="20"/>
-          <w:szCs w:val="20"/>
-        </w:rPr>
-        <w:t xml:space="preserve"> individualmente e identifique semelhanças ou diferenças entre os dois conjuntos de pontuações.</w:t>
+        <w:t>A cada 2 semanas, seu instrutor fornecerá pontuações e feedback para aprimoramento utilizando a rubrica Scorecard da Generation. Reveja sua pontuações individualmente e identifique semelhanças ou diferenças entre os dois conjuntos de pontuações.</w:t>
       </w:r>
     </w:p>
     <w:p>
@@ -5065,23 +5073,7 @@
                 <w:b/>
                 <w:color w:val="DD7E6B"/>
               </w:rPr>
-              <w:t xml:space="preserve">Meu ponto forte é persistência, minha maior </w:t>
-            </w:r>
-            <w:proofErr w:type="spellStart"/>
-            <w:r>
-              <w:rPr>
-                <w:b/>
-                <w:color w:val="DD7E6B"/>
-              </w:rPr>
-              <w:t>area</w:t>
-            </w:r>
-            <w:proofErr w:type="spellEnd"/>
-            <w:r>
-              <w:rPr>
-                <w:b/>
-                <w:color w:val="DD7E6B"/>
-              </w:rPr>
-              <w:t xml:space="preserve"> de crescimento é a comunicação</w:t>
+              <w:t>Meu ponto forte é persistência, minha maior area de crescimento é a comunicação</w:t>
             </w:r>
           </w:p>
           <w:p>
@@ -5236,21 +5228,7 @@
               <w:rPr>
                 <w:b/>
               </w:rPr>
-              <w:t xml:space="preserve">Considerando os dois conjuntos de pontuações, que ações concretas você pode adotar para melhorar em termos de </w:t>
-            </w:r>
-            <w:proofErr w:type="spellStart"/>
-            <w:r>
-              <w:rPr>
-                <w:b/>
-              </w:rPr>
-              <w:t>BSMs</w:t>
-            </w:r>
-            <w:proofErr w:type="spellEnd"/>
-            <w:r>
-              <w:rPr>
-                <w:b/>
-              </w:rPr>
-              <w:t xml:space="preserve">? </w:t>
+              <w:t xml:space="preserve">Considerando os dois conjuntos de pontuações, que ações concretas você pode adotar para melhorar em termos de BSMs? </w:t>
             </w:r>
             <w:r>
               <w:rPr>
@@ -5725,21 +5703,7 @@
               <w:rPr>
                 <w:b/>
               </w:rPr>
-              <w:t xml:space="preserve">Havia diferenças nas pontuações de alguma das habilidades (pontuações da autoavaliação vs. pontuações do instrutor) listadas no </w:t>
-            </w:r>
-            <w:proofErr w:type="spellStart"/>
-            <w:r>
-              <w:rPr>
-                <w:b/>
-              </w:rPr>
-              <w:t>scorecard</w:t>
-            </w:r>
-            <w:proofErr w:type="spellEnd"/>
-            <w:r>
-              <w:rPr>
-                <w:b/>
-              </w:rPr>
-              <w:t xml:space="preserve"> que você acha que não exibe com precisão sua compreensão ou demonstração dessa habilidade? Caso a resposta seja afirmativa, forneça exemplos específicos para explicar o porquê.</w:t>
+              <w:t>Havia diferenças nas pontuações de alguma das habilidades (pontuações da autoavaliação vs. pontuações do instrutor) listadas no scorecard que você acha que não exibe com precisão sua compreensão ou demonstração dessa habilidade? Caso a resposta seja afirmativa, forneça exemplos específicos para explicar o porquê.</w:t>
             </w:r>
           </w:p>
           <w:p>
@@ -5804,21 +5768,7 @@
               <w:rPr>
                 <w:b/>
               </w:rPr>
-              <w:t xml:space="preserve">Considerando os dois conjuntos de pontuações, que ações concretas você pode adotar para melhorar em termos de </w:t>
-            </w:r>
-            <w:proofErr w:type="spellStart"/>
-            <w:r>
-              <w:rPr>
-                <w:b/>
-              </w:rPr>
-              <w:t>BSMs</w:t>
-            </w:r>
-            <w:proofErr w:type="spellEnd"/>
-            <w:r>
-              <w:rPr>
-                <w:b/>
-              </w:rPr>
-              <w:t>?</w:t>
+              <w:t>Considerando os dois conjuntos de pontuações, que ações concretas você pode adotar para melhorar em termos de BSMs?</w:t>
             </w:r>
           </w:p>
           <w:p>
@@ -6043,23 +5993,7 @@
                 <w:b/>
                 <w:color w:val="C0504D" w:themeColor="accent2"/>
               </w:rPr>
-              <w:t xml:space="preserve">Habilidade </w:t>
-            </w:r>
-            <w:proofErr w:type="gramStart"/>
-            <w:r>
-              <w:rPr>
-                <w:b/>
-                <w:color w:val="C0504D" w:themeColor="accent2"/>
-              </w:rPr>
-              <w:t>de ,e</w:t>
-            </w:r>
-            <w:proofErr w:type="gramEnd"/>
-            <w:r>
-              <w:rPr>
-                <w:b/>
-                <w:color w:val="C0504D" w:themeColor="accent2"/>
-              </w:rPr>
-              <w:t xml:space="preserve"> comunicar.</w:t>
+              <w:t>Habilidade de ,e comunicar.</w:t>
             </w:r>
           </w:p>
           <w:p>
@@ -6323,21 +6257,7 @@
               <w:rPr>
                 <w:b/>
               </w:rPr>
-              <w:t xml:space="preserve">Havia diferenças nas pontuações de alguma das habilidades (pontuações da autoavaliação vs. pontuações do instrutor) listadas no </w:t>
-            </w:r>
-            <w:proofErr w:type="spellStart"/>
-            <w:r>
-              <w:rPr>
-                <w:b/>
-              </w:rPr>
-              <w:t>scorecard</w:t>
-            </w:r>
-            <w:proofErr w:type="spellEnd"/>
-            <w:r>
-              <w:rPr>
-                <w:b/>
-              </w:rPr>
-              <w:t xml:space="preserve"> que você acha que não exibe com precisão sua compreensão ou demonstração dessa habilidade? Caso a resposta seja afirmativa, forneça exemplos específicos para explicar o porquê.</w:t>
+              <w:t>Havia diferenças nas pontuações de alguma das habilidades (pontuações da autoavaliação vs. pontuações do instrutor) listadas no scorecard que você acha que não exibe com precisão sua compreensão ou demonstração dessa habilidade? Caso a resposta seja afirmativa, forneça exemplos específicos para explicar o porquê.</w:t>
             </w:r>
           </w:p>
           <w:p>
@@ -6399,21 +6319,7 @@
               <w:rPr>
                 <w:b/>
               </w:rPr>
-              <w:t xml:space="preserve">Considerando os dois conjuntos de pontuações, que ações concretas você pode adotar para melhorar em termos de </w:t>
-            </w:r>
-            <w:proofErr w:type="spellStart"/>
-            <w:r>
-              <w:rPr>
-                <w:b/>
-              </w:rPr>
-              <w:t>BSMs</w:t>
-            </w:r>
-            <w:proofErr w:type="spellEnd"/>
-            <w:r>
-              <w:rPr>
-                <w:b/>
-              </w:rPr>
-              <w:t>?</w:t>
+              <w:t>Considerando os dois conjuntos de pontuações, que ações concretas você pode adotar para melhorar em termos de BSMs?</w:t>
             </w:r>
           </w:p>
           <w:p>
@@ -6893,21 +6799,7 @@
               <w:rPr>
                 <w:b/>
               </w:rPr>
-              <w:t xml:space="preserve">Havia diferenças nas pontuações de alguma das habilidades (pontuações da autoavaliação vs. pontuações do instrutor) listadas no </w:t>
-            </w:r>
-            <w:proofErr w:type="spellStart"/>
-            <w:r>
-              <w:rPr>
-                <w:b/>
-              </w:rPr>
-              <w:t>scorecard</w:t>
-            </w:r>
-            <w:proofErr w:type="spellEnd"/>
-            <w:r>
-              <w:rPr>
-                <w:b/>
-              </w:rPr>
-              <w:t xml:space="preserve"> que você acha que não exibe com precisão sua compreensão ou demonstração dessa habilidade? Caso a resposta seja afirmativa, forneça exemplos específicos para explicar o porquê.</w:t>
+              <w:t>Havia diferenças nas pontuações de alguma das habilidades (pontuações da autoavaliação vs. pontuações do instrutor) listadas no scorecard que você acha que não exibe com precisão sua compreensão ou demonstração dessa habilidade? Caso a resposta seja afirmativa, forneça exemplos específicos para explicar o porquê.</w:t>
             </w:r>
           </w:p>
           <w:p>
@@ -6966,21 +6858,7 @@
               <w:rPr>
                 <w:b/>
               </w:rPr>
-              <w:t xml:space="preserve">Considerando os dois conjuntos de pontuações, que ações concretas você pode adotar para melhorar em termos de </w:t>
-            </w:r>
-            <w:proofErr w:type="spellStart"/>
-            <w:r>
-              <w:rPr>
-                <w:b/>
-              </w:rPr>
-              <w:t>BSMs</w:t>
-            </w:r>
-            <w:proofErr w:type="spellEnd"/>
-            <w:r>
-              <w:rPr>
-                <w:b/>
-              </w:rPr>
-              <w:t>?</w:t>
+              <w:t>Considerando os dois conjuntos de pontuações, que ações concretas você pode adotar para melhorar em termos de BSMs?</w:t>
             </w:r>
           </w:p>
           <w:p>
@@ -7456,21 +7334,7 @@
               <w:rPr>
                 <w:b/>
               </w:rPr>
-              <w:t xml:space="preserve">Havia diferenças nas pontuações de alguma das habilidades (pontuações da autoavaliação vs. pontuações do instrutor) listadas no </w:t>
-            </w:r>
-            <w:proofErr w:type="spellStart"/>
-            <w:r>
-              <w:rPr>
-                <w:b/>
-              </w:rPr>
-              <w:t>scorecard</w:t>
-            </w:r>
-            <w:proofErr w:type="spellEnd"/>
-            <w:r>
-              <w:rPr>
-                <w:b/>
-              </w:rPr>
-              <w:t xml:space="preserve"> que você acha que não exibe com precisão sua compreensão ou demonstração dessa habilidade? Caso a resposta seja afirmativa, forneça exemplos específicos para explicar o porquê.</w:t>
+              <w:t>Havia diferenças nas pontuações de alguma das habilidades (pontuações da autoavaliação vs. pontuações do instrutor) listadas no scorecard que você acha que não exibe com precisão sua compreensão ou demonstração dessa habilidade? Caso a resposta seja afirmativa, forneça exemplos específicos para explicar o porquê.</w:t>
             </w:r>
           </w:p>
           <w:p>
@@ -7538,21 +7402,7 @@
               <w:rPr>
                 <w:b/>
               </w:rPr>
-              <w:t xml:space="preserve">Considerando os dois conjuntos de pontuações, que ações concretas você pode adotar para melhorar em termos de </w:t>
-            </w:r>
-            <w:proofErr w:type="spellStart"/>
-            <w:r>
-              <w:rPr>
-                <w:b/>
-              </w:rPr>
-              <w:t>BSMs</w:t>
-            </w:r>
-            <w:proofErr w:type="spellEnd"/>
-            <w:r>
-              <w:rPr>
-                <w:b/>
-              </w:rPr>
-              <w:t>?</w:t>
+              <w:t>Considerando os dois conjuntos de pontuações, que ações concretas você pode adotar para melhorar em termos de BSMs?</w:t>
             </w:r>
           </w:p>
           <w:p>
@@ -7691,8 +7541,23 @@
             <w:pPr>
               <w:rPr>
                 <w:b/>
-              </w:rPr>
-            </w:pPr>
+                <w:color w:val="FF0000"/>
+              </w:rPr>
+            </w:pPr>
+            <w:r>
+              <w:rPr>
+                <w:b/>
+                <w:color w:val="FF0000"/>
+              </w:rPr>
+              <w:t>Persistência</w:t>
+            </w:r>
+            <w:r>
+              <w:rPr>
+                <w:b/>
+                <w:color w:val="FF0000"/>
+              </w:rPr>
+              <w:t>, mentalidade de crescimento</w:t>
+            </w:r>
           </w:p>
           <w:p>
             <w:pPr>
@@ -7760,7 +7625,27 @@
             <w:pPr>
               <w:widowControl w:val="0"/>
               <w:spacing w:line="240" w:lineRule="auto"/>
-            </w:pPr>
+              <w:rPr>
+                <w:b/>
+                <w:bCs/>
+              </w:rPr>
+            </w:pPr>
+            <w:r>
+              <w:rPr>
+                <w:b/>
+                <w:bCs/>
+                <w:color w:val="FF0000"/>
+              </w:rPr>
+              <w:t>Habilidade de comuni</w:t>
+            </w:r>
+            <w:r>
+              <w:rPr>
+                <w:b/>
+                <w:bCs/>
+                <w:color w:val="FF0000"/>
+              </w:rPr>
+              <w:t>cação</w:t>
+            </w:r>
           </w:p>
         </w:tc>
       </w:tr>
@@ -7826,6 +7711,12 @@
                 <w:b/>
               </w:rPr>
             </w:pPr>
+            <w:r>
+              <w:rPr>
+                <w:b/>
+              </w:rPr>
+              <w:t>Habilidade de proatividade, me envolvendo mais nas atividades em aula</w:t>
+            </w:r>
           </w:p>
         </w:tc>
       </w:tr>
@@ -7995,21 +7886,7 @@
               <w:rPr>
                 <w:b/>
               </w:rPr>
-              <w:t xml:space="preserve">Havia diferenças nas pontuações de alguma das habilidades (pontuações da autoavaliação vs. pontuações do instrutor) listadas no </w:t>
-            </w:r>
-            <w:proofErr w:type="spellStart"/>
-            <w:r>
-              <w:rPr>
-                <w:b/>
-              </w:rPr>
-              <w:t>scorecard</w:t>
-            </w:r>
-            <w:proofErr w:type="spellEnd"/>
-            <w:r>
-              <w:rPr>
-                <w:b/>
-              </w:rPr>
-              <w:t xml:space="preserve"> que você acha que não exibe com precisão sua compreensão ou demonstração dessa habilidade? Caso a resposta seja afirmativa, forneça exemplos específicos para explicar o porquê.</w:t>
+              <w:t>Havia diferenças nas pontuações de alguma das habilidades (pontuações da autoavaliação vs. pontuações do instrutor) listadas no scorecard que você acha que não exibe com precisão sua compreensão ou demonstração dessa habilidade? Caso a resposta seja afirmativa, forneça exemplos específicos para explicar o porquê.</w:t>
             </w:r>
           </w:p>
           <w:p>
@@ -8065,21 +7942,7 @@
               <w:rPr>
                 <w:b/>
               </w:rPr>
-              <w:t xml:space="preserve">Considerando os dois conjuntos de pontuações, que ações concretas você pode adotar para melhorar em termos de </w:t>
-            </w:r>
-            <w:proofErr w:type="spellStart"/>
-            <w:r>
-              <w:rPr>
-                <w:b/>
-              </w:rPr>
-              <w:t>BSMs</w:t>
-            </w:r>
-            <w:proofErr w:type="spellEnd"/>
-            <w:r>
-              <w:rPr>
-                <w:b/>
-              </w:rPr>
-              <w:t>?</w:t>
+              <w:t>Considerando os dois conjuntos de pontuações, que ações concretas você pode adotar para melhorar em termos de BSMs?</w:t>
             </w:r>
           </w:p>
           <w:p>
@@ -8389,17 +8252,8 @@
           <w:b/>
           <w:i/>
         </w:rPr>
-        <w:t xml:space="preserve">Gabriel </w:t>
-      </w:r>
-      <w:proofErr w:type="spellStart"/>
-      <w:r>
-        <w:rPr>
-          <w:b/>
-          <w:i/>
-        </w:rPr>
-        <w:t>Aronne</w:t>
-      </w:r>
-      <w:proofErr w:type="spellEnd"/>
+        <w:t>Gabriel Aronne</w:t>
+      </w:r>
       <w:r>
         <w:br/>
       </w:r>
@@ -8408,23 +8262,7 @@
           <w:b/>
           <w:color w:val="DD7E6B"/>
         </w:rPr>
-        <w:t xml:space="preserve">1-Eu percebi que o Gabriel não participou muito das atividades elaboradas com o grupo todo, apesar </w:t>
-      </w:r>
-      <w:proofErr w:type="gramStart"/>
-      <w:r>
-        <w:rPr>
-          <w:b/>
-          <w:color w:val="DD7E6B"/>
-        </w:rPr>
-        <w:t>dele</w:t>
-      </w:r>
-      <w:proofErr w:type="gramEnd"/>
-      <w:r>
-        <w:rPr>
-          <w:b/>
-          <w:color w:val="DD7E6B"/>
-        </w:rPr>
-        <w:t xml:space="preserve"> ser muito comunicativo e extrovertido</w:t>
+        <w:t>1-Eu percebi que o Gabriel não participou muito das atividades elaboradas com o grupo todo, apesar dele ser muito comunicativo e extrovertido</w:t>
       </w:r>
     </w:p>
     <w:p>
@@ -8625,17 +8463,8 @@
           <w:b/>
           <w:color w:val="CC4125"/>
         </w:rPr>
-        <w:t xml:space="preserve">3- Concordei com o feedback da Nivea, ela me disse para ser menos crítica comigo mesma e trabalhar a </w:t>
-      </w:r>
-      <w:proofErr w:type="gramStart"/>
-      <w:r>
-        <w:rPr>
-          <w:b/>
-          <w:color w:val="CC4125"/>
-        </w:rPr>
-        <w:t>auto confiança</w:t>
-      </w:r>
-      <w:proofErr w:type="gramEnd"/>
+        <w:t>3- Concordei com o feedback da Nivea, ela me disse para ser menos crítica comigo mesma e trabalhar a auto confiança</w:t>
+      </w:r>
     </w:p>
     <w:p>
       <w:pPr>
@@ -8778,38 +8607,240 @@
           <w:b/>
           <w:color w:val="CC4125"/>
         </w:rPr>
-        <w:t xml:space="preserve"> ao Pedro tem sido o impacto de menor interação com o grupo e consequentemente mais timidez. Em relação à </w:t>
-      </w:r>
-      <w:proofErr w:type="spellStart"/>
-      <w:r>
+        <w:t xml:space="preserve"> ao Pedro tem sido o impacto de menor interação com o grupo e consequentemente mais timidez. Em relação à Iaia é seu progresso rápido nos conteúdos.</w:t>
+      </w:r>
+    </w:p>
+    <w:p>
+      <w:pPr>
+        <w:rPr>
+          <w:b/>
+        </w:rPr>
+      </w:pPr>
+    </w:p>
+    <w:p>
+      <w:pPr>
         <w:rPr>
           <w:b/>
           <w:color w:val="CC4125"/>
         </w:rPr>
-        <w:t>Iaia</w:t>
-      </w:r>
-      <w:proofErr w:type="spellEnd"/>
+      </w:pPr>
       <w:r>
         <w:rPr>
           <w:b/>
           <w:color w:val="CC4125"/>
         </w:rPr>
-        <w:t xml:space="preserve"> é seu progresso rápido nos </w:t>
-      </w:r>
-      <w:proofErr w:type="spellStart"/>
-      <w:r>
+        <w:t>3- Iaiá e Pedro tiveram o mesmo feedback, disseram que eu tenho que desacelerar, porque eu faço muitas coisas ao mesmo tempo, e com isso tenho sido muito autocrítica e me cobrando muito.</w:t>
+      </w:r>
+    </w:p>
+    <w:p>
+      <w:pPr>
         <w:rPr>
           <w:b/>
           <w:color w:val="CC4125"/>
         </w:rPr>
-        <w:t>conteúdos</w:t>
-      </w:r>
-      <w:proofErr w:type="spellEnd"/>
-      <w:r>
+      </w:pPr>
+    </w:p>
+    <w:p>
+      <w:pPr>
         <w:rPr>
           <w:b/>
           <w:color w:val="CC4125"/>
         </w:rPr>
+      </w:pPr>
+      <w:r>
+        <w:rPr>
+          <w:b/>
+          <w:color w:val="CC4125"/>
+        </w:rPr>
+        <w:t>4- Vou parar para respirar, relaxar mais um pouco.</w:t>
+      </w:r>
+    </w:p>
+    <w:p>
+      <w:pPr>
+        <w:rPr>
+          <w:b/>
+          <w:color w:val="CC4125"/>
+        </w:rPr>
+      </w:pPr>
+    </w:p>
+    <w:p>
+      <w:pPr>
+        <w:rPr>
+          <w:b/>
+          <w:color w:val="CC4125"/>
+        </w:rPr>
+      </w:pPr>
+    </w:p>
+    <w:p>
+      <w:pPr>
+        <w:rPr>
+          <w:b/>
+          <w:color w:val="CC4125"/>
+        </w:rPr>
+      </w:pPr>
+    </w:p>
+    <w:p>
+      <w:pPr>
+        <w:rPr>
+          <w:b/>
+          <w:color w:val="CC4125"/>
+        </w:rPr>
+      </w:pPr>
+    </w:p>
+    <w:p>
+      <w:pPr>
+        <w:rPr>
+          <w:b/>
+          <w:color w:val="CC4125"/>
+        </w:rPr>
+      </w:pPr>
+    </w:p>
+    <w:p>
+      <w:pPr>
+        <w:rPr>
+          <w:b/>
+          <w:color w:val="CC4125"/>
+        </w:rPr>
+      </w:pPr>
+    </w:p>
+    <w:p>
+      <w:pPr>
+        <w:rPr>
+          <w:b/>
+        </w:rPr>
+      </w:pPr>
+      <w:r>
+        <w:rPr>
+          <w:b/>
+        </w:rPr>
+        <w:t>Feedback Em Pares</w:t>
+      </w:r>
+    </w:p>
+    <w:p>
+      <w:pPr>
+        <w:rPr>
+          <w:b/>
+          <w:color w:val="DD7E6B"/>
+        </w:rPr>
+      </w:pPr>
+    </w:p>
+    <w:p>
+      <w:pPr>
+        <w:rPr>
+          <w:b/>
+        </w:rPr>
+      </w:pPr>
+      <w:r>
+        <w:rPr>
+          <w:b/>
+        </w:rPr>
+        <w:t>05</w:t>
+      </w:r>
+      <w:r>
+        <w:rPr>
+          <w:b/>
+        </w:rPr>
+        <w:t>/0</w:t>
+      </w:r>
+      <w:r>
+        <w:rPr>
+          <w:b/>
+        </w:rPr>
+        <w:t>3</w:t>
+      </w:r>
+      <w:r>
+        <w:rPr>
+          <w:b/>
+        </w:rPr>
+        <w:t>/2021</w:t>
+      </w:r>
+    </w:p>
+    <w:p>
+      <w:pPr>
+        <w:rPr>
+          <w:b/>
+          <w:color w:val="000000" w:themeColor="text1"/>
+        </w:rPr>
+      </w:pPr>
+      <w:r>
+        <w:rPr>
+          <w:b/>
+        </w:rPr>
+        <w:t xml:space="preserve">Yuri </w:t>
+      </w:r>
+      <w:r>
+        <w:rPr>
+          <w:b/>
+        </w:rPr>
+        <w:t>Dias</w:t>
+      </w:r>
+      <w:r>
+        <w:rPr>
+          <w:b/>
+        </w:rPr>
+        <w:br/>
+      </w:r>
+      <w:r>
+        <w:rPr>
+          <w:b/>
+        </w:rPr>
+        <w:br/>
+      </w:r>
+      <w:r>
+        <w:rPr>
+          <w:b/>
+          <w:color w:val="FF3300"/>
+        </w:rPr>
+        <w:t xml:space="preserve">1 </w:t>
+      </w:r>
+      <w:r>
+        <w:rPr>
+          <w:b/>
+          <w:color w:val="FF3300"/>
+        </w:rPr>
+        <w:t xml:space="preserve">- </w:t>
+      </w:r>
+      <w:r>
+        <w:rPr>
+          <w:b/>
+          <w:color w:val="FF3300"/>
+        </w:rPr>
+        <w:t>Feedback--</w:t>
+      </w:r>
+      <w:r>
+        <w:rPr>
+          <w:b/>
+          <w:color w:val="FF3300"/>
+        </w:rPr>
+        <w:t xml:space="preserve"> </w:t>
+      </w:r>
+      <w:r>
+        <w:rPr>
+          <w:b/>
+          <w:color w:val="000000" w:themeColor="text1"/>
+        </w:rPr>
+        <w:t xml:space="preserve">Eu percebi que o Yuri interage bastante com o grupo, sempre pergunta quando tem dúvida, é bem participativo nas representações em grupo e/ou em dupla. </w:t>
+      </w:r>
+    </w:p>
+    <w:p>
+      <w:pPr>
+        <w:rPr>
+          <w:b/>
+          <w:color w:val="000000" w:themeColor="text1"/>
+        </w:rPr>
+      </w:pPr>
+      <w:r>
+        <w:rPr>
+          <w:b/>
+          <w:color w:val="000000" w:themeColor="text1"/>
+        </w:rPr>
+        <w:t>O Yuri é muito cordial, sempre respeitoso, teve muita paciência quando estava trabalhando comigo em dupla e/ou em grupo. Apesar dele ter muito conhecimento, não deixou isso influenciar, nos deu todo o suporte necessário. Notei que ele precisa conhecer melhor seu limite, pois está sobrecarregado com outras tarefas e responsabilidades</w:t>
+      </w:r>
+      <w:r>
+        <w:rPr>
+          <w:b/>
+          <w:color w:val="000000" w:themeColor="text1"/>
+        </w:rPr>
         <w:t>.</w:t>
       </w:r>
     </w:p>
@@ -8824,162 +8855,55 @@
       <w:pPr>
         <w:rPr>
           <w:b/>
-          <w:color w:val="CC4125"/>
-        </w:rPr>
-      </w:pPr>
-      <w:r>
-        <w:rPr>
-          <w:b/>
-          <w:color w:val="CC4125"/>
-        </w:rPr>
-        <w:t>3- Iaiá e Pedro tiveram o mesmo feedback, disseram que eu tenho que desacelerar, porque eu faço muitas coisas ao mesmo tempo, e com isso tenho sido muito autocrítica e me cobrando muito.</w:t>
-      </w:r>
-    </w:p>
-    <w:p>
-      <w:pPr>
-        <w:rPr>
-          <w:b/>
-          <w:color w:val="CC4125"/>
-        </w:rPr>
-      </w:pPr>
-    </w:p>
-    <w:p>
-      <w:pPr>
-        <w:rPr>
-          <w:b/>
-          <w:color w:val="CC4125"/>
-        </w:rPr>
-      </w:pPr>
-      <w:r>
-        <w:rPr>
-          <w:b/>
-          <w:color w:val="CC4125"/>
-        </w:rPr>
-        <w:t>4- Vou parar para respirar, relaxar mais um pouco.</w:t>
-      </w:r>
-    </w:p>
-    <w:p>
-      <w:pPr>
-        <w:rPr>
-          <w:b/>
-          <w:color w:val="CC4125"/>
-        </w:rPr>
-      </w:pPr>
-    </w:p>
-    <w:p>
-      <w:pPr>
-        <w:rPr>
-          <w:b/>
-          <w:color w:val="CC4125"/>
-        </w:rPr>
-      </w:pPr>
-    </w:p>
-    <w:p>
-      <w:pPr>
-        <w:rPr>
-          <w:b/>
-          <w:color w:val="CC4125"/>
-        </w:rPr>
-      </w:pPr>
-    </w:p>
-    <w:p>
-      <w:pPr>
-        <w:rPr>
-          <w:b/>
-          <w:color w:val="CC4125"/>
-        </w:rPr>
-      </w:pPr>
-    </w:p>
-    <w:p>
-      <w:pPr>
-        <w:rPr>
-          <w:b/>
-          <w:color w:val="CC4125"/>
-        </w:rPr>
-      </w:pPr>
-    </w:p>
-    <w:p>
-      <w:pPr>
-        <w:rPr>
-          <w:b/>
-          <w:color w:val="CC4125"/>
-        </w:rPr>
-      </w:pPr>
-    </w:p>
-    <w:p>
-      <w:pPr>
-        <w:rPr>
-          <w:b/>
-        </w:rPr>
-      </w:pPr>
-      <w:r>
-        <w:rPr>
-          <w:b/>
-        </w:rPr>
-        <w:t>Feedback Em Pares</w:t>
-      </w:r>
-    </w:p>
-    <w:p>
-      <w:pPr>
-        <w:rPr>
-          <w:b/>
-          <w:color w:val="DD7E6B"/>
-        </w:rPr>
-      </w:pPr>
-    </w:p>
-    <w:p>
-      <w:pPr>
-        <w:rPr>
-          <w:b/>
-        </w:rPr>
-      </w:pPr>
-      <w:r>
-        <w:rPr>
-          <w:b/>
-        </w:rPr>
-        <w:t>05</w:t>
-      </w:r>
-      <w:r>
-        <w:rPr>
-          <w:b/>
-        </w:rPr>
-        <w:t>/0</w:t>
-      </w:r>
-      <w:r>
-        <w:rPr>
-          <w:b/>
-        </w:rPr>
-        <w:t>3</w:t>
-      </w:r>
-      <w:r>
-        <w:rPr>
-          <w:b/>
-        </w:rPr>
-        <w:t>/2021</w:t>
-      </w:r>
-    </w:p>
-    <w:p>
-      <w:pPr>
-        <w:rPr>
-          <w:b/>
           <w:color w:val="000000" w:themeColor="text1"/>
         </w:rPr>
       </w:pPr>
       <w:r>
         <w:rPr>
           <w:b/>
-        </w:rPr>
-        <w:t xml:space="preserve">Yuri </w:t>
-      </w:r>
-      <w:r>
-        <w:rPr>
-          <w:b/>
-        </w:rPr>
-        <w:t>Dias</w:t>
-      </w:r>
-      <w:r>
-        <w:rPr>
-          <w:b/>
+          <w:color w:val="FF3300"/>
+        </w:rPr>
+        <w:t xml:space="preserve">2 </w:t>
+      </w:r>
+      <w:r>
+        <w:rPr>
+          <w:b/>
+          <w:color w:val="FF3300"/>
+        </w:rPr>
+        <w:t xml:space="preserve">- </w:t>
+      </w:r>
+      <w:r>
+        <w:rPr>
+          <w:b/>
+          <w:color w:val="FF3300"/>
+        </w:rPr>
+        <w:t xml:space="preserve">Efeito dessas ações </w:t>
+      </w:r>
+      <w:r>
+        <w:rPr>
+          <w:b/>
+          <w:color w:val="000000" w:themeColor="text1"/>
+        </w:rPr>
+        <w:t xml:space="preserve">-- O efeito na parte positiva é que ele acaba se desenvolvendo ainda mais, não leva dúvida para casa, contribuindo para a sua formação bem completa.  O efeito negativo da questão dos </w:t>
+      </w:r>
+      <w:r>
+        <w:rPr>
+          <w:b/>
+          <w:color w:val="000000" w:themeColor="text1"/>
+        </w:rPr>
+        <w:t>limites, tem</w:t>
+      </w:r>
+      <w:r>
+        <w:rPr>
+          <w:b/>
+          <w:color w:val="000000" w:themeColor="text1"/>
+        </w:rPr>
+        <w:t xml:space="preserve"> gerado um impacto nas suas entregas diárias e está comprometendo seu engajamento.</w:t>
+      </w:r>
+      <w:r>
+        <w:rPr>
+          <w:b/>
+          <w:color w:val="FF3300"/>
         </w:rPr>
         <w:br/>
       </w:r>
@@ -8994,217 +8918,42 @@
           <w:b/>
           <w:color w:val="FF3300"/>
         </w:rPr>
-        <w:t xml:space="preserve">1 </w:t>
+        <w:t xml:space="preserve">3 </w:t>
       </w:r>
       <w:r>
         <w:rPr>
           <w:b/>
           <w:color w:val="FF3300"/>
         </w:rPr>
-        <w:t xml:space="preserve">- </w:t>
+        <w:t>–</w:t>
       </w:r>
       <w:r>
         <w:rPr>
           <w:b/>
           <w:color w:val="FF3300"/>
         </w:rPr>
-        <w:t>Feedback--</w:t>
+        <w:t xml:space="preserve"> </w:t>
       </w:r>
       <w:r>
         <w:rPr>
           <w:b/>
           <w:color w:val="FF3300"/>
         </w:rPr>
-        <w:t xml:space="preserve"> </w:t>
+        <w:t xml:space="preserve">Feedback do Yuri </w:t>
+      </w:r>
+      <w:r>
+        <w:rPr>
+          <w:b/>
+          <w:color w:val="FF3300"/>
+        </w:rPr>
+        <w:t xml:space="preserve">-- </w:t>
       </w:r>
       <w:r>
         <w:rPr>
           <w:b/>
           <w:color w:val="000000" w:themeColor="text1"/>
         </w:rPr>
-        <w:t xml:space="preserve">Eu percebi que o Yuri interage bastante com o grupo, sempre pergunta quando tem dúvida, é bem participativo nas representações em grupo e/ou em dupla. </w:t>
-      </w:r>
-    </w:p>
-    <w:p>
-      <w:pPr>
-        <w:rPr>
-          <w:b/>
-          <w:color w:val="000000" w:themeColor="text1"/>
-        </w:rPr>
-      </w:pPr>
-      <w:r>
-        <w:rPr>
-          <w:b/>
-          <w:color w:val="000000" w:themeColor="text1"/>
-        </w:rPr>
-        <w:t xml:space="preserve">O Yuri é muito cordial, sempre respeitoso, teve muita paciência quando estava trabalhando comigo em dupla e/ou em grupo. Apesar </w:t>
-      </w:r>
-      <w:proofErr w:type="gramStart"/>
-      <w:r>
-        <w:rPr>
-          <w:b/>
-          <w:color w:val="000000" w:themeColor="text1"/>
-        </w:rPr>
-        <w:t>dele</w:t>
-      </w:r>
-      <w:proofErr w:type="gramEnd"/>
-      <w:r>
-        <w:rPr>
-          <w:b/>
-          <w:color w:val="000000" w:themeColor="text1"/>
-        </w:rPr>
-        <w:t xml:space="preserve"> ter muito conhecimento, não deixou isso influenciar, nos deu todo o suporte necessário. Notei que ele precisa conhecer melhor seu limite, pois está sobrecarregado com outras tarefas e responsabilidades</w:t>
-      </w:r>
-      <w:r>
-        <w:rPr>
-          <w:b/>
-          <w:color w:val="000000" w:themeColor="text1"/>
-        </w:rPr>
-        <w:t>.</w:t>
-      </w:r>
-    </w:p>
-    <w:p>
-      <w:pPr>
-        <w:rPr>
-          <w:b/>
-        </w:rPr>
-      </w:pPr>
-    </w:p>
-    <w:p>
-      <w:pPr>
-        <w:rPr>
-          <w:b/>
-          <w:color w:val="000000" w:themeColor="text1"/>
-        </w:rPr>
-      </w:pPr>
-      <w:r>
-        <w:rPr>
-          <w:b/>
-          <w:color w:val="FF3300"/>
-        </w:rPr>
-        <w:t xml:space="preserve">2 </w:t>
-      </w:r>
-      <w:r>
-        <w:rPr>
-          <w:b/>
-          <w:color w:val="FF3300"/>
-        </w:rPr>
-        <w:t xml:space="preserve">- </w:t>
-      </w:r>
-      <w:r>
-        <w:rPr>
-          <w:b/>
-          <w:color w:val="FF3300"/>
-        </w:rPr>
-        <w:t xml:space="preserve">Efeito dessas ações </w:t>
-      </w:r>
-      <w:r>
-        <w:rPr>
-          <w:b/>
-          <w:color w:val="000000" w:themeColor="text1"/>
-        </w:rPr>
-        <w:t xml:space="preserve">-- O efeito na parte positiva é que ele acaba se desenvolvendo ainda mais, não leva dúvida para casa, contribuindo para a sua formação bem completa.  O efeito negativo da questão dos </w:t>
-      </w:r>
-      <w:r>
-        <w:rPr>
-          <w:b/>
-          <w:color w:val="000000" w:themeColor="text1"/>
-        </w:rPr>
-        <w:t>limites, tem</w:t>
-      </w:r>
-      <w:r>
-        <w:rPr>
-          <w:b/>
-          <w:color w:val="000000" w:themeColor="text1"/>
-        </w:rPr>
-        <w:t xml:space="preserve"> gerado um impacto nas suas entregas diárias e está comprometendo seu engajamento.</w:t>
-      </w:r>
-      <w:r>
-        <w:rPr>
-          <w:b/>
-          <w:color w:val="FF3300"/>
-        </w:rPr>
-        <w:br/>
-      </w:r>
-      <w:r>
-        <w:rPr>
-          <w:b/>
-        </w:rPr>
-        <w:br/>
-      </w:r>
-      <w:r>
-        <w:rPr>
-          <w:b/>
-          <w:color w:val="FF3300"/>
-        </w:rPr>
-        <w:t xml:space="preserve">3 </w:t>
-      </w:r>
-      <w:r>
-        <w:rPr>
-          <w:b/>
-          <w:color w:val="FF3300"/>
-        </w:rPr>
-        <w:t>–</w:t>
-      </w:r>
-      <w:r>
-        <w:rPr>
-          <w:b/>
-          <w:color w:val="FF3300"/>
-        </w:rPr>
-        <w:t xml:space="preserve"> </w:t>
-      </w:r>
-      <w:r>
-        <w:rPr>
-          <w:b/>
-          <w:color w:val="FF3300"/>
-        </w:rPr>
-        <w:t xml:space="preserve">Feedback do Yuri </w:t>
-      </w:r>
-      <w:r>
-        <w:rPr>
-          <w:b/>
-          <w:color w:val="FF3300"/>
-        </w:rPr>
-        <w:t xml:space="preserve">-- </w:t>
-      </w:r>
-      <w:r>
-        <w:rPr>
-          <w:b/>
-          <w:color w:val="000000" w:themeColor="text1"/>
-        </w:rPr>
-        <w:t xml:space="preserve">Eu vi que a Karol é uma pessoa totalmente diferente do que eu imaginava, achava que ela era alguém mais fechada e quieta, porém ela é uma pessoa que sabe se impor (faz perguntas nas horas certas), também sabe ouvir e falar com as pessoas de forma a gerar ótimas conversas, um dos pontos que mais me chamou atenção, fora os que já citei, foi o fato que ela não guarda para si seus conhecimentos. Tive o privilégio de fazer o projeto com ele e no projeto aprendi muito de como </w:t>
-      </w:r>
-      <w:proofErr w:type="spellStart"/>
-      <w:r>
-        <w:rPr>
-          <w:b/>
-          <w:color w:val="000000" w:themeColor="text1"/>
-        </w:rPr>
-        <w:t>versionar</w:t>
-      </w:r>
-      <w:proofErr w:type="spellEnd"/>
-      <w:r>
-        <w:rPr>
-          <w:b/>
-          <w:color w:val="000000" w:themeColor="text1"/>
-        </w:rPr>
-        <w:t xml:space="preserve"> um projeto no </w:t>
-      </w:r>
-      <w:proofErr w:type="spellStart"/>
-      <w:r>
-        <w:rPr>
-          <w:b/>
-          <w:color w:val="000000" w:themeColor="text1"/>
-        </w:rPr>
-        <w:t>Github</w:t>
-      </w:r>
-      <w:proofErr w:type="spellEnd"/>
-      <w:r>
-        <w:rPr>
-          <w:b/>
-          <w:color w:val="000000" w:themeColor="text1"/>
-        </w:rPr>
-        <w:t xml:space="preserve"> e como gerar entregas. E pelo que eu conheci dela nessas 4 semanas e mais aprofundado nessa semana, não tenho nenhum ponto a dizer que ela poderia melhorar.</w:t>
+        <w:t>Eu vi que a Karol é uma pessoa totalmente diferente do que eu imaginava, achava que ela era alguém mais fechada e quieta, porém ela é uma pessoa que sabe se impor (faz perguntas nas horas certas), também sabe ouvir e falar com as pessoas de forma a gerar ótimas conversas, um dos pontos que mais me chamou atenção, fora os que já citei, foi o fato que ela não guarda para si seus conhecimentos. Tive o privilégio de fazer o projeto com ele e no projeto aprendi muito de como versionar um projeto no Github e como gerar entregas. E pelo que eu conheci dela nessas 4 semanas e mais aprofundado nessa semana, não tenho nenhum ponto a dizer que ela poderia melhorar.</w:t>
       </w:r>
     </w:p>
     <w:p>
@@ -9484,40 +9233,15 @@
           <w:b/>
           <w:color w:val="000000" w:themeColor="text1"/>
         </w:rPr>
-        <w:t xml:space="preserve">Quando anunciaram que a Karol seria minha dupla fiquei </w:t>
-      </w:r>
-      <w:proofErr w:type="gramStart"/>
+        <w:t>Quando anunciaram que a Karol seria minha dupla fiquei super animada, porque ela é muito inteligente e esforçada, é uma mulher admirável! Lembro de um momento que ela comentou em sala que mesmo no período da gestação ela seguiu sua rotina de estudos/trabalho e conseguiu conciliar seus compromissos mesmo com todas as dificuldades. Lamento não termos realizado nenhuma atividade junta</w:t>
+      </w:r>
       <w:r>
         <w:rPr>
           <w:b/>
           <w:color w:val="000000" w:themeColor="text1"/>
         </w:rPr>
-        <w:t>super animada</w:t>
-      </w:r>
-      <w:proofErr w:type="gramEnd"/>
-      <w:r>
-        <w:rPr>
-          <w:b/>
-          <w:color w:val="000000" w:themeColor="text1"/>
-        </w:rPr>
-        <w:t xml:space="preserve">, porque ela é muito inteligente e esforçada, é uma mulher admirável! Lembro de um momento que ela comentou em sala que mesmo no período da gestação ela seguiu sua rotina de estudos/trabalho e conseguiu conciliar seus compromissos mesmo com todas as dificuldades. Lamento não termos realizado nenhuma </w:t>
-      </w:r>
-      <w:proofErr w:type="gramStart"/>
-      <w:r>
-        <w:rPr>
-          <w:b/>
-          <w:color w:val="000000" w:themeColor="text1"/>
-        </w:rPr>
-        <w:t>atividade junta</w:t>
-      </w:r>
-      <w:r>
-        <w:rPr>
-          <w:b/>
-          <w:color w:val="000000" w:themeColor="text1"/>
-        </w:rPr>
         <w:t>s</w:t>
       </w:r>
-      <w:proofErr w:type="gramEnd"/>
       <w:r>
         <w:rPr>
           <w:b/>
@@ -9751,14 +9475,12 @@
         </w:rPr>
         <w:t xml:space="preserve">Fernando </w:t>
       </w:r>
-      <w:proofErr w:type="spellStart"/>
       <w:r>
         <w:rPr>
           <w:b/>
         </w:rPr>
         <w:t>Candiani</w:t>
       </w:r>
-      <w:proofErr w:type="spellEnd"/>
     </w:p>
     <w:p>
       <w:pPr>
@@ -9844,35 +9566,7 @@
         <w:rPr>
           <w:b/>
         </w:rPr>
-        <w:t xml:space="preserve"> muito </w:t>
-      </w:r>
-      <w:proofErr w:type="spellStart"/>
-      <w:r>
-        <w:rPr>
-          <w:b/>
-        </w:rPr>
-        <w:t>a</w:t>
-      </w:r>
-      <w:proofErr w:type="spellEnd"/>
-      <w:r>
-        <w:rPr>
-          <w:b/>
-        </w:rPr>
-        <w:t xml:space="preserve"> </w:t>
-      </w:r>
-      <w:proofErr w:type="gramStart"/>
-      <w:r>
-        <w:rPr>
-          <w:b/>
-        </w:rPr>
-        <w:t>vontade ,</w:t>
-      </w:r>
-      <w:proofErr w:type="gramEnd"/>
-      <w:r>
-        <w:rPr>
-          <w:b/>
-        </w:rPr>
-        <w:t xml:space="preserve"> sem nenhum tipo de pressão para realizar as atividades.</w:t>
+        <w:t xml:space="preserve"> muito a vontade , sem nenhum tipo de pressão para realizar as atividades.</w:t>
       </w:r>
     </w:p>
     <w:p>
@@ -10192,16 +9886,8 @@
         <w:rPr>
           <w:b/>
         </w:rPr>
-        <w:t xml:space="preserve">Ângela </w:t>
-      </w:r>
-      <w:proofErr w:type="spellStart"/>
-      <w:r>
-        <w:rPr>
-          <w:b/>
-        </w:rPr>
-        <w:t>Caperuzzo</w:t>
-      </w:r>
-      <w:proofErr w:type="spellEnd"/>
+        <w:t>Ângela Caperuzzo</w:t>
+      </w:r>
     </w:p>
     <w:p>
       <w:pPr>
@@ -10591,44 +10277,8 @@
         <w:rPr>
           <w:b/>
         </w:rPr>
-        <w:t>O Helder é muito inteligente, bem focado, e um ótimo colega de grupo</w:t>
-      </w:r>
-      <w:proofErr w:type="gramStart"/>
-      <w:r>
-        <w:rPr>
-          <w:b/>
-        </w:rPr>
-        <w:t>, !</w:t>
-      </w:r>
-      <w:proofErr w:type="gramEnd"/>
-      <w:r>
-        <w:rPr>
-          <w:b/>
-        </w:rPr>
-        <w:t xml:space="preserve"> Ele é bem comunicativo, </w:t>
-      </w:r>
-      <w:proofErr w:type="gramStart"/>
-      <w:r>
-        <w:rPr>
-          <w:b/>
-        </w:rPr>
-        <w:t>pró ativo</w:t>
-      </w:r>
-      <w:proofErr w:type="gramEnd"/>
-      <w:r>
-        <w:rPr>
-          <w:b/>
-        </w:rPr>
-        <w:t xml:space="preserve">. Tivemos várias atividades em grupo ao decorrer das semanas no projeto integrador, casos de estudo e representação, ele colabora com ótimas ideias, participa de todo o desenvolvimento das atividades. O Helder trabalha bastante com a mentalidade de persistência e orientação ao futuro. Suas habilidades desta semana foram as de trabalho em equipe, comunicação e responsabilidade </w:t>
-      </w:r>
-      <w:proofErr w:type="gramStart"/>
-      <w:r>
-        <w:rPr>
-          <w:b/>
-        </w:rPr>
-        <w:t>pessoal..</w:t>
-      </w:r>
-      <w:proofErr w:type="gramEnd"/>
+        <w:t>O Helder é muito inteligente, bem focado, e um ótimo colega de grupo, ! Ele é bem comunicativo, pró ativo. Tivemos várias atividades em grupo ao decorrer das semanas no projeto integrador, casos de estudo e representação, ele colabora com ótimas ideias, participa de todo o desenvolvimento das atividades. O Helder trabalha bastante com a mentalidade de persistência e orientação ao futuro. Suas habilidades desta semana foram as de trabalho em equipe, comunicação e responsabilidade pessoal..</w:t>
+      </w:r>
     </w:p>
     <w:p>
       <w:pPr>
@@ -10660,19 +10310,11 @@
         </w:rPr>
         <w:t xml:space="preserve">-- </w:t>
       </w:r>
-      <w:proofErr w:type="gramStart"/>
-      <w:r>
-        <w:rPr>
-          <w:b/>
-        </w:rPr>
-        <w:t>O efeito dessas ações levam</w:t>
-      </w:r>
-      <w:proofErr w:type="gramEnd"/>
-      <w:r>
-        <w:rPr>
-          <w:b/>
-        </w:rPr>
-        <w:t xml:space="preserve"> o Helder ao nível máximo de excelência, como profissional e como pessoa.</w:t>
+      <w:r>
+        <w:rPr>
+          <w:b/>
+        </w:rPr>
+        <w:t>O efeito dessas ações levam o Helder ao nível máximo de excelência, como profissional e como pessoa.</w:t>
       </w:r>
     </w:p>
     <w:p>
@@ -10985,7 +10627,7 @@
         <w:rPr>
           <w:b/>
         </w:rPr>
-        <w:t>Helder Souza</w:t>
+        <w:t>Angela Caperuzzo</w:t>
       </w:r>
     </w:p>
     <w:p>
@@ -11013,71 +10655,13 @@
           <w:b/>
           <w:color w:val="FF0000"/>
         </w:rPr>
-        <w:t xml:space="preserve">Feedback </w:t>
-      </w:r>
-      <w:proofErr w:type="spellStart"/>
-      <w:r>
-        <w:rPr>
-          <w:b/>
-          <w:color w:val="FF0000"/>
-        </w:rPr>
-        <w:t>Angela</w:t>
-      </w:r>
-      <w:proofErr w:type="spellEnd"/>
-      <w:r>
-        <w:rPr>
-          <w:b/>
-          <w:color w:val="FF0000"/>
-        </w:rPr>
-        <w:t xml:space="preserve"> </w:t>
-      </w:r>
-      <w:r>
-        <w:rPr>
-          <w:b/>
-          <w:color w:val="FF0000"/>
-        </w:rPr>
-        <w:t>-</w:t>
-      </w:r>
-      <w:r>
-        <w:rPr>
-          <w:b/>
-          <w:color w:val="FF0000"/>
-        </w:rPr>
-        <w:t xml:space="preserve"> </w:t>
-      </w:r>
-      <w:r>
-        <w:rPr>
-          <w:b/>
-        </w:rPr>
-        <w:t xml:space="preserve">O que falar da Ângela? Ela é maravilhosa, estudiosa, </w:t>
-      </w:r>
-      <w:proofErr w:type="gramStart"/>
-      <w:r>
-        <w:rPr>
-          <w:b/>
-        </w:rPr>
-        <w:t>pró ativa</w:t>
-      </w:r>
-      <w:proofErr w:type="gramEnd"/>
-      <w:r>
-        <w:rPr>
-          <w:b/>
-        </w:rPr>
-        <w:t xml:space="preserve">, empática, meiga, uma amiga de verdade, te adoro mulher. Não tivemos atividades em grupo ao decorrer da semana, mas pelas experiências anteriores, eu tenho certeza </w:t>
-      </w:r>
-      <w:proofErr w:type="gramStart"/>
-      <w:r>
-        <w:rPr>
-          <w:b/>
-        </w:rPr>
-        <w:t>que</w:t>
-      </w:r>
-      <w:proofErr w:type="gramEnd"/>
-      <w:r>
-        <w:rPr>
-          <w:b/>
-        </w:rPr>
-        <w:t xml:space="preserve"> ela foi excelente, deu o seu o melhor. A Ângela trabalha bastante com a mentalidade de persistência, orientação ao futuro e mentalidade de crescimento. Suas habilidades desta semana foram as de trabalho em equipe, comunicação e responsabilidade pessoal.</w:t>
+        <w:t xml:space="preserve">Feedback Angela - </w:t>
+      </w:r>
+      <w:r>
+        <w:rPr>
+          <w:b/>
+        </w:rPr>
+        <w:t>O que falar da Ângela? Ela é maravilhosa, estudiosa, pró ativa, empática, meiga, uma amiga de verdade, te adoro mulher. Não tivemos atividades em grupo ao decorrer da semana, mas pelas experiências anteriores, eu tenho certeza que ela foi excelente, deu o seu o melhor. A Ângela trabalha bastante com a mentalidade de persistência, orientação ao futuro e mentalidade de crescimento. Suas habilidades desta semana foram as de trabalho em equipe, comunicação e responsabilidade pessoal.</w:t>
       </w:r>
     </w:p>
     <w:p>
@@ -11150,7 +10734,6 @@
         </w:rPr>
         <w:t xml:space="preserve">Feedback Karol visão </w:t>
       </w:r>
-      <w:proofErr w:type="spellStart"/>
       <w:r>
         <w:rPr>
           <w:b/>
@@ -11158,7 +10741,6 @@
         </w:rPr>
         <w:t>Angela</w:t>
       </w:r>
-      <w:proofErr w:type="spellEnd"/>
       <w:r>
         <w:rPr>
           <w:b/>
@@ -11217,20 +10799,615 @@
           <w:b/>
           <w:color w:val="000000" w:themeColor="text1"/>
         </w:rPr>
-        <w:t xml:space="preserve">Agradeci pelo feedback da Ângela, fiquei muito feliz pela percepção dela, </w:t>
+        <w:t>Agradeci pelo feedback da Ângela, fiquei muito feliz pela percepção dela, não tenho palavras para agradec</w:t>
       </w:r>
       <w:r>
         <w:rPr>
           <w:b/>
           <w:color w:val="000000" w:themeColor="text1"/>
         </w:rPr>
-        <w:t>não tenho palavras para agradec</w:t>
+        <w:t>ê-la</w:t>
       </w:r>
       <w:r>
         <w:rPr>
           <w:b/>
           <w:color w:val="000000" w:themeColor="text1"/>
         </w:rPr>
+        <w:t>.</w:t>
+      </w:r>
+    </w:p>
+    <w:p>
+      <w:pPr>
+        <w:pStyle w:val="PargrafodaLista"/>
+        <w:rPr>
+          <w:b/>
+        </w:rPr>
+      </w:pPr>
+    </w:p>
+    <w:p>
+      <w:pPr>
+        <w:rPr>
+          <w:b/>
+        </w:rPr>
+      </w:pPr>
+    </w:p>
+    <w:p>
+      <w:pPr>
+        <w:rPr>
+          <w:b/>
+        </w:rPr>
+      </w:pPr>
+    </w:p>
+    <w:p>
+      <w:pPr>
+        <w:rPr>
+          <w:b/>
+        </w:rPr>
+      </w:pPr>
+    </w:p>
+    <w:p>
+      <w:pPr>
+        <w:rPr>
+          <w:b/>
+        </w:rPr>
+      </w:pPr>
+    </w:p>
+    <w:p>
+      <w:pPr>
+        <w:rPr>
+          <w:b/>
+        </w:rPr>
+      </w:pPr>
+    </w:p>
+    <w:p>
+      <w:pPr>
+        <w:rPr>
+          <w:b/>
+        </w:rPr>
+      </w:pPr>
+    </w:p>
+    <w:p>
+      <w:pPr>
+        <w:rPr>
+          <w:b/>
+        </w:rPr>
+      </w:pPr>
+    </w:p>
+    <w:p>
+      <w:pPr>
+        <w:rPr>
+          <w:b/>
+        </w:rPr>
+      </w:pPr>
+    </w:p>
+    <w:p>
+      <w:pPr>
+        <w:rPr>
+          <w:b/>
+        </w:rPr>
+      </w:pPr>
+    </w:p>
+    <w:p>
+      <w:pPr>
+        <w:rPr>
+          <w:b/>
+        </w:rPr>
+      </w:pPr>
+    </w:p>
+    <w:p>
+      <w:pPr>
+        <w:rPr>
+          <w:b/>
+        </w:rPr>
+      </w:pPr>
+      <w:r>
+        <w:rPr>
+          <w:b/>
+        </w:rPr>
+        <w:t>Feedback Em Pares</w:t>
+      </w:r>
+    </w:p>
+    <w:p>
+      <w:pPr>
+        <w:rPr>
+          <w:b/>
+        </w:rPr>
+      </w:pPr>
+      <w:r>
+        <w:rPr>
+          <w:b/>
+        </w:rPr>
+        <w:t>09/04/2021</w:t>
+      </w:r>
+    </w:p>
+    <w:p>
+      <w:pPr>
+        <w:rPr>
+          <w:b/>
+        </w:rPr>
+      </w:pPr>
+      <w:r>
+        <w:rPr>
+          <w:b/>
+        </w:rPr>
+        <w:t>Pedro Santos</w:t>
+      </w:r>
+    </w:p>
+    <w:p>
+      <w:pPr>
+        <w:ind w:left="720"/>
+        <w:rPr>
+          <w:b/>
+          <w:color w:val="FF0000"/>
+        </w:rPr>
+      </w:pPr>
+    </w:p>
+    <w:p>
+      <w:pPr>
+        <w:pStyle w:val="PargrafodaLista"/>
+        <w:numPr>
+          <w:ilvl w:val="0"/>
+          <w:numId w:val="4"/>
+        </w:numPr>
+        <w:rPr>
+          <w:b/>
+        </w:rPr>
+      </w:pPr>
+      <w:r>
+        <w:rPr>
+          <w:b/>
+          <w:color w:val="FF0000"/>
+        </w:rPr>
+        <w:t xml:space="preserve">Feedback </w:t>
+      </w:r>
+      <w:r>
+        <w:rPr>
+          <w:b/>
+          <w:color w:val="FF0000"/>
+        </w:rPr>
+        <w:t>Pedro</w:t>
+      </w:r>
+      <w:r>
+        <w:rPr>
+          <w:b/>
+          <w:color w:val="FF0000"/>
+        </w:rPr>
+        <w:t xml:space="preserve"> </w:t>
+      </w:r>
+      <w:r>
+        <w:rPr>
+          <w:b/>
+          <w:color w:val="FF0000"/>
+        </w:rPr>
+        <w:t>–</w:t>
+      </w:r>
+      <w:r>
+        <w:rPr>
+          <w:b/>
+          <w:color w:val="FF0000"/>
+        </w:rPr>
+        <w:t xml:space="preserve"> </w:t>
+      </w:r>
+      <w:r>
+        <w:rPr>
+          <w:b/>
+        </w:rPr>
+        <w:t>Pedro é um colega</w:t>
+      </w:r>
+      <w:r>
+        <w:rPr>
+          <w:b/>
+        </w:rPr>
+        <w:t xml:space="preserve"> de equipe incrível</w:t>
+      </w:r>
+      <w:r>
+        <w:rPr>
+          <w:b/>
+        </w:rPr>
+        <w:t>, estudios</w:t>
+      </w:r>
+      <w:r>
+        <w:rPr>
+          <w:b/>
+        </w:rPr>
+        <w:t>o</w:t>
+      </w:r>
+      <w:r>
+        <w:rPr>
+          <w:b/>
+        </w:rPr>
+        <w:t xml:space="preserve">, </w:t>
+      </w:r>
+      <w:r>
+        <w:rPr>
+          <w:b/>
+        </w:rPr>
+        <w:t>proativo</w:t>
+      </w:r>
+      <w:r>
+        <w:rPr>
+          <w:b/>
+        </w:rPr>
+        <w:t>, empátic</w:t>
+      </w:r>
+      <w:r>
+        <w:rPr>
+          <w:b/>
+        </w:rPr>
+        <w:t>o</w:t>
+      </w:r>
+      <w:r>
+        <w:rPr>
+          <w:b/>
+        </w:rPr>
+        <w:t>, um amig</w:t>
+      </w:r>
+      <w:r>
+        <w:rPr>
+          <w:b/>
+        </w:rPr>
+        <w:t>o</w:t>
+      </w:r>
+      <w:r>
+        <w:rPr>
+          <w:b/>
+        </w:rPr>
+        <w:t xml:space="preserve"> de verdade, te adoro.</w:t>
+      </w:r>
+      <w:r>
+        <w:rPr>
+          <w:b/>
+        </w:rPr>
+        <w:t xml:space="preserve"> Super respeitador</w:t>
+      </w:r>
+      <w:r>
+        <w:rPr>
+          <w:b/>
+        </w:rPr>
+        <w:t>, amigável</w:t>
+      </w:r>
+      <w:r>
+        <w:rPr>
+          <w:b/>
+        </w:rPr>
+        <w:t>.</w:t>
+      </w:r>
+      <w:r>
+        <w:rPr>
+          <w:b/>
+        </w:rPr>
+        <w:t xml:space="preserve"> </w:t>
+      </w:r>
+      <w:r>
+        <w:rPr>
+          <w:b/>
+        </w:rPr>
+        <w:t>T</w:t>
+      </w:r>
+      <w:r>
+        <w:rPr>
+          <w:b/>
+        </w:rPr>
+        <w:t>ivemos atividades em grupo ao decorrer da semana</w:t>
+      </w:r>
+      <w:r>
+        <w:rPr>
+          <w:b/>
+        </w:rPr>
+        <w:t>,</w:t>
+      </w:r>
+      <w:r>
+        <w:t xml:space="preserve"> </w:t>
+      </w:r>
+      <w:r>
+        <w:rPr>
+          <w:b/>
+        </w:rPr>
+        <w:t xml:space="preserve">ele teve </w:t>
+      </w:r>
+      <w:r>
+        <w:rPr>
+          <w:b/>
+        </w:rPr>
+        <w:t>várias</w:t>
+      </w:r>
+      <w:r>
+        <w:rPr>
+          <w:b/>
+        </w:rPr>
+        <w:t xml:space="preserve"> ideias boas, colaborou o tempo todo, </w:t>
+      </w:r>
+      <w:r>
+        <w:rPr>
+          <w:b/>
+        </w:rPr>
+        <w:t>e</w:t>
+      </w:r>
+      <w:r>
+        <w:rPr>
+          <w:b/>
+        </w:rPr>
+        <w:t xml:space="preserve"> </w:t>
+      </w:r>
+      <w:r>
+        <w:rPr>
+          <w:b/>
+        </w:rPr>
+        <w:t xml:space="preserve">também </w:t>
+      </w:r>
+      <w:r>
+        <w:rPr>
+          <w:b/>
+        </w:rPr>
+        <w:t>me deixou</w:t>
+      </w:r>
+      <w:r>
+        <w:rPr>
+          <w:b/>
+        </w:rPr>
+        <w:t xml:space="preserve"> muito </w:t>
+      </w:r>
+      <w:r>
+        <w:rPr>
+          <w:b/>
+        </w:rPr>
+        <w:t>à</w:t>
+      </w:r>
+      <w:r>
+        <w:rPr>
+          <w:b/>
+        </w:rPr>
+        <w:t xml:space="preserve"> </w:t>
+      </w:r>
+      <w:r>
+        <w:rPr>
+          <w:b/>
+        </w:rPr>
+        <w:t>vontade,</w:t>
+      </w:r>
+      <w:r>
+        <w:rPr>
+          <w:b/>
+        </w:rPr>
+        <w:t xml:space="preserve"> sem nenhum tipo de pressão para realizar as atividades.</w:t>
+      </w:r>
+      <w:r>
+        <w:rPr>
+          <w:b/>
+        </w:rPr>
+        <w:t xml:space="preserve"> </w:t>
+      </w:r>
+      <w:r>
+        <w:rPr>
+          <w:b/>
+        </w:rPr>
+        <w:t>O Pedro</w:t>
+      </w:r>
+      <w:r>
+        <w:rPr>
+          <w:b/>
+        </w:rPr>
+        <w:t xml:space="preserve"> trabalha bastante com a mentalidade de persistência, orientação ao futuro e mentalidade de crescimento. Suas habilidades desta semana foram as de trabalho em equipe, comunicação e responsabilidade pessoal.</w:t>
+      </w:r>
+    </w:p>
+    <w:p>
+      <w:pPr>
+        <w:rPr>
+          <w:b/>
+          <w:color w:val="FF0000"/>
+        </w:rPr>
+      </w:pPr>
+    </w:p>
+    <w:p>
+      <w:pPr>
+        <w:pStyle w:val="PargrafodaLista"/>
+        <w:numPr>
+          <w:ilvl w:val="0"/>
+          <w:numId w:val="4"/>
+        </w:numPr>
+        <w:rPr>
+          <w:b/>
+          <w:color w:val="FF0000"/>
+        </w:rPr>
+      </w:pPr>
+      <w:r>
+        <w:rPr>
+          <w:b/>
+          <w:color w:val="FF0000"/>
+        </w:rPr>
+        <w:t xml:space="preserve">2- Efeito dessas ações </w:t>
+      </w:r>
+      <w:r>
+        <w:rPr>
+          <w:b/>
+        </w:rPr>
+        <w:t>-- O efeito positivo desta ação é, seu desenvolvimento cada vez mais rápido como Desenvolvedor Júnior, estimulando o trabalho em equipe e o Networking.</w:t>
+      </w:r>
+    </w:p>
+    <w:p>
+      <w:pPr>
+        <w:pStyle w:val="PargrafodaLista"/>
+        <w:rPr>
+          <w:b/>
+          <w:color w:val="FF0000"/>
+        </w:rPr>
+      </w:pPr>
+    </w:p>
+    <w:p>
+      <w:pPr>
+        <w:pStyle w:val="PargrafodaLista"/>
+        <w:rPr>
+          <w:b/>
+          <w:color w:val="FF0000"/>
+        </w:rPr>
+      </w:pPr>
+    </w:p>
+    <w:p>
+      <w:pPr>
+        <w:pStyle w:val="PargrafodaLista"/>
+        <w:numPr>
+          <w:ilvl w:val="0"/>
+          <w:numId w:val="4"/>
+        </w:numPr>
+        <w:rPr>
+          <w:b/>
+        </w:rPr>
+      </w:pPr>
+      <w:r>
+        <w:rPr>
+          <w:b/>
+          <w:color w:val="FF0000"/>
+        </w:rPr>
+        <w:t xml:space="preserve">Feedback Karol visão </w:t>
+      </w:r>
+      <w:r>
+        <w:rPr>
+          <w:b/>
+          <w:color w:val="FF0000"/>
+        </w:rPr>
+        <w:t>Pedro</w:t>
+      </w:r>
+      <w:r>
+        <w:rPr>
+          <w:b/>
+          <w:color w:val="FF0000"/>
+        </w:rPr>
+        <w:t xml:space="preserve"> para Karol - </w:t>
+      </w:r>
+      <w:r>
+        <w:rPr>
+          <w:b/>
+        </w:rPr>
+        <w:t>O que você viu ?</w:t>
+      </w:r>
+      <w:r>
+        <w:rPr>
+          <w:b/>
+        </w:rPr>
+        <w:cr/>
+      </w:r>
+      <w:r>
+        <w:rPr>
+          <w:b/>
+        </w:rPr>
+        <w:tab/>
+        <w:t>Está mais participativa no terceiro módulo, mostrando seus conhecimentos e ajudando os seus colegas.</w:t>
+      </w:r>
+      <w:r>
+        <w:rPr>
+          <w:b/>
+        </w:rPr>
+        <w:cr/>
+        <w:t>Diga o efeito ?</w:t>
+      </w:r>
+      <w:r>
+        <w:rPr>
+          <w:b/>
+        </w:rPr>
+        <w:cr/>
+      </w:r>
+      <w:r>
+        <w:rPr>
+          <w:b/>
+        </w:rPr>
+        <w:tab/>
+        <w:t>Tem ajudado mais os seus colegas</w:t>
+      </w:r>
+      <w:r>
+        <w:rPr>
+          <w:b/>
+        </w:rPr>
+        <w:cr/>
+        <w:t>Pare e ouça ?</w:t>
+      </w:r>
+      <w:r>
+        <w:rPr>
+          <w:b/>
+        </w:rPr>
+        <w:cr/>
+        <w:t>Achou válido, condiz com a realidade e sabe que pode melhorar.</w:t>
+      </w:r>
+      <w:r>
+        <w:rPr>
+          <w:b/>
+        </w:rPr>
+        <w:cr/>
+      </w:r>
+      <w:r>
+        <w:rPr>
+          <w:b/>
+        </w:rPr>
+        <w:cr/>
+        <w:t>Oferecer sugestões ?</w:t>
+      </w:r>
+    </w:p>
+    <w:p>
+      <w:pPr>
+        <w:pStyle w:val="PargrafodaLista"/>
+        <w:numPr>
+          <w:ilvl w:val="0"/>
+          <w:numId w:val="4"/>
+        </w:numPr>
+        <w:rPr>
+          <w:b/>
+        </w:rPr>
+      </w:pPr>
+    </w:p>
+    <w:p>
+      <w:pPr>
+        <w:pStyle w:val="PargrafodaLista"/>
+        <w:numPr>
+          <w:ilvl w:val="0"/>
+          <w:numId w:val="4"/>
+        </w:numPr>
+        <w:rPr>
+          <w:b/>
+        </w:rPr>
+      </w:pPr>
+      <w:r>
+        <w:rPr>
+          <w:b/>
+        </w:rPr>
+        <w:t>Que continue, pois tem ajudado muito os seus colegas.</w:t>
+      </w:r>
+    </w:p>
+    <w:p>
+      <w:pPr>
+        <w:pStyle w:val="PargrafodaLista"/>
+        <w:numPr>
+          <w:ilvl w:val="0"/>
+          <w:numId w:val="4"/>
+        </w:numPr>
+        <w:rPr>
+          <w:b/>
+        </w:rPr>
+      </w:pPr>
+      <w:r>
+        <w:rPr>
+          <w:b/>
+          <w:color w:val="000000" w:themeColor="text1"/>
+        </w:rPr>
+        <w:t>Agradeci pelo feedback d</w:t>
+      </w:r>
+      <w:r>
+        <w:rPr>
+          <w:b/>
+          <w:color w:val="000000" w:themeColor="text1"/>
+        </w:rPr>
+        <w:t>o Pedro</w:t>
+      </w:r>
+      <w:r>
+        <w:rPr>
+          <w:b/>
+          <w:color w:val="000000" w:themeColor="text1"/>
+        </w:rPr>
+        <w:t>, fiquei muito feliz pela percepção dela, não tenho palavras para agradec</w:t>
+      </w:r>
+      <w:r>
+        <w:rPr>
+          <w:b/>
+          <w:color w:val="000000" w:themeColor="text1"/>
+        </w:rPr>
         <w:t>ê-la</w:t>
       </w:r>
       <w:r>
@@ -11244,6 +11421,13 @@
     <w:p>
       <w:pPr>
         <w:pStyle w:val="PargrafodaLista"/>
+        <w:rPr>
+          <w:b/>
+        </w:rPr>
+      </w:pPr>
+    </w:p>
+    <w:p>
+      <w:pPr>
         <w:rPr>
           <w:b/>
         </w:rPr>
@@ -11309,23 +11493,7 @@
       <w:jc w:val="center"/>
     </w:pPr>
     <w:r>
-      <w:t xml:space="preserve">© 2020 Generation: </w:t>
-    </w:r>
-    <w:proofErr w:type="spellStart"/>
-    <w:r>
-      <w:t>You</w:t>
-    </w:r>
-    <w:proofErr w:type="spellEnd"/>
-    <w:r>
-      <w:t xml:space="preserve"> </w:t>
-    </w:r>
-    <w:proofErr w:type="spellStart"/>
-    <w:r>
-      <w:t>Employed</w:t>
-    </w:r>
-    <w:proofErr w:type="spellEnd"/>
-    <w:r>
-      <w:t>, Inc.</w:t>
+      <w:t>© 2020 Generation: You Employed, Inc.</w:t>
     </w:r>
   </w:p>
   <w:p>
@@ -11583,7 +11751,7 @@
 <file path=word/numbering.xml><?xml version="1.0" encoding="utf-8"?>
 <w:numbering xmlns:wpc="http://schemas.microsoft.com/office/word/2010/wordprocessingCanvas" xmlns:cx="http://schemas.microsoft.com/office/drawing/2014/chartex" xmlns:cx1="http://schemas.microsoft.com/office/drawing/2015/9/8/chartex" xmlns:cx2="http://schemas.microsoft.com/office/drawing/2015/10/21/chartex" xmlns:cx3="http://schemas.microsoft.com/office/drawing/2016/5/9/chartex" xmlns:cx4="http://schemas.microsoft.com/office/drawing/2016/5/10/chartex" xmlns:cx5="http://schemas.microsoft.com/office/drawing/2016/5/11/chartex" xmlns:cx6="http://schemas.microsoft.com/office/drawing/2016/5/12/chartex" xmlns:cx7="http://schemas.microsoft.com/office/drawing/2016/5/13/chartex" xmlns:cx8="http://schemas.microsoft.com/office/drawing/2016/5/14/chartex" xmlns:mc="http://schemas.openxmlformats.org/markup-compatibility/2006" xmlns:aink="http://schemas.microsoft.com/office/drawing/2016/ink" xmlns:am3d="http://schemas.microsoft.com/office/drawing/2017/model3d" xmlns:o="urn:schemas-microsoft-com:office:office" xmlns:r="http://schemas.openxmlformats.org/officeDocument/2006/relationships" xmlns:m="http://schemas.openxmlformats.org/officeDocument/2006/math" xmlns:v="urn:schemas-microsoft-com:vml" xmlns:wp14="http://schemas.microsoft.com/office/word/2010/wordprocessingDrawing" xmlns:wp="http://schemas.openxmlformats.org/drawingml/2006/wordprocessingDrawing" xmlns:w10="urn:schemas-microsoft-com:office:word" xmlns:w="http://schemas.openxmlformats.org/wordprocessingml/2006/main" xmlns:w14="http://schemas.microsoft.com/office/word/2010/wordml" xmlns:w15="http://schemas.microsoft.com/office/word/2012/wordml" xmlns:w16cex="http://schemas.microsoft.com/office/word/2018/wordml/cex" xmlns:w16cid="http://schemas.microsoft.com/office/word/2016/wordml/cid" xmlns:w16="http://schemas.microsoft.com/office/word/2018/wordml" xmlns:w16sdtdh="http://schemas.microsoft.com/office/word/2020/wordml/sdtdatahash" xmlns:w16se="http://schemas.microsoft.com/office/word/2015/wordml/symex" xmlns:wpg="http://schemas.microsoft.com/office/word/2010/wordprocessingGroup" xmlns:wpi="http://schemas.microsoft.com/office/word/2010/wordprocessingInk" xmlns:wne="http://schemas.microsoft.com/office/word/2006/wordml" xmlns:wps="http://schemas.microsoft.com/office/word/2010/wordprocessingShape" mc:Ignorable="w14 w15 w16se w16cid w16 w16cex w16sdtdh wp14">
   <w:abstractNum w:abstractNumId="0" w15:restartNumberingAfterBreak="0">
-    <w:nsid w:val="28354672"/>
+    <w:nsid w:val="215D1890"/>
     <w:multiLevelType w:val="hybridMultilevel"/>
     <w:tmpl w:val="B406C318"/>
     <w:lvl w:ilvl="0" w:tplc="A78AD7CE">
@@ -11673,6 +11841,96 @@
     </w:lvl>
   </w:abstractNum>
   <w:abstractNum w:abstractNumId="1" w15:restartNumberingAfterBreak="0">
+    <w:nsid w:val="28354672"/>
+    <w:multiLevelType w:val="hybridMultilevel"/>
+    <w:tmpl w:val="B406C318"/>
+    <w:lvl w:ilvl="0" w:tplc="A78AD7CE">
+      <w:start w:val="1"/>
+      <w:numFmt w:val="decimal"/>
+      <w:lvlText w:val="%1-"/>
+      <w:lvlJc w:val="left"/>
+      <w:pPr>
+        <w:ind w:left="720" w:hanging="360"/>
+      </w:pPr>
+      <w:rPr>
+        <w:rFonts w:hint="default"/>
+        <w:color w:val="FF0000"/>
+      </w:rPr>
+    </w:lvl>
+    <w:lvl w:ilvl="1" w:tplc="04160019" w:tentative="1">
+      <w:start w:val="1"/>
+      <w:numFmt w:val="lowerLetter"/>
+      <w:lvlText w:val="%2."/>
+      <w:lvlJc w:val="left"/>
+      <w:pPr>
+        <w:ind w:left="1440" w:hanging="360"/>
+      </w:pPr>
+    </w:lvl>
+    <w:lvl w:ilvl="2" w:tplc="0416001B" w:tentative="1">
+      <w:start w:val="1"/>
+      <w:numFmt w:val="lowerRoman"/>
+      <w:lvlText w:val="%3."/>
+      <w:lvlJc w:val="right"/>
+      <w:pPr>
+        <w:ind w:left="2160" w:hanging="180"/>
+      </w:pPr>
+    </w:lvl>
+    <w:lvl w:ilvl="3" w:tplc="0416000F" w:tentative="1">
+      <w:start w:val="1"/>
+      <w:numFmt w:val="decimal"/>
+      <w:lvlText w:val="%4."/>
+      <w:lvlJc w:val="left"/>
+      <w:pPr>
+        <w:ind w:left="2880" w:hanging="360"/>
+      </w:pPr>
+    </w:lvl>
+    <w:lvl w:ilvl="4" w:tplc="04160019" w:tentative="1">
+      <w:start w:val="1"/>
+      <w:numFmt w:val="lowerLetter"/>
+      <w:lvlText w:val="%5."/>
+      <w:lvlJc w:val="left"/>
+      <w:pPr>
+        <w:ind w:left="3600" w:hanging="360"/>
+      </w:pPr>
+    </w:lvl>
+    <w:lvl w:ilvl="5" w:tplc="0416001B" w:tentative="1">
+      <w:start w:val="1"/>
+      <w:numFmt w:val="lowerRoman"/>
+      <w:lvlText w:val="%6."/>
+      <w:lvlJc w:val="right"/>
+      <w:pPr>
+        <w:ind w:left="4320" w:hanging="180"/>
+      </w:pPr>
+    </w:lvl>
+    <w:lvl w:ilvl="6" w:tplc="0416000F" w:tentative="1">
+      <w:start w:val="1"/>
+      <w:numFmt w:val="decimal"/>
+      <w:lvlText w:val="%7."/>
+      <w:lvlJc w:val="left"/>
+      <w:pPr>
+        <w:ind w:left="5040" w:hanging="360"/>
+      </w:pPr>
+    </w:lvl>
+    <w:lvl w:ilvl="7" w:tplc="04160019" w:tentative="1">
+      <w:start w:val="1"/>
+      <w:numFmt w:val="lowerLetter"/>
+      <w:lvlText w:val="%8."/>
+      <w:lvlJc w:val="left"/>
+      <w:pPr>
+        <w:ind w:left="5760" w:hanging="360"/>
+      </w:pPr>
+    </w:lvl>
+    <w:lvl w:ilvl="8" w:tplc="0416001B" w:tentative="1">
+      <w:start w:val="1"/>
+      <w:numFmt w:val="lowerRoman"/>
+      <w:lvlText w:val="%9."/>
+      <w:lvlJc w:val="right"/>
+      <w:pPr>
+        <w:ind w:left="6480" w:hanging="180"/>
+      </w:pPr>
+    </w:lvl>
+  </w:abstractNum>
+  <w:abstractNum w:abstractNumId="2" w15:restartNumberingAfterBreak="0">
     <w:nsid w:val="33AD21D0"/>
     <w:multiLevelType w:val="hybridMultilevel"/>
     <w:tmpl w:val="60E0E77E"/>
@@ -11762,7 +12020,7 @@
       </w:pPr>
     </w:lvl>
   </w:abstractNum>
-  <w:abstractNum w:abstractNumId="2" w15:restartNumberingAfterBreak="0">
+  <w:abstractNum w:abstractNumId="3" w15:restartNumberingAfterBreak="0">
     <w:nsid w:val="75A6444E"/>
     <w:multiLevelType w:val="hybridMultilevel"/>
     <w:tmpl w:val="8446D13C"/>
@@ -11853,12 +12111,15 @@
     </w:lvl>
   </w:abstractNum>
   <w:num w:numId="1">
+    <w:abstractNumId w:val="3"/>
+  </w:num>
+  <w:num w:numId="2">
     <w:abstractNumId w:val="2"/>
   </w:num>
-  <w:num w:numId="2">
+  <w:num w:numId="3">
     <w:abstractNumId w:val="1"/>
   </w:num>
-  <w:num w:numId="3">
+  <w:num w:numId="4">
     <w:abstractNumId w:val="0"/>
   </w:num>
 </w:numbering>

</xml_diff>